<commit_message>
Aggiunta sezione package + revisione documento
</commit_message>
<xml_diff>
--- a/Deliverables/ODD_OctoPlus.docx
+++ b/Deliverables/ODD_OctoPlus.docx
@@ -25,9 +25,14 @@
           <w:sz w:val="72"/>
           <w:szCs w:val="72"/>
         </w:rPr>
-        <w:t>&lt;</w:t>
-      </w:r>
-      <w:r>
+        <w:t>Object Design</w:t>
+      </w:r>
+    </w:p>
+    <w:p>
+      <w:pPr>
+        <w:widowControl w:val="0"/>
+        <w:suppressAutoHyphens/>
+        <w:spacing w:after="0" w:line="240" w:lineRule="auto"/>
         <w:rPr>
           <w:rFonts w:asciiTheme="majorHAnsi" w:eastAsia="Lucida Sans Unicode" w:hAnsiTheme="majorHAnsi" w:cstheme="majorHAnsi"/>
           <w:i/>
@@ -36,14 +41,8 @@
           <w:sz w:val="72"/>
           <w:szCs w:val="72"/>
         </w:rPr>
-        <w:t>Object Design</w:t>
-      </w:r>
-    </w:p>
-    <w:p>
-      <w:pPr>
-        <w:widowControl w:val="0"/>
-        <w:suppressAutoHyphens/>
-        <w:spacing w:after="0" w:line="240" w:lineRule="auto"/>
+      </w:pPr>
+      <w:r>
         <w:rPr>
           <w:rFonts w:asciiTheme="majorHAnsi" w:eastAsia="Lucida Sans Unicode" w:hAnsiTheme="majorHAnsi" w:cstheme="majorHAnsi"/>
           <w:i/>
@@ -52,9 +51,14 @@
           <w:sz w:val="72"/>
           <w:szCs w:val="72"/>
         </w:rPr>
-      </w:pPr>
-      <w:proofErr w:type="spellStart"/>
-      <w:r>
+        <w:t>Document</w:t>
+      </w:r>
+    </w:p>
+    <w:p>
+      <w:pPr>
+        <w:widowControl w:val="0"/>
+        <w:suppressAutoHyphens/>
+        <w:spacing w:after="0" w:line="240" w:lineRule="auto"/>
         <w:rPr>
           <w:rFonts w:asciiTheme="majorHAnsi" w:eastAsia="Lucida Sans Unicode" w:hAnsiTheme="majorHAnsi" w:cstheme="majorHAnsi"/>
           <w:i/>
@@ -63,15 +67,8 @@
           <w:sz w:val="72"/>
           <w:szCs w:val="72"/>
         </w:rPr>
-        <w:t>Document</w:t>
-      </w:r>
-      <w:proofErr w:type="spellEnd"/>
-    </w:p>
-    <w:p>
-      <w:pPr>
-        <w:widowControl w:val="0"/>
-        <w:suppressAutoHyphens/>
-        <w:spacing w:after="0" w:line="240" w:lineRule="auto"/>
+      </w:pPr>
+      <w:r>
         <w:rPr>
           <w:rFonts w:asciiTheme="majorHAnsi" w:eastAsia="Lucida Sans Unicode" w:hAnsiTheme="majorHAnsi" w:cstheme="majorHAnsi"/>
           <w:i/>
@@ -80,16 +77,6 @@
           <w:sz w:val="72"/>
           <w:szCs w:val="72"/>
         </w:rPr>
-      </w:pPr>
-      <w:r>
-        <w:rPr>
-          <w:rFonts w:asciiTheme="majorHAnsi" w:eastAsia="Lucida Sans Unicode" w:hAnsiTheme="majorHAnsi" w:cstheme="majorHAnsi"/>
-          <w:i/>
-          <w:iCs/>
-          <w:color w:val="4472C4" w:themeColor="accent1"/>
-          <w:sz w:val="72"/>
-          <w:szCs w:val="72"/>
-        </w:rPr>
         <w:t>Progetto</w:t>
       </w:r>
     </w:p>
@@ -107,7 +94,6 @@
           <w:szCs w:val="72"/>
         </w:rPr>
       </w:pPr>
-      <w:proofErr w:type="spellStart"/>
       <w:r>
         <w:rPr>
           <w:rFonts w:ascii="Times New Roman" w:eastAsia="Lucida Sans Unicode" w:hAnsi="Times New Roman" w:cs="Times New Roman"/>
@@ -119,7 +105,6 @@
         </w:rPr>
         <w:t>OctoPlus</w:t>
       </w:r>
-      <w:proofErr w:type="spellEnd"/>
     </w:p>
     <w:p>
       <w:pPr>
@@ -263,7 +248,6 @@
           <w:szCs w:val="28"/>
         </w:rPr>
       </w:pPr>
-      <w:proofErr w:type="spellStart"/>
       <w:r>
         <w:rPr>
           <w:b/>
@@ -272,17 +256,7 @@
           <w:szCs w:val="28"/>
         </w:rPr>
         <w:lastRenderedPageBreak/>
-        <w:t>Revision</w:t>
-      </w:r>
-      <w:proofErr w:type="spellEnd"/>
-      <w:r>
-        <w:rPr>
-          <w:b/>
-          <w:bCs/>
-          <w:sz w:val="28"/>
-          <w:szCs w:val="28"/>
-        </w:rPr>
-        <w:t xml:space="preserve"> History</w:t>
+        <w:t>Revision History</w:t>
       </w:r>
     </w:p>
     <w:tbl>
@@ -584,6 +558,160 @@
           </w:p>
         </w:tc>
       </w:tr>
+      <w:tr>
+        <w:tc>
+          <w:tcPr>
+            <w:cnfStyle w:val="001000000000" w:firstRow="0" w:lastRow="0" w:firstColumn="1" w:lastColumn="0" w:oddVBand="0" w:evenVBand="0" w:oddHBand="0" w:evenHBand="0" w:firstRowFirstColumn="0" w:firstRowLastColumn="0" w:lastRowFirstColumn="0" w:lastRowLastColumn="0"/>
+            <w:tcW w:w="2407" w:type="dxa"/>
+            <w:tcBorders>
+              <w:top w:val="single" w:sz="4" w:space="0" w:color="9CC2E5" w:themeColor="accent5" w:themeTint="99"/>
+              <w:left w:val="single" w:sz="4" w:space="0" w:color="9CC2E5" w:themeColor="accent5" w:themeTint="99"/>
+              <w:bottom w:val="single" w:sz="4" w:space="0" w:color="9CC2E5" w:themeColor="accent5" w:themeTint="99"/>
+              <w:right w:val="single" w:sz="4" w:space="0" w:color="9CC2E5" w:themeColor="accent5" w:themeTint="99"/>
+            </w:tcBorders>
+          </w:tcPr>
+          <w:p>
+            <w:pPr>
+              <w:jc w:val="center"/>
+              <w:textAlignment w:val="baseline"/>
+              <w:rPr>
+                <w:rFonts w:ascii="Calibri" w:eastAsia="Times New Roman" w:hAnsi="Calibri" w:cs="Calibri"/>
+                <w:color w:val="000000" w:themeColor="text1"/>
+                <w:kern w:val="0"/>
+                <w:lang w:eastAsia="it-IT"/>
+                <w14:ligatures w14:val="none"/>
+              </w:rPr>
+            </w:pPr>
+            <w:r>
+              <w:rPr>
+                <w:rFonts w:ascii="Calibri" w:eastAsia="Times New Roman" w:hAnsi="Calibri" w:cs="Calibri"/>
+                <w:color w:val="000000" w:themeColor="text1"/>
+                <w:kern w:val="0"/>
+                <w:lang w:eastAsia="it-IT"/>
+                <w14:ligatures w14:val="none"/>
+              </w:rPr>
+              <w:t>07/12/2023</w:t>
+            </w:r>
+          </w:p>
+        </w:tc>
+        <w:tc>
+          <w:tcPr>
+            <w:tcW w:w="2407" w:type="dxa"/>
+            <w:tcBorders>
+              <w:top w:val="single" w:sz="4" w:space="0" w:color="9CC2E5" w:themeColor="accent5" w:themeTint="99"/>
+              <w:left w:val="single" w:sz="4" w:space="0" w:color="9CC2E5" w:themeColor="accent5" w:themeTint="99"/>
+              <w:bottom w:val="single" w:sz="4" w:space="0" w:color="9CC2E5" w:themeColor="accent5" w:themeTint="99"/>
+              <w:right w:val="single" w:sz="4" w:space="0" w:color="9CC2E5" w:themeColor="accent5" w:themeTint="99"/>
+            </w:tcBorders>
+          </w:tcPr>
+          <w:p>
+            <w:pPr>
+              <w:jc w:val="center"/>
+              <w:textAlignment w:val="baseline"/>
+              <w:cnfStyle w:val="000000000000" w:firstRow="0" w:lastRow="0" w:firstColumn="0" w:lastColumn="0" w:oddVBand="0" w:evenVBand="0" w:oddHBand="0" w:evenHBand="0" w:firstRowFirstColumn="0" w:firstRowLastColumn="0" w:lastRowFirstColumn="0" w:lastRowLastColumn="0"/>
+              <w:rPr>
+                <w:rFonts w:ascii="Calibri" w:eastAsia="Times New Roman" w:hAnsi="Calibri" w:cs="Calibri"/>
+                <w:b/>
+                <w:bCs/>
+                <w:color w:val="000000" w:themeColor="text1"/>
+                <w:kern w:val="0"/>
+                <w:lang w:eastAsia="it-IT"/>
+                <w14:ligatures w14:val="none"/>
+              </w:rPr>
+            </w:pPr>
+            <w:r>
+              <w:rPr>
+                <w:rFonts w:ascii="Calibri" w:eastAsia="Times New Roman" w:hAnsi="Calibri" w:cs="Calibri"/>
+                <w:b/>
+                <w:bCs/>
+                <w:color w:val="000000" w:themeColor="text1"/>
+                <w:kern w:val="0"/>
+                <w:lang w:eastAsia="it-IT"/>
+                <w14:ligatures w14:val="none"/>
+              </w:rPr>
+              <w:t>0.2</w:t>
+            </w:r>
+          </w:p>
+        </w:tc>
+        <w:tc>
+          <w:tcPr>
+            <w:tcW w:w="2407" w:type="dxa"/>
+            <w:tcBorders>
+              <w:top w:val="single" w:sz="4" w:space="0" w:color="9CC2E5" w:themeColor="accent5" w:themeTint="99"/>
+              <w:left w:val="single" w:sz="4" w:space="0" w:color="9CC2E5" w:themeColor="accent5" w:themeTint="99"/>
+              <w:bottom w:val="single" w:sz="4" w:space="0" w:color="9CC2E5" w:themeColor="accent5" w:themeTint="99"/>
+              <w:right w:val="single" w:sz="4" w:space="0" w:color="9CC2E5" w:themeColor="accent5" w:themeTint="99"/>
+            </w:tcBorders>
+          </w:tcPr>
+          <w:p>
+            <w:pPr>
+              <w:jc w:val="both"/>
+              <w:textAlignment w:val="baseline"/>
+              <w:cnfStyle w:val="000000000000" w:firstRow="0" w:lastRow="0" w:firstColumn="0" w:lastColumn="0" w:oddVBand="0" w:evenVBand="0" w:oddHBand="0" w:evenHBand="0" w:firstRowFirstColumn="0" w:firstRowLastColumn="0" w:lastRowFirstColumn="0" w:lastRowLastColumn="0"/>
+              <w:rPr>
+                <w:rFonts w:ascii="Calibri" w:eastAsia="Times New Roman" w:hAnsi="Calibri" w:cs="Calibri"/>
+                <w:b/>
+                <w:bCs/>
+                <w:color w:val="000000" w:themeColor="text1"/>
+                <w:kern w:val="0"/>
+                <w:lang w:eastAsia="it-IT"/>
+                <w14:ligatures w14:val="none"/>
+              </w:rPr>
+            </w:pPr>
+            <w:r>
+              <w:rPr>
+                <w:rFonts w:ascii="Calibri" w:eastAsia="Times New Roman" w:hAnsi="Calibri" w:cs="Calibri"/>
+                <w:b/>
+                <w:bCs/>
+                <w:color w:val="000000" w:themeColor="text1"/>
+                <w:kern w:val="0"/>
+                <w:lang w:eastAsia="it-IT"/>
+                <w14:ligatures w14:val="none"/>
+              </w:rPr>
+              <w:t>Aggiunta sezione package + revisione documento</w:t>
+            </w:r>
+          </w:p>
+        </w:tc>
+        <w:tc>
+          <w:tcPr>
+            <w:tcW w:w="2407" w:type="dxa"/>
+            <w:tcBorders>
+              <w:top w:val="single" w:sz="4" w:space="0" w:color="9CC2E5" w:themeColor="accent5" w:themeTint="99"/>
+              <w:left w:val="single" w:sz="4" w:space="0" w:color="9CC2E5" w:themeColor="accent5" w:themeTint="99"/>
+              <w:bottom w:val="single" w:sz="4" w:space="0" w:color="9CC2E5" w:themeColor="accent5" w:themeTint="99"/>
+              <w:right w:val="single" w:sz="4" w:space="0" w:color="9CC2E5" w:themeColor="accent5" w:themeTint="99"/>
+            </w:tcBorders>
+          </w:tcPr>
+          <w:p>
+            <w:pPr>
+              <w:jc w:val="center"/>
+              <w:textAlignment w:val="baseline"/>
+              <w:cnfStyle w:val="000000000000" w:firstRow="0" w:lastRow="0" w:firstColumn="0" w:lastColumn="0" w:oddVBand="0" w:evenVBand="0" w:oddHBand="0" w:evenHBand="0" w:firstRowFirstColumn="0" w:firstRowLastColumn="0" w:lastRowFirstColumn="0" w:lastRowLastColumn="0"/>
+              <w:rPr>
+                <w:rFonts w:ascii="Calibri" w:eastAsia="Times New Roman" w:hAnsi="Calibri" w:cs="Calibri"/>
+                <w:b/>
+                <w:bCs/>
+                <w:color w:val="000000" w:themeColor="text1"/>
+                <w:kern w:val="0"/>
+                <w:lang w:eastAsia="it-IT"/>
+                <w14:ligatures w14:val="none"/>
+              </w:rPr>
+            </w:pPr>
+            <w:r>
+              <w:rPr>
+                <w:rFonts w:ascii="Calibri" w:eastAsia="Times New Roman" w:hAnsi="Calibri" w:cs="Calibri"/>
+                <w:b/>
+                <w:bCs/>
+                <w:color w:val="000000" w:themeColor="text1"/>
+                <w:kern w:val="0"/>
+                <w:lang w:eastAsia="it-IT"/>
+                <w14:ligatures w14:val="none"/>
+              </w:rPr>
+              <w:t>Donnarumma Salvatore</w:t>
+            </w:r>
+          </w:p>
+        </w:tc>
+      </w:tr>
     </w:tbl>
     <w:p>
       <w:pPr>
@@ -605,6 +733,19 @@
     <w:p/>
     <w:p/>
     <w:p/>
+    <w:p/>
+    <w:p/>
+    <w:p/>
+    <w:p/>
+    <w:p/>
+    <w:p/>
+    <w:p/>
+    <w:p/>
+    <w:p/>
+    <w:p/>
+    <w:p/>
+    <w:p/>
+    <w:p/>
     <w:p>
       <w:pPr>
         <w:pStyle w:val="Titolo1"/>
@@ -612,6 +753,7 @@
       </w:pPr>
       <w:bookmarkStart w:id="0" w:name="_Toc94528915"/>
       <w:r>
+        <w:lastRenderedPageBreak/>
         <w:t>1. Introduzione</w:t>
       </w:r>
       <w:bookmarkEnd w:id="0"/>
@@ -637,18 +779,9 @@
           <w:i w:val="0"/>
           <w:iCs w:val="0"/>
         </w:rPr>
-        <w:t>1.1 Object design trade-</w:t>
-      </w:r>
-      <w:proofErr w:type="spellStart"/>
-      <w:r>
-        <w:rPr>
-          <w:i w:val="0"/>
-          <w:iCs w:val="0"/>
-        </w:rPr>
-        <w:t>offs</w:t>
+        <w:t>1.1 Object design trade-offs</w:t>
       </w:r>
       <w:bookmarkEnd w:id="1"/>
-      <w:proofErr w:type="spellEnd"/>
     </w:p>
     <w:p>
       <w:pPr>
@@ -725,6 +858,7 @@
     <w:p>
       <w:pPr>
         <w:ind w:left="708"/>
+        <w:jc w:val="both"/>
       </w:pPr>
       <w:r>
         <w:t>Nei primi tempi non sono previsti picchi di utenza elevati, pertanto si è deciso di ritardare l’implementazione di funzionali</w:t>
@@ -818,7 +952,7 @@
           <w:sz w:val="28"/>
           <w:szCs w:val="28"/>
         </w:rPr>
-        <w:t>Sicurezza e Attendibilità</w:t>
+        <w:t>Sicurezza</w:t>
       </w:r>
       <w:r>
         <w:rPr>
@@ -840,67 +974,113 @@
         <w:ind w:left="709"/>
         <w:jc w:val="both"/>
         <w:rPr>
+          <w:rFonts w:asciiTheme="minorHAnsi" w:eastAsiaTheme="minorHAnsi" w:hAnsiTheme="minorHAnsi" w:cstheme="minorBidi"/>
           <w:b w:val="0"/>
           <w:bCs w:val="0"/>
           <w:i w:val="0"/>
           <w:iCs w:val="0"/>
-          <w:sz w:val="24"/>
-          <w:szCs w:val="24"/>
+          <w:kern w:val="2"/>
+          <w:sz w:val="22"/>
+          <w:szCs w:val="22"/>
+          <w14:ligatures w14:val="standardContextual"/>
         </w:rPr>
       </w:pPr>
       <w:bookmarkStart w:id="2" w:name="_Toc94528917"/>
       <w:r>
         <w:rPr>
+          <w:rFonts w:asciiTheme="minorHAnsi" w:eastAsiaTheme="minorHAnsi" w:hAnsiTheme="minorHAnsi" w:cstheme="minorBidi"/>
           <w:b w:val="0"/>
           <w:bCs w:val="0"/>
           <w:i w:val="0"/>
           <w:iCs w:val="0"/>
-          <w:sz w:val="24"/>
-          <w:szCs w:val="24"/>
+          <w:kern w:val="2"/>
+          <w:sz w:val="22"/>
+          <w:szCs w:val="22"/>
+          <w14:ligatures w14:val="standardContextual"/>
         </w:rPr>
         <w:t>Si ritiene che la sicurezza dei dati degli utenti registrati e l’attendibilità della piattaforma siano caratteristiche necessarie</w:t>
       </w:r>
       <w:r>
         <w:rPr>
+          <w:rFonts w:asciiTheme="minorHAnsi" w:eastAsiaTheme="minorHAnsi" w:hAnsiTheme="minorHAnsi" w:cstheme="minorBidi"/>
           <w:b w:val="0"/>
           <w:bCs w:val="0"/>
           <w:i w:val="0"/>
           <w:iCs w:val="0"/>
-          <w:sz w:val="24"/>
-          <w:szCs w:val="24"/>
+          <w:kern w:val="2"/>
+          <w:sz w:val="22"/>
+          <w:szCs w:val="22"/>
+          <w14:ligatures w14:val="standardContextual"/>
         </w:rPr>
         <w:t xml:space="preserve"> </w:t>
       </w:r>
       <w:r>
         <w:rPr>
+          <w:rFonts w:asciiTheme="minorHAnsi" w:eastAsiaTheme="minorHAnsi" w:hAnsiTheme="minorHAnsi" w:cstheme="minorBidi"/>
           <w:b w:val="0"/>
           <w:bCs w:val="0"/>
           <w:i w:val="0"/>
           <w:iCs w:val="0"/>
-          <w:sz w:val="24"/>
-          <w:szCs w:val="24"/>
-        </w:rPr>
-        <w:t>che la piattaforma dovrebbe avere dalla prima versione al fine di tutelare i clienti</w:t>
-      </w:r>
-      <w:r>
-        <w:rPr>
+          <w:kern w:val="2"/>
+          <w:sz w:val="22"/>
+          <w:szCs w:val="22"/>
+          <w14:ligatures w14:val="standardContextual"/>
+        </w:rPr>
+        <w:t xml:space="preserve">che la piattaforma dovrebbe avere </w:t>
+      </w:r>
+      <w:r>
+        <w:rPr>
+          <w:rFonts w:asciiTheme="minorHAnsi" w:eastAsiaTheme="minorHAnsi" w:hAnsiTheme="minorHAnsi" w:cstheme="minorBidi"/>
           <w:b w:val="0"/>
           <w:bCs w:val="0"/>
           <w:i w:val="0"/>
           <w:iCs w:val="0"/>
-          <w:sz w:val="24"/>
-          <w:szCs w:val="24"/>
-        </w:rPr>
-        <w:t>.</w:t>
-      </w:r>
-      <w:r>
-        <w:rPr>
+          <w:kern w:val="2"/>
+          <w:sz w:val="22"/>
+          <w:szCs w:val="22"/>
+          <w14:ligatures w14:val="standardContextual"/>
+        </w:rPr>
+        <w:t xml:space="preserve">fin </w:t>
+      </w:r>
+      <w:r>
+        <w:rPr>
+          <w:rFonts w:asciiTheme="minorHAnsi" w:eastAsiaTheme="minorHAnsi" w:hAnsiTheme="minorHAnsi" w:cstheme="minorBidi"/>
           <w:b w:val="0"/>
           <w:bCs w:val="0"/>
           <w:i w:val="0"/>
           <w:iCs w:val="0"/>
-          <w:sz w:val="24"/>
-          <w:szCs w:val="24"/>
+          <w:kern w:val="2"/>
+          <w:sz w:val="22"/>
+          <w:szCs w:val="22"/>
+          <w14:ligatures w14:val="standardContextual"/>
+        </w:rPr>
+        <w:t>dalla prima versione al fine di tutelare i clienti</w:t>
+      </w:r>
+      <w:r>
+        <w:rPr>
+          <w:rFonts w:asciiTheme="minorHAnsi" w:eastAsiaTheme="minorHAnsi" w:hAnsiTheme="minorHAnsi" w:cstheme="minorBidi"/>
+          <w:b w:val="0"/>
+          <w:bCs w:val="0"/>
+          <w:i w:val="0"/>
+          <w:iCs w:val="0"/>
+          <w:kern w:val="2"/>
+          <w:sz w:val="22"/>
+          <w:szCs w:val="22"/>
+          <w14:ligatures w14:val="standardContextual"/>
+        </w:rPr>
+        <w:t>.</w:t>
+      </w:r>
+      <w:r>
+        <w:rPr>
+          <w:rFonts w:asciiTheme="minorHAnsi" w:eastAsiaTheme="minorHAnsi" w:hAnsiTheme="minorHAnsi" w:cstheme="minorBidi"/>
+          <w:b w:val="0"/>
+          <w:bCs w:val="0"/>
+          <w:i w:val="0"/>
+          <w:iCs w:val="0"/>
+          <w:kern w:val="2"/>
+          <w:sz w:val="22"/>
+          <w:szCs w:val="22"/>
+          <w14:ligatures w14:val="standardContextual"/>
         </w:rPr>
         <w:t xml:space="preserve"> Il tutto, naturalmente, richiede tempo per lo sviluppo il quale sarà sottratto alla robustezza.</w:t>
       </w:r>
@@ -958,7 +1138,7 @@
         <w:jc w:val="both"/>
       </w:pPr>
       <w:r>
-        <w:t>.</w:t>
+        <w:t>Gli oggetti Dao dovranno avere il suffisso DaoDataSource.</w:t>
       </w:r>
     </w:p>
     <w:p>
@@ -973,7 +1153,13 @@
         <w:jc w:val="both"/>
       </w:pPr>
       <w:r>
-        <w:t>.</w:t>
+        <w:t xml:space="preserve">I nomi dei file jsp </w:t>
+      </w:r>
+      <w:r>
+        <w:t>devono essere totalmente</w:t>
+      </w:r>
+      <w:r>
+        <w:t xml:space="preserve"> in minuscolo mentre i nomi delle Servlet e classi Bean, così come i DAO dovranno iniziare con la prima lettera in maiuscolo. </w:t>
       </w:r>
     </w:p>
     <w:p>
@@ -1048,9 +1234,975 @@
       </w:r>
     </w:p>
     <w:p>
+      <w:pPr>
+        <w:rPr>
+          <w:b/>
+          <w:bCs/>
+          <w:sz w:val="28"/>
+          <w:szCs w:val="28"/>
+        </w:rPr>
+      </w:pPr>
+      <w:r>
+        <w:rPr>
+          <w:b/>
+          <w:bCs/>
+          <w:sz w:val="28"/>
+          <w:szCs w:val="28"/>
+        </w:rPr>
+        <w:t>2.</w:t>
+      </w:r>
+      <w:r>
+        <w:rPr>
+          <w:b/>
+          <w:bCs/>
+          <w:sz w:val="28"/>
+          <w:szCs w:val="28"/>
+        </w:rPr>
+        <w:t xml:space="preserve"> Packages</w:t>
+      </w:r>
+    </w:p>
+    <w:p>
+      <w:pPr>
+        <w:jc w:val="both"/>
+      </w:pPr>
+      <w:r>
+        <w:t xml:space="preserve">Nella sezione presente vengono mostrati </w:t>
+      </w:r>
+      <w:r>
+        <w:t>nel dettaglio i</w:t>
+      </w:r>
+      <w:r>
+        <w:t xml:space="preserve"> packages implementati nel nostro sistema.</w:t>
+      </w:r>
+    </w:p>
+    <w:p>
+      <w:pPr>
+        <w:jc w:val="both"/>
+      </w:pPr>
+      <w:r>
+        <w:rPr>
+          <w:noProof/>
+        </w:rPr>
+        <w:drawing>
+          <wp:inline distT="0" distB="0" distL="0" distR="0" wp14:anchorId="015778CF" wp14:editId="5AE7CB34">
+            <wp:extent cx="6708044" cy="3830782"/>
+            <wp:effectExtent l="0" t="0" r="0" b="0"/>
+            <wp:docPr id="1895342350" name="Immagine 1"/>
+            <wp:cNvGraphicFramePr>
+              <a:graphicFrameLocks xmlns:a="http://schemas.openxmlformats.org/drawingml/2006/main" noChangeAspect="1"/>
+            </wp:cNvGraphicFramePr>
+            <a:graphic xmlns:a="http://schemas.openxmlformats.org/drawingml/2006/main">
+              <a:graphicData uri="http://schemas.openxmlformats.org/drawingml/2006/picture">
+                <pic:pic xmlns:pic="http://schemas.openxmlformats.org/drawingml/2006/picture">
+                  <pic:nvPicPr>
+                    <pic:cNvPr id="1895342350" name=""/>
+                    <pic:cNvPicPr/>
+                  </pic:nvPicPr>
+                  <pic:blipFill>
+                    <a:blip r:embed="rId6"/>
+                    <a:stretch>
+                      <a:fillRect/>
+                    </a:stretch>
+                  </pic:blipFill>
+                  <pic:spPr>
+                    <a:xfrm>
+                      <a:off x="0" y="0"/>
+                      <a:ext cx="6726646" cy="3841405"/>
+                    </a:xfrm>
+                    <a:prstGeom prst="rect">
+                      <a:avLst/>
+                    </a:prstGeom>
+                  </pic:spPr>
+                </pic:pic>
+              </a:graphicData>
+            </a:graphic>
+          </wp:inline>
+        </w:drawing>
+      </w:r>
+    </w:p>
+    <w:p>
+      <w:pPr>
+        <w:jc w:val="both"/>
+      </w:pPr>
       <w:r>
         <w:lastRenderedPageBreak/>
-        <w:t>2.packeges</w:t>
+        <w:tab/>
+      </w:r>
+    </w:p>
+    <w:p>
+      <w:pPr>
+        <w:ind w:firstLine="708"/>
+        <w:jc w:val="both"/>
+        <w:rPr>
+          <w:b/>
+          <w:bCs/>
+          <w:sz w:val="24"/>
+          <w:szCs w:val="24"/>
+        </w:rPr>
+      </w:pPr>
+      <w:r>
+        <w:rPr>
+          <w:b/>
+          <w:bCs/>
+          <w:sz w:val="24"/>
+          <w:szCs w:val="24"/>
+        </w:rPr>
+        <w:t xml:space="preserve">2.1 </w:t>
+      </w:r>
+      <w:r>
+        <w:rPr>
+          <w:b/>
+          <w:bCs/>
+          <w:sz w:val="24"/>
+          <w:szCs w:val="24"/>
+        </w:rPr>
+        <w:t>V</w:t>
+      </w:r>
+      <w:r>
+        <w:rPr>
+          <w:b/>
+          <w:bCs/>
+          <w:sz w:val="24"/>
+          <w:szCs w:val="24"/>
+        </w:rPr>
+        <w:t>iew</w:t>
+      </w:r>
+      <w:r>
+        <w:rPr>
+          <w:b/>
+          <w:bCs/>
+          <w:sz w:val="24"/>
+          <w:szCs w:val="24"/>
+        </w:rPr>
+        <w:t xml:space="preserve"> S</w:t>
+      </w:r>
+      <w:r>
+        <w:rPr>
+          <w:b/>
+          <w:bCs/>
+          <w:sz w:val="24"/>
+          <w:szCs w:val="24"/>
+        </w:rPr>
+        <w:t>ito</w:t>
+      </w:r>
+    </w:p>
+    <w:p>
+      <w:pPr>
+        <w:ind w:left="708"/>
+        <w:jc w:val="both"/>
+      </w:pPr>
+      <w:r>
+        <w:t xml:space="preserve">Questo sottopacchetto è composto da Servlet e file jsp adibite alle funzioni generali del sito come footer, header, etc. </w:t>
+      </w:r>
+      <w:r>
+        <w:t xml:space="preserve"> </w:t>
+      </w:r>
+    </w:p>
+    <w:p>
+      <w:pPr>
+        <w:ind w:left="708"/>
+        <w:jc w:val="center"/>
+      </w:pPr>
+      <w:r>
+        <w:rPr>
+          <w:noProof/>
+        </w:rPr>
+        <w:drawing>
+          <wp:inline distT="0" distB="0" distL="0" distR="0" wp14:anchorId="457C1DA7" wp14:editId="35C26CB4">
+            <wp:extent cx="5341620" cy="2449361"/>
+            <wp:effectExtent l="0" t="0" r="0" b="8255"/>
+            <wp:docPr id="1456061943" name="Immagine 1"/>
+            <wp:cNvGraphicFramePr>
+              <a:graphicFrameLocks xmlns:a="http://schemas.openxmlformats.org/drawingml/2006/main" noChangeAspect="1"/>
+            </wp:cNvGraphicFramePr>
+            <a:graphic xmlns:a="http://schemas.openxmlformats.org/drawingml/2006/main">
+              <a:graphicData uri="http://schemas.openxmlformats.org/drawingml/2006/picture">
+                <pic:pic xmlns:pic="http://schemas.openxmlformats.org/drawingml/2006/picture">
+                  <pic:nvPicPr>
+                    <pic:cNvPr id="1456061943" name=""/>
+                    <pic:cNvPicPr/>
+                  </pic:nvPicPr>
+                  <pic:blipFill>
+                    <a:blip r:embed="rId7"/>
+                    <a:stretch>
+                      <a:fillRect/>
+                    </a:stretch>
+                  </pic:blipFill>
+                  <pic:spPr>
+                    <a:xfrm>
+                      <a:off x="0" y="0"/>
+                      <a:ext cx="5348095" cy="2452330"/>
+                    </a:xfrm>
+                    <a:prstGeom prst="rect">
+                      <a:avLst/>
+                    </a:prstGeom>
+                  </pic:spPr>
+                </pic:pic>
+              </a:graphicData>
+            </a:graphic>
+          </wp:inline>
+        </w:drawing>
+      </w:r>
+    </w:p>
+    <w:p>
+      <w:pPr>
+        <w:ind w:left="708"/>
+        <w:rPr>
+          <w:b/>
+          <w:bCs/>
+          <w:sz w:val="24"/>
+          <w:szCs w:val="24"/>
+        </w:rPr>
+      </w:pPr>
+      <w:r>
+        <w:rPr>
+          <w:b/>
+          <w:bCs/>
+          <w:sz w:val="24"/>
+          <w:szCs w:val="24"/>
+        </w:rPr>
+        <w:t xml:space="preserve">2.2 </w:t>
+      </w:r>
+      <w:r>
+        <w:rPr>
+          <w:b/>
+          <w:bCs/>
+          <w:sz w:val="24"/>
+          <w:szCs w:val="24"/>
+        </w:rPr>
+        <w:t>V</w:t>
+      </w:r>
+      <w:r>
+        <w:rPr>
+          <w:b/>
+          <w:bCs/>
+          <w:sz w:val="24"/>
+          <w:szCs w:val="24"/>
+        </w:rPr>
+        <w:t>iew</w:t>
+      </w:r>
+      <w:r>
+        <w:rPr>
+          <w:b/>
+          <w:bCs/>
+          <w:sz w:val="24"/>
+          <w:szCs w:val="24"/>
+        </w:rPr>
+        <w:t xml:space="preserve"> U</w:t>
+      </w:r>
+      <w:r>
+        <w:rPr>
+          <w:b/>
+          <w:bCs/>
+          <w:sz w:val="24"/>
+          <w:szCs w:val="24"/>
+        </w:rPr>
+        <w:t>tente</w:t>
+      </w:r>
+    </w:p>
+    <w:p>
+      <w:pPr>
+        <w:ind w:left="708"/>
+      </w:pPr>
+      <w:r>
+        <w:t xml:space="preserve">Questo pacchetto è composto da Servlet e file jsp </w:t>
+      </w:r>
+      <w:r>
+        <w:t>relativi</w:t>
+      </w:r>
+      <w:r>
+        <w:t xml:space="preserve"> alle funzionalità per la gestione degli utenti, come autenticazione, registrazione, cambio password, etc.</w:t>
+      </w:r>
+    </w:p>
+    <w:p>
+      <w:pPr>
+        <w:ind w:left="708"/>
+        <w:jc w:val="center"/>
+      </w:pPr>
+      <w:r>
+        <w:rPr>
+          <w:noProof/>
+        </w:rPr>
+        <w:drawing>
+          <wp:inline distT="0" distB="0" distL="0" distR="0" wp14:anchorId="55E0CCAC" wp14:editId="3B8166F9">
+            <wp:extent cx="5333999" cy="3024939"/>
+            <wp:effectExtent l="0" t="0" r="635" b="4445"/>
+            <wp:docPr id="1979425935" name="Immagine 1"/>
+            <wp:cNvGraphicFramePr>
+              <a:graphicFrameLocks xmlns:a="http://schemas.openxmlformats.org/drawingml/2006/main" noChangeAspect="1"/>
+            </wp:cNvGraphicFramePr>
+            <a:graphic xmlns:a="http://schemas.openxmlformats.org/drawingml/2006/main">
+              <a:graphicData uri="http://schemas.openxmlformats.org/drawingml/2006/picture">
+                <pic:pic xmlns:pic="http://schemas.openxmlformats.org/drawingml/2006/picture">
+                  <pic:nvPicPr>
+                    <pic:cNvPr id="1979425935" name=""/>
+                    <pic:cNvPicPr/>
+                  </pic:nvPicPr>
+                  <pic:blipFill>
+                    <a:blip r:embed="rId8"/>
+                    <a:stretch>
+                      <a:fillRect/>
+                    </a:stretch>
+                  </pic:blipFill>
+                  <pic:spPr>
+                    <a:xfrm>
+                      <a:off x="0" y="0"/>
+                      <a:ext cx="5345522" cy="3031474"/>
+                    </a:xfrm>
+                    <a:prstGeom prst="rect">
+                      <a:avLst/>
+                    </a:prstGeom>
+                  </pic:spPr>
+                </pic:pic>
+              </a:graphicData>
+            </a:graphic>
+          </wp:inline>
+        </w:drawing>
+      </w:r>
+    </w:p>
+    <w:p>
+      <w:r>
+        <w:tab/>
+      </w:r>
+    </w:p>
+    <w:p/>
+    <w:p/>
+    <w:p/>
+    <w:p/>
+    <w:p/>
+    <w:p>
+      <w:pPr>
+        <w:ind w:firstLine="708"/>
+        <w:rPr>
+          <w:b/>
+          <w:bCs/>
+        </w:rPr>
+      </w:pPr>
+      <w:r>
+        <w:rPr>
+          <w:b/>
+          <w:bCs/>
+          <w:sz w:val="24"/>
+          <w:szCs w:val="24"/>
+        </w:rPr>
+        <w:t>2.3 View Prodotti</w:t>
+      </w:r>
+    </w:p>
+    <w:p>
+      <w:pPr>
+        <w:ind w:left="708"/>
+      </w:pPr>
+      <w:r>
+        <w:t>Questo pacchetto è composto da Servlet e file jsp relativi alle funzionalità per la gestione dei prodotti come rimozione degli stessi dal catalogo, aggiunta, modifica, etc.</w:t>
+      </w:r>
+    </w:p>
+    <w:p>
+      <w:pPr>
+        <w:jc w:val="center"/>
+      </w:pPr>
+      <w:r>
+        <w:rPr>
+          <w:noProof/>
+        </w:rPr>
+        <w:drawing>
+          <wp:inline distT="0" distB="0" distL="0" distR="0" wp14:anchorId="3557B6EB" wp14:editId="3885D57B">
+            <wp:extent cx="5849966" cy="3885815"/>
+            <wp:effectExtent l="0" t="0" r="0" b="635"/>
+            <wp:docPr id="1742751945" name="Immagine 1"/>
+            <wp:cNvGraphicFramePr>
+              <a:graphicFrameLocks xmlns:a="http://schemas.openxmlformats.org/drawingml/2006/main" noChangeAspect="1"/>
+            </wp:cNvGraphicFramePr>
+            <a:graphic xmlns:a="http://schemas.openxmlformats.org/drawingml/2006/main">
+              <a:graphicData uri="http://schemas.openxmlformats.org/drawingml/2006/picture">
+                <pic:pic xmlns:pic="http://schemas.openxmlformats.org/drawingml/2006/picture">
+                  <pic:nvPicPr>
+                    <pic:cNvPr id="1742751945" name=""/>
+                    <pic:cNvPicPr/>
+                  </pic:nvPicPr>
+                  <pic:blipFill>
+                    <a:blip r:embed="rId9"/>
+                    <a:stretch>
+                      <a:fillRect/>
+                    </a:stretch>
+                  </pic:blipFill>
+                  <pic:spPr>
+                    <a:xfrm>
+                      <a:off x="0" y="0"/>
+                      <a:ext cx="5853364" cy="3888072"/>
+                    </a:xfrm>
+                    <a:prstGeom prst="rect">
+                      <a:avLst/>
+                    </a:prstGeom>
+                  </pic:spPr>
+                </pic:pic>
+              </a:graphicData>
+            </a:graphic>
+          </wp:inline>
+        </w:drawing>
+      </w:r>
+    </w:p>
+    <w:p>
+      <w:pPr>
+        <w:rPr>
+          <w:b/>
+          <w:bCs/>
+        </w:rPr>
+      </w:pPr>
+      <w:r>
+        <w:tab/>
+      </w:r>
+      <w:r>
+        <w:rPr>
+          <w:b/>
+          <w:bCs/>
+          <w:sz w:val="24"/>
+          <w:szCs w:val="24"/>
+        </w:rPr>
+        <w:t>2.4 View Ordini</w:t>
+      </w:r>
+    </w:p>
+    <w:p>
+      <w:pPr>
+        <w:ind w:left="708"/>
+        <w:jc w:val="both"/>
+      </w:pPr>
+      <w:r>
+        <w:t xml:space="preserve">Questo pacchetto è composto da Servlet e file jsp relativi alle funzionalità per la gestione degli ordini come rimozione degli ordini, creazione dell’ordine (dunque acquisto di prodotti), visualizzazione, etc. </w:t>
+      </w:r>
+    </w:p>
+    <w:p>
+      <w:r>
+        <w:tab/>
+      </w:r>
+      <w:r>
+        <w:rPr>
+          <w:noProof/>
+        </w:rPr>
+        <w:drawing>
+          <wp:inline distT="0" distB="0" distL="0" distR="0" wp14:anchorId="0357F420" wp14:editId="5BE77B23">
+            <wp:extent cx="5073238" cy="3008254"/>
+            <wp:effectExtent l="0" t="0" r="0" b="1905"/>
+            <wp:docPr id="137238933" name="Immagine 1"/>
+            <wp:cNvGraphicFramePr>
+              <a:graphicFrameLocks xmlns:a="http://schemas.openxmlformats.org/drawingml/2006/main" noChangeAspect="1"/>
+            </wp:cNvGraphicFramePr>
+            <a:graphic xmlns:a="http://schemas.openxmlformats.org/drawingml/2006/main">
+              <a:graphicData uri="http://schemas.openxmlformats.org/drawingml/2006/picture">
+                <pic:pic xmlns:pic="http://schemas.openxmlformats.org/drawingml/2006/picture">
+                  <pic:nvPicPr>
+                    <pic:cNvPr id="137238933" name=""/>
+                    <pic:cNvPicPr/>
+                  </pic:nvPicPr>
+                  <pic:blipFill>
+                    <a:blip r:embed="rId10"/>
+                    <a:stretch>
+                      <a:fillRect/>
+                    </a:stretch>
+                  </pic:blipFill>
+                  <pic:spPr>
+                    <a:xfrm>
+                      <a:off x="0" y="0"/>
+                      <a:ext cx="5092996" cy="3019970"/>
+                    </a:xfrm>
+                    <a:prstGeom prst="rect">
+                      <a:avLst/>
+                    </a:prstGeom>
+                  </pic:spPr>
+                </pic:pic>
+              </a:graphicData>
+            </a:graphic>
+          </wp:inline>
+        </w:drawing>
+      </w:r>
+    </w:p>
+    <w:p>
+      <w:pPr>
+        <w:rPr>
+          <w:b/>
+          <w:bCs/>
+          <w:sz w:val="24"/>
+          <w:szCs w:val="24"/>
+        </w:rPr>
+      </w:pPr>
+      <w:r>
+        <w:lastRenderedPageBreak/>
+        <w:tab/>
+      </w:r>
+      <w:r>
+        <w:rPr>
+          <w:b/>
+          <w:bCs/>
+          <w:sz w:val="24"/>
+          <w:szCs w:val="24"/>
+        </w:rPr>
+        <w:t>2.</w:t>
+      </w:r>
+      <w:r>
+        <w:rPr>
+          <w:b/>
+          <w:bCs/>
+          <w:sz w:val="24"/>
+          <w:szCs w:val="24"/>
+        </w:rPr>
+        <w:t>5 Gestione Utenti</w:t>
+      </w:r>
+    </w:p>
+    <w:p>
+      <w:pPr>
+        <w:ind w:left="708"/>
+      </w:pPr>
+      <w:r>
+        <w:t xml:space="preserve">Questo pacchetto contiene le classi Java (Bean e DAO) dedicati alle funzionalità per la gestione degli utenti e informazioni relative ad essi. </w:t>
+      </w:r>
+    </w:p>
+    <w:p>
+      <w:pPr>
+        <w:jc w:val="center"/>
+      </w:pPr>
+      <w:r>
+        <w:drawing>
+          <wp:inline distT="0" distB="0" distL="0" distR="0" wp14:anchorId="098F0E7F" wp14:editId="44ED4D07">
+            <wp:extent cx="4638937" cy="3554120"/>
+            <wp:effectExtent l="0" t="0" r="9525" b="8255"/>
+            <wp:docPr id="784005461" name="Immagine 1"/>
+            <wp:cNvGraphicFramePr>
+              <a:graphicFrameLocks xmlns:a="http://schemas.openxmlformats.org/drawingml/2006/main" noChangeAspect="1"/>
+            </wp:cNvGraphicFramePr>
+            <a:graphic xmlns:a="http://schemas.openxmlformats.org/drawingml/2006/main">
+              <a:graphicData uri="http://schemas.openxmlformats.org/drawingml/2006/picture">
+                <pic:pic xmlns:pic="http://schemas.openxmlformats.org/drawingml/2006/picture">
+                  <pic:nvPicPr>
+                    <pic:cNvPr id="784005461" name=""/>
+                    <pic:cNvPicPr/>
+                  </pic:nvPicPr>
+                  <pic:blipFill>
+                    <a:blip r:embed="rId11"/>
+                    <a:stretch>
+                      <a:fillRect/>
+                    </a:stretch>
+                  </pic:blipFill>
+                  <pic:spPr>
+                    <a:xfrm>
+                      <a:off x="0" y="0"/>
+                      <a:ext cx="4659921" cy="3570197"/>
+                    </a:xfrm>
+                    <a:prstGeom prst="rect">
+                      <a:avLst/>
+                    </a:prstGeom>
+                  </pic:spPr>
+                </pic:pic>
+              </a:graphicData>
+            </a:graphic>
+          </wp:inline>
+        </w:drawing>
+      </w:r>
+      <w:r>
+        <w:tab/>
+      </w:r>
+    </w:p>
+    <w:p>
+      <w:pPr>
+        <w:ind w:firstLine="708"/>
+        <w:rPr>
+          <w:b/>
+          <w:bCs/>
+          <w:sz w:val="24"/>
+          <w:szCs w:val="24"/>
+        </w:rPr>
+      </w:pPr>
+      <w:r>
+        <w:rPr>
+          <w:b/>
+          <w:bCs/>
+          <w:sz w:val="24"/>
+          <w:szCs w:val="24"/>
+        </w:rPr>
+        <w:t>2.6 Gestione Prodotti</w:t>
+      </w:r>
+    </w:p>
+    <w:p>
+      <w:pPr>
+        <w:ind w:left="708"/>
+      </w:pPr>
+      <w:r>
+        <w:t>Questo pacchetto contiene le classi Java (Bean e DAO) dedicati alle funzionalità per la gestione dei prodotti e informazioni relative ad essi.</w:t>
+      </w:r>
+    </w:p>
+    <w:p>
+      <w:pPr>
+        <w:jc w:val="center"/>
+        <w:rPr>
+          <w:b/>
+          <w:bCs/>
+          <w:sz w:val="24"/>
+          <w:szCs w:val="24"/>
+        </w:rPr>
+      </w:pPr>
+      <w:r>
+        <w:rPr>
+          <w:b/>
+          <w:bCs/>
+          <w:noProof/>
+          <w:sz w:val="24"/>
+          <w:szCs w:val="24"/>
+        </w:rPr>
+        <w:drawing>
+          <wp:inline distT="0" distB="0" distL="0" distR="0" wp14:anchorId="221B3707" wp14:editId="0869ABBE">
+            <wp:extent cx="5194579" cy="3671454"/>
+            <wp:effectExtent l="0" t="0" r="6350" b="5715"/>
+            <wp:docPr id="2087391166" name="Immagine 1"/>
+            <wp:cNvGraphicFramePr>
+              <a:graphicFrameLocks xmlns:a="http://schemas.openxmlformats.org/drawingml/2006/main" noChangeAspect="1"/>
+            </wp:cNvGraphicFramePr>
+            <a:graphic xmlns:a="http://schemas.openxmlformats.org/drawingml/2006/main">
+              <a:graphicData uri="http://schemas.openxmlformats.org/drawingml/2006/picture">
+                <pic:pic xmlns:pic="http://schemas.openxmlformats.org/drawingml/2006/picture">
+                  <pic:nvPicPr>
+                    <pic:cNvPr id="2087391166" name=""/>
+                    <pic:cNvPicPr/>
+                  </pic:nvPicPr>
+                  <pic:blipFill>
+                    <a:blip r:embed="rId12"/>
+                    <a:stretch>
+                      <a:fillRect/>
+                    </a:stretch>
+                  </pic:blipFill>
+                  <pic:spPr>
+                    <a:xfrm>
+                      <a:off x="0" y="0"/>
+                      <a:ext cx="5212927" cy="3684422"/>
+                    </a:xfrm>
+                    <a:prstGeom prst="rect">
+                      <a:avLst/>
+                    </a:prstGeom>
+                  </pic:spPr>
+                </pic:pic>
+              </a:graphicData>
+            </a:graphic>
+          </wp:inline>
+        </w:drawing>
+      </w:r>
+    </w:p>
+    <w:p>
+      <w:pPr>
+        <w:rPr>
+          <w:b/>
+          <w:bCs/>
+          <w:sz w:val="24"/>
+          <w:szCs w:val="24"/>
+        </w:rPr>
+      </w:pPr>
+      <w:r>
+        <w:rPr>
+          <w:b/>
+          <w:bCs/>
+          <w:sz w:val="24"/>
+          <w:szCs w:val="24"/>
+        </w:rPr>
+        <w:lastRenderedPageBreak/>
+        <w:tab/>
+      </w:r>
+    </w:p>
+    <w:p>
+      <w:pPr>
+        <w:rPr>
+          <w:b/>
+          <w:bCs/>
+          <w:sz w:val="24"/>
+          <w:szCs w:val="24"/>
+        </w:rPr>
+      </w:pPr>
+    </w:p>
+    <w:p>
+      <w:pPr>
+        <w:ind w:firstLine="708"/>
+        <w:rPr>
+          <w:b/>
+          <w:bCs/>
+          <w:sz w:val="24"/>
+          <w:szCs w:val="24"/>
+        </w:rPr>
+      </w:pPr>
+      <w:r>
+        <w:rPr>
+          <w:b/>
+          <w:bCs/>
+          <w:sz w:val="24"/>
+          <w:szCs w:val="24"/>
+        </w:rPr>
+        <w:t>2.7 Gestione Ordini</w:t>
+      </w:r>
+    </w:p>
+    <w:p>
+      <w:pPr>
+        <w:ind w:left="708"/>
+      </w:pPr>
+      <w:r>
+        <w:t>Questo pacchetto contiene le classi Java (Bean e DAO) dedicati alle funzionalità per la gestione degli ordini e informazioni relative ad essi.</w:t>
+      </w:r>
+    </w:p>
+    <w:p>
+      <w:pPr>
+        <w:jc w:val="center"/>
+        <w:rPr>
+          <w:b/>
+          <w:bCs/>
+        </w:rPr>
+      </w:pPr>
+      <w:r>
+        <w:rPr>
+          <w:b/>
+          <w:bCs/>
+          <w:noProof/>
+          <w:sz w:val="24"/>
+          <w:szCs w:val="24"/>
+        </w:rPr>
+        <w:drawing>
+          <wp:inline distT="0" distB="0" distL="0" distR="0" wp14:anchorId="46E2C1E8" wp14:editId="5AB38571">
+            <wp:extent cx="6115685" cy="3119393"/>
+            <wp:effectExtent l="0" t="0" r="0" b="5080"/>
+            <wp:docPr id="1011771670" name="Immagine 1"/>
+            <wp:cNvGraphicFramePr>
+              <a:graphicFrameLocks xmlns:a="http://schemas.openxmlformats.org/drawingml/2006/main" noChangeAspect="1"/>
+            </wp:cNvGraphicFramePr>
+            <a:graphic xmlns:a="http://schemas.openxmlformats.org/drawingml/2006/main">
+              <a:graphicData uri="http://schemas.openxmlformats.org/drawingml/2006/picture">
+                <pic:pic xmlns:pic="http://schemas.openxmlformats.org/drawingml/2006/picture">
+                  <pic:nvPicPr>
+                    <pic:cNvPr id="1011771670" name=""/>
+                    <pic:cNvPicPr/>
+                  </pic:nvPicPr>
+                  <pic:blipFill>
+                    <a:blip r:embed="rId13"/>
+                    <a:stretch>
+                      <a:fillRect/>
+                    </a:stretch>
+                  </pic:blipFill>
+                  <pic:spPr>
+                    <a:xfrm>
+                      <a:off x="0" y="0"/>
+                      <a:ext cx="6156325" cy="3140122"/>
+                    </a:xfrm>
+                    <a:prstGeom prst="rect">
+                      <a:avLst/>
+                    </a:prstGeom>
+                  </pic:spPr>
+                </pic:pic>
+              </a:graphicData>
+            </a:graphic>
+          </wp:inline>
+        </w:drawing>
+      </w:r>
+    </w:p>
+    <w:p>
+      <w:pPr>
+        <w:rPr>
+          <w:b/>
+          <w:bCs/>
+        </w:rPr>
+      </w:pPr>
+      <w:r>
+        <w:rPr>
+          <w:b/>
+          <w:bCs/>
+        </w:rPr>
+        <w:tab/>
+      </w:r>
+    </w:p>
+    <w:p>
+      <w:pPr>
+        <w:ind w:firstLine="708"/>
+        <w:rPr>
+          <w:b/>
+          <w:bCs/>
+        </w:rPr>
+      </w:pPr>
+      <w:r>
+        <w:rPr>
+          <w:b/>
+          <w:bCs/>
+          <w:sz w:val="24"/>
+          <w:szCs w:val="24"/>
+        </w:rPr>
+        <w:t>2.8 Gestione Admin</w:t>
+      </w:r>
+    </w:p>
+    <w:p>
+      <w:pPr>
+        <w:ind w:left="708"/>
+      </w:pPr>
+      <w:r>
+        <w:t xml:space="preserve">Questo pacchetto contiene le classi Java (Bean e DAO) dedicati alle funzionalità per la gestione degli admin. </w:t>
+      </w:r>
+    </w:p>
+    <w:p>
+      <w:pPr>
+        <w:ind w:left="708"/>
+        <w:jc w:val="center"/>
+      </w:pPr>
+      <w:r>
+        <w:rPr>
+          <w:noProof/>
+        </w:rPr>
+        <w:drawing>
+          <wp:inline distT="0" distB="0" distL="0" distR="0" wp14:anchorId="39CE1AC4" wp14:editId="5A24793B">
+            <wp:extent cx="4181243" cy="2596570"/>
+            <wp:effectExtent l="0" t="0" r="0" b="0"/>
+            <wp:docPr id="1241045298" name="Immagine 1"/>
+            <wp:cNvGraphicFramePr>
+              <a:graphicFrameLocks xmlns:a="http://schemas.openxmlformats.org/drawingml/2006/main" noChangeAspect="1"/>
+            </wp:cNvGraphicFramePr>
+            <a:graphic xmlns:a="http://schemas.openxmlformats.org/drawingml/2006/main">
+              <a:graphicData uri="http://schemas.openxmlformats.org/drawingml/2006/picture">
+                <pic:pic xmlns:pic="http://schemas.openxmlformats.org/drawingml/2006/picture">
+                  <pic:nvPicPr>
+                    <pic:cNvPr id="1241045298" name=""/>
+                    <pic:cNvPicPr/>
+                  </pic:nvPicPr>
+                  <pic:blipFill>
+                    <a:blip r:embed="rId14"/>
+                    <a:stretch>
+                      <a:fillRect/>
+                    </a:stretch>
+                  </pic:blipFill>
+                  <pic:spPr>
+                    <a:xfrm>
+                      <a:off x="0" y="0"/>
+                      <a:ext cx="4193850" cy="2604399"/>
+                    </a:xfrm>
+                    <a:prstGeom prst="rect">
+                      <a:avLst/>
+                    </a:prstGeom>
+                  </pic:spPr>
+                </pic:pic>
+              </a:graphicData>
+            </a:graphic>
+          </wp:inline>
+        </w:drawing>
+      </w:r>
+    </w:p>
+    <w:p>
+      <w:pPr>
+        <w:ind w:left="708"/>
+        <w:rPr>
+          <w:b/>
+          <w:bCs/>
+          <w:sz w:val="24"/>
+          <w:szCs w:val="24"/>
+        </w:rPr>
+      </w:pPr>
+    </w:p>
+    <w:p>
+      <w:pPr>
+        <w:ind w:left="708"/>
+        <w:rPr>
+          <w:b/>
+          <w:bCs/>
+          <w:sz w:val="24"/>
+          <w:szCs w:val="24"/>
+        </w:rPr>
+      </w:pPr>
+    </w:p>
+    <w:p>
+      <w:pPr>
+        <w:ind w:left="708"/>
+        <w:rPr>
+          <w:b/>
+          <w:bCs/>
+          <w:sz w:val="24"/>
+          <w:szCs w:val="24"/>
+        </w:rPr>
+      </w:pPr>
+    </w:p>
+    <w:p>
+      <w:pPr>
+        <w:ind w:left="708"/>
+        <w:rPr>
+          <w:b/>
+          <w:bCs/>
+          <w:sz w:val="24"/>
+          <w:szCs w:val="24"/>
+        </w:rPr>
+      </w:pPr>
+    </w:p>
+    <w:p>
+      <w:pPr>
+        <w:ind w:left="708"/>
+        <w:rPr>
+          <w:b/>
+          <w:bCs/>
+          <w:sz w:val="24"/>
+          <w:szCs w:val="24"/>
+        </w:rPr>
+      </w:pPr>
+      <w:r>
+        <w:rPr>
+          <w:b/>
+          <w:bCs/>
+          <w:sz w:val="24"/>
+          <w:szCs w:val="24"/>
+        </w:rPr>
+        <w:t>2.9 Checking Fields</w:t>
+      </w:r>
+    </w:p>
+    <w:p>
+      <w:pPr>
+        <w:ind w:left="708"/>
+      </w:pPr>
+      <w:r>
+        <w:t>Questo pacchetto contiene la classe Java dedicata al controllo dei formati dei dati inserit</w:t>
+      </w:r>
+      <w:r>
+        <w:t>i</w:t>
+      </w:r>
+      <w:r>
+        <w:t xml:space="preserve"> nei vari form presenti all’interno del sito. </w:t>
+      </w:r>
+    </w:p>
+    <w:p>
+      <w:pPr>
+        <w:ind w:left="708"/>
+        <w:jc w:val="center"/>
+      </w:pPr>
+      <w:r>
+        <w:rPr>
+          <w:noProof/>
+        </w:rPr>
+        <w:drawing>
+          <wp:inline distT="0" distB="0" distL="0" distR="0" wp14:anchorId="36D8D00C" wp14:editId="36B2347A">
+            <wp:extent cx="4671465" cy="2796782"/>
+            <wp:effectExtent l="0" t="0" r="0" b="3810"/>
+            <wp:docPr id="1443006921" name="Immagine 1"/>
+            <wp:cNvGraphicFramePr>
+              <a:graphicFrameLocks xmlns:a="http://schemas.openxmlformats.org/drawingml/2006/main" noChangeAspect="1"/>
+            </wp:cNvGraphicFramePr>
+            <a:graphic xmlns:a="http://schemas.openxmlformats.org/drawingml/2006/main">
+              <a:graphicData uri="http://schemas.openxmlformats.org/drawingml/2006/picture">
+                <pic:pic xmlns:pic="http://schemas.openxmlformats.org/drawingml/2006/picture">
+                  <pic:nvPicPr>
+                    <pic:cNvPr id="1443006921" name=""/>
+                    <pic:cNvPicPr/>
+                  </pic:nvPicPr>
+                  <pic:blipFill>
+                    <a:blip r:embed="rId15"/>
+                    <a:stretch>
+                      <a:fillRect/>
+                    </a:stretch>
+                  </pic:blipFill>
+                  <pic:spPr>
+                    <a:xfrm>
+                      <a:off x="0" y="0"/>
+                      <a:ext cx="4671465" cy="2796782"/>
+                    </a:xfrm>
+                    <a:prstGeom prst="rect">
+                      <a:avLst/>
+                    </a:prstGeom>
+                  </pic:spPr>
+                </pic:pic>
+              </a:graphicData>
+            </a:graphic>
+          </wp:inline>
+        </w:drawing>
       </w:r>
     </w:p>
     <w:p>
@@ -1058,7 +2210,45 @@
         <w:pStyle w:val="Titolo1"/>
         <w:spacing w:before="0" w:line="276" w:lineRule="auto"/>
       </w:pPr>
-      <w:r>
+    </w:p>
+    <w:p>
+      <w:pPr>
+        <w:pStyle w:val="Titolo1"/>
+        <w:spacing w:before="0" w:line="276" w:lineRule="auto"/>
+      </w:pPr>
+    </w:p>
+    <w:p>
+      <w:pPr>
+        <w:pStyle w:val="Titolo1"/>
+        <w:spacing w:before="0" w:line="276" w:lineRule="auto"/>
+      </w:pPr>
+    </w:p>
+    <w:p>
+      <w:pPr>
+        <w:pStyle w:val="Titolo1"/>
+        <w:spacing w:before="0" w:line="276" w:lineRule="auto"/>
+      </w:pPr>
+    </w:p>
+    <w:p/>
+    <w:p/>
+    <w:p/>
+    <w:p/>
+    <w:p/>
+    <w:p/>
+    <w:p/>
+    <w:p/>
+    <w:p/>
+    <w:p/>
+    <w:p/>
+    <w:p/>
+    <w:p/>
+    <w:p>
+      <w:pPr>
+        <w:pStyle w:val="Titolo1"/>
+        <w:spacing w:before="0" w:line="276" w:lineRule="auto"/>
+      </w:pPr>
+      <w:r>
+        <w:lastRenderedPageBreak/>
         <w:t>3.</w:t>
       </w:r>
       <w:bookmarkStart w:id="4" w:name="_Toc94528938"/>
@@ -1093,34 +2283,25 @@
         </w:rPr>
         <w:t xml:space="preserve">3.1 </w:t>
       </w:r>
-      <w:proofErr w:type="spellStart"/>
+      <w:bookmarkEnd w:id="5"/>
       <w:r>
         <w:rPr>
           <w:i w:val="0"/>
           <w:iCs w:val="0"/>
         </w:rPr>
-        <w:t>AccountModelD</w:t>
-      </w:r>
-      <w:bookmarkEnd w:id="5"/>
-      <w:r>
-        <w:rPr>
-          <w:i w:val="0"/>
-          <w:iCs w:val="0"/>
-        </w:rPr>
-        <w:t>S</w:t>
-      </w:r>
-      <w:proofErr w:type="spellEnd"/>
+        <w:t>UtenteDaoDataSource</w:t>
+      </w:r>
     </w:p>
     <w:tbl>
       <w:tblPr>
         <w:tblStyle w:val="Tabellagriglia4-colore5"/>
-        <w:tblW w:w="0" w:type="auto"/>
-        <w:tblInd w:w="0" w:type="dxa"/>
+        <w:tblW w:w="11341" w:type="dxa"/>
+        <w:tblInd w:w="-714" w:type="dxa"/>
         <w:tblLook w:val="04A0" w:firstRow="1" w:lastRow="0" w:firstColumn="1" w:lastColumn="0" w:noHBand="0" w:noVBand="1"/>
       </w:tblPr>
       <w:tblGrid>
-        <w:gridCol w:w="4814"/>
-        <w:gridCol w:w="4814"/>
+        <w:gridCol w:w="5528"/>
+        <w:gridCol w:w="5813"/>
       </w:tblGrid>
       <w:tr>
         <w:trPr>
@@ -1129,7 +2310,7 @@
         <w:tc>
           <w:tcPr>
             <w:cnfStyle w:val="001000000000" w:firstRow="0" w:lastRow="0" w:firstColumn="1" w:lastColumn="0" w:oddVBand="0" w:evenVBand="0" w:oddHBand="0" w:evenHBand="0" w:firstRowFirstColumn="0" w:firstRowLastColumn="0" w:lastRowFirstColumn="0" w:lastRowLastColumn="0"/>
-            <w:tcW w:w="4814" w:type="dxa"/>
+            <w:tcW w:w="5528" w:type="dxa"/>
             <w:shd w:val="clear" w:color="auto" w:fill="1F4E79" w:themeFill="accent5" w:themeFillShade="80"/>
           </w:tcPr>
           <w:p>
@@ -1142,35 +2323,24 @@
                 <w:szCs w:val="28"/>
               </w:rPr>
             </w:pPr>
-            <w:proofErr w:type="spellStart"/>
             <w:r>
               <w:rPr>
                 <w:color w:val="FFFFFF"/>
                 <w:sz w:val="28"/>
                 <w:szCs w:val="28"/>
               </w:rPr>
-              <w:t>AccountModelDS</w:t>
-            </w:r>
-            <w:proofErr w:type="spellEnd"/>
-          </w:p>
-          <w:p>
-            <w:r>
-              <w:rPr>
-                <w:color w:val="FFFFFF"/>
-                <w:sz w:val="28"/>
-                <w:szCs w:val="28"/>
-              </w:rPr>
-              <w:t>Cambiare account con utente se va bene</w:t>
+              <w:t>UtenteDaoDataSource</w:t>
             </w:r>
           </w:p>
         </w:tc>
         <w:tc>
           <w:tcPr>
-            <w:tcW w:w="4814" w:type="dxa"/>
+            <w:tcW w:w="5813" w:type="dxa"/>
             <w:shd w:val="clear" w:color="auto" w:fill="1F4E79" w:themeFill="accent5" w:themeFillShade="80"/>
           </w:tcPr>
           <w:p>
             <w:pPr>
+              <w:jc w:val="both"/>
               <w:cnfStyle w:val="100000000000" w:firstRow="1" w:lastRow="0" w:firstColumn="0" w:lastColumn="0" w:oddVBand="0" w:evenVBand="0" w:oddHBand="0" w:evenHBand="0" w:firstRowFirstColumn="0" w:firstRowLastColumn="0" w:lastRowFirstColumn="0" w:lastRowLastColumn="0"/>
               <w:rPr>
                 <w:b w:val="0"/>
@@ -1194,7 +2364,7 @@
         <w:tc>
           <w:tcPr>
             <w:cnfStyle w:val="001000000000" w:firstRow="0" w:lastRow="0" w:firstColumn="1" w:lastColumn="0" w:oddVBand="0" w:evenVBand="0" w:oddHBand="0" w:evenHBand="0" w:firstRowFirstColumn="0" w:firstRowLastColumn="0" w:lastRowFirstColumn="0" w:lastRowLastColumn="0"/>
-            <w:tcW w:w="4814" w:type="dxa"/>
+            <w:tcW w:w="5528" w:type="dxa"/>
             <w:shd w:val="clear" w:color="auto" w:fill="8EAADB" w:themeFill="accent1" w:themeFillTint="99"/>
           </w:tcPr>
           <w:p>
@@ -1205,7 +2375,7 @@
         </w:tc>
         <w:tc>
           <w:tcPr>
-            <w:tcW w:w="4814" w:type="dxa"/>
+            <w:tcW w:w="5813" w:type="dxa"/>
             <w:shd w:val="clear" w:color="auto" w:fill="8EAADB" w:themeFill="accent1" w:themeFillTint="99"/>
           </w:tcPr>
           <w:p>
@@ -1216,7 +2386,6 @@
                 <w:bCs/>
               </w:rPr>
             </w:pPr>
-            <w:proofErr w:type="spellStart"/>
             <w:r>
               <w:rPr>
                 <w:b/>
@@ -1224,7 +2393,6 @@
               </w:rPr>
               <w:t>PostCondizione</w:t>
             </w:r>
-            <w:proofErr w:type="spellEnd"/>
           </w:p>
         </w:tc>
       </w:tr>
@@ -1232,25 +2400,20 @@
         <w:tc>
           <w:tcPr>
             <w:cnfStyle w:val="001000000000" w:firstRow="0" w:lastRow="0" w:firstColumn="1" w:lastColumn="0" w:oddVBand="0" w:evenVBand="0" w:oddHBand="0" w:evenHBand="0" w:firstRowFirstColumn="0" w:firstRowLastColumn="0" w:lastRowFirstColumn="0" w:lastRowLastColumn="0"/>
-            <w:tcW w:w="4814" w:type="dxa"/>
+            <w:tcW w:w="5528" w:type="dxa"/>
           </w:tcPr>
           <w:p>
             <w:pPr>
               <w:spacing w:line="276" w:lineRule="auto"/>
-              <w:rPr>
-                <w:b w:val="0"/>
-                <w:bCs w:val="0"/>
-              </w:rPr>
-            </w:pPr>
-            <w:proofErr w:type="spellStart"/>
-            <w:r>
-              <w:rPr>
-                <w:b w:val="0"/>
-                <w:bCs w:val="0"/>
-              </w:rPr>
+              <w:jc w:val="both"/>
+              <w:rPr>
+                <w:b w:val="0"/>
+                <w:bCs w:val="0"/>
+              </w:rPr>
+            </w:pPr>
+            <w:r>
               <w:t>context</w:t>
             </w:r>
-            <w:proofErr w:type="spellEnd"/>
             <w:r>
               <w:rPr>
                 <w:b w:val="0"/>
@@ -1258,44 +2421,48 @@
               </w:rPr>
               <w:t xml:space="preserve"> </w:t>
             </w:r>
-            <w:proofErr w:type="spellStart"/>
-            <w:proofErr w:type="gramStart"/>
-            <w:r>
-              <w:rPr>
-                <w:b w:val="0"/>
-                <w:bCs w:val="0"/>
-              </w:rPr>
-              <w:t>AccountModelDS</w:t>
-            </w:r>
-            <w:proofErr w:type="spellEnd"/>
-            <w:r>
-              <w:rPr>
-                <w:b w:val="0"/>
-                <w:bCs w:val="0"/>
-              </w:rPr>
-              <w:t>::</w:t>
-            </w:r>
-            <w:proofErr w:type="spellStart"/>
-            <w:proofErr w:type="gramEnd"/>
-            <w:r>
-              <w:rPr>
-                <w:b w:val="0"/>
-                <w:bCs w:val="0"/>
-              </w:rPr>
-              <w:t>doRetrieveByKey</w:t>
-            </w:r>
-            <w:proofErr w:type="spellEnd"/>
-            <w:r>
-              <w:rPr>
-                <w:b w:val="0"/>
-                <w:bCs w:val="0"/>
-              </w:rPr>
-              <w:t>(</w:t>
-            </w:r>
-            <w:r>
-              <w:rPr>
-                <w:b w:val="0"/>
-                <w:bCs w:val="0"/>
+            <w:r>
+              <w:rPr>
+                <w:b w:val="0"/>
+                <w:bCs w:val="0"/>
+                <w:i/>
+                <w:iCs/>
+              </w:rPr>
+              <w:t>UtenteDaoData</w:t>
+            </w:r>
+            <w:r>
+              <w:rPr>
+                <w:b w:val="0"/>
+                <w:bCs w:val="0"/>
+                <w:i/>
+                <w:iCs/>
+              </w:rPr>
+              <w:t>S</w:t>
+            </w:r>
+            <w:r>
+              <w:rPr>
+                <w:b w:val="0"/>
+                <w:bCs w:val="0"/>
+                <w:i/>
+                <w:iCs/>
+              </w:rPr>
+              <w:t>ource</w:t>
+            </w:r>
+            <w:r>
+              <w:rPr>
+                <w:b w:val="0"/>
+                <w:bCs w:val="0"/>
+                <w:i/>
+                <w:iCs/>
+              </w:rPr>
+              <w:t>::doRetrieveByKey(</w:t>
+            </w:r>
+            <w:r>
+              <w:rPr>
+                <w:b w:val="0"/>
+                <w:bCs w:val="0"/>
+                <w:i/>
+                <w:iCs/>
               </w:rPr>
               <w:t>Utente</w:t>
             </w:r>
@@ -1303,6 +2470,8 @@
               <w:rPr>
                 <w:b w:val="0"/>
                 <w:bCs w:val="0"/>
+                <w:i/>
+                <w:iCs/>
               </w:rPr>
               <w:t xml:space="preserve"> </w:t>
             </w:r>
@@ -1310,6 +2479,8 @@
               <w:rPr>
                 <w:b w:val="0"/>
                 <w:bCs w:val="0"/>
+                <w:i/>
+                <w:iCs/>
               </w:rPr>
               <w:t>utente</w:t>
             </w:r>
@@ -1317,6 +2488,8 @@
               <w:rPr>
                 <w:b w:val="0"/>
                 <w:bCs w:val="0"/>
+                <w:i/>
+                <w:iCs/>
               </w:rPr>
               <w:t>)</w:t>
             </w:r>
@@ -1324,20 +2497,15 @@
           <w:p>
             <w:pPr>
               <w:spacing w:line="276" w:lineRule="auto"/>
-              <w:rPr>
-                <w:b w:val="0"/>
-                <w:bCs w:val="0"/>
-              </w:rPr>
-            </w:pPr>
-            <w:proofErr w:type="spellStart"/>
-            <w:r>
-              <w:rPr>
-                <w:b w:val="0"/>
-                <w:bCs w:val="0"/>
-              </w:rPr>
+              <w:jc w:val="both"/>
+              <w:rPr>
+                <w:b w:val="0"/>
+                <w:bCs w:val="0"/>
+              </w:rPr>
+            </w:pPr>
+            <w:r>
               <w:t>pre</w:t>
             </w:r>
-            <w:proofErr w:type="spellEnd"/>
             <w:r>
               <w:rPr>
                 <w:b w:val="0"/>
@@ -1345,7 +2513,6 @@
               </w:rPr>
               <w:t xml:space="preserve">: </w:t>
             </w:r>
-            <w:proofErr w:type="gramStart"/>
             <w:r>
               <w:rPr>
                 <w:b w:val="0"/>
@@ -1358,42 +2525,19 @@
                 <w:b w:val="0"/>
                 <w:bCs w:val="0"/>
               </w:rPr>
-              <w:t>id</w:t>
-            </w:r>
-            <w:r>
-              <w:rPr>
-                <w:b w:val="0"/>
-                <w:bCs w:val="0"/>
-              </w:rPr>
-              <w:t>!=</w:t>
-            </w:r>
-            <w:proofErr w:type="gramEnd"/>
-            <w:r>
-              <w:rPr>
-                <w:b w:val="0"/>
-                <w:bCs w:val="0"/>
-              </w:rPr>
-              <w:t xml:space="preserve"> </w:t>
-            </w:r>
-            <w:proofErr w:type="spellStart"/>
-            <w:r>
-              <w:rPr>
-                <w:b w:val="0"/>
-                <w:bCs w:val="0"/>
-              </w:rPr>
-              <w:t>null</w:t>
-            </w:r>
-            <w:proofErr w:type="spellEnd"/>
-            <w:r>
-              <w:rPr>
-                <w:b w:val="0"/>
-                <w:bCs w:val="0"/>
-              </w:rPr>
-              <w:t xml:space="preserve"> </w:t>
-            </w:r>
-          </w:p>
-          <w:p>
-            <w:pPr>
+              <w:t xml:space="preserve">email </w:t>
+            </w:r>
+            <w:r>
+              <w:rPr>
+                <w:b w:val="0"/>
+                <w:bCs w:val="0"/>
+              </w:rPr>
+              <w:t xml:space="preserve">!= null </w:t>
+            </w:r>
+          </w:p>
+          <w:p>
+            <w:pPr>
+              <w:jc w:val="both"/>
               <w:rPr>
                 <w:b w:val="0"/>
                 <w:bCs w:val="0"/>
@@ -1410,98 +2554,96 @@
         </w:tc>
         <w:tc>
           <w:tcPr>
-            <w:tcW w:w="4814" w:type="dxa"/>
+            <w:tcW w:w="5813" w:type="dxa"/>
           </w:tcPr>
           <w:p>
             <w:pPr>
               <w:spacing w:line="276" w:lineRule="auto"/>
+              <w:jc w:val="both"/>
               <w:cnfStyle w:val="000000000000" w:firstRow="0" w:lastRow="0" w:firstColumn="0" w:lastColumn="0" w:oddVBand="0" w:evenVBand="0" w:oddHBand="0" w:evenHBand="0" w:firstRowFirstColumn="0" w:firstRowLastColumn="0" w:lastRowFirstColumn="0" w:lastRowLastColumn="0"/>
             </w:pPr>
-            <w:proofErr w:type="spellStart"/>
-            <w:r>
+            <w:r>
+              <w:rPr>
+                <w:b/>
+                <w:bCs/>
+              </w:rPr>
               <w:t>context</w:t>
             </w:r>
-            <w:proofErr w:type="spellEnd"/>
             <w:r>
               <w:t xml:space="preserve"> </w:t>
             </w:r>
-            <w:proofErr w:type="spellStart"/>
-            <w:proofErr w:type="gramStart"/>
-            <w:r>
-              <w:t>AccountModelDS</w:t>
-            </w:r>
-            <w:proofErr w:type="spellEnd"/>
-            <w:r>
-              <w:t>::</w:t>
-            </w:r>
-            <w:proofErr w:type="spellStart"/>
-            <w:proofErr w:type="gramEnd"/>
-            <w:r>
-              <w:t>doRetrieveByKey</w:t>
-            </w:r>
-            <w:proofErr w:type="spellEnd"/>
-            <w:r>
-              <w:t>(</w:t>
-            </w:r>
-            <w:r>
+            <w:r>
+              <w:rPr>
+                <w:i/>
+                <w:iCs/>
+              </w:rPr>
+              <w:t>UtenteDaoDataSource</w:t>
+            </w:r>
+            <w:r>
+              <w:rPr>
+                <w:i/>
+                <w:iCs/>
+              </w:rPr>
+              <w:t>::doRetrieveByKey(</w:t>
+            </w:r>
+            <w:r>
+              <w:rPr>
+                <w:i/>
+                <w:iCs/>
+              </w:rPr>
               <w:t>Utente</w:t>
             </w:r>
             <w:r>
+              <w:rPr>
+                <w:i/>
+                <w:iCs/>
+              </w:rPr>
               <w:t xml:space="preserve"> </w:t>
             </w:r>
             <w:r>
+              <w:rPr>
+                <w:i/>
+                <w:iCs/>
+              </w:rPr>
               <w:t>utente</w:t>
             </w:r>
             <w:r>
+              <w:rPr>
+                <w:i/>
+                <w:iCs/>
+              </w:rPr>
               <w:t>)</w:t>
             </w:r>
           </w:p>
           <w:p>
             <w:pPr>
               <w:spacing w:line="276" w:lineRule="auto"/>
+              <w:jc w:val="both"/>
               <w:cnfStyle w:val="000000000000" w:firstRow="0" w:lastRow="0" w:firstColumn="0" w:lastColumn="0" w:oddVBand="0" w:evenVBand="0" w:oddHBand="0" w:evenHBand="0" w:firstRowFirstColumn="0" w:firstRowLastColumn="0" w:lastRowFirstColumn="0" w:lastRowLastColumn="0"/>
             </w:pPr>
             <w:r>
-              <w:t xml:space="preserve">post: </w:t>
-            </w:r>
-            <w:proofErr w:type="spellStart"/>
-            <w:r>
-              <w:t>return</w:t>
-            </w:r>
-            <w:proofErr w:type="spellEnd"/>
-            <w:r>
-              <w:t xml:space="preserve"> </w:t>
+              <w:rPr>
+                <w:b/>
+                <w:bCs/>
+              </w:rPr>
+              <w:t>post</w:t>
+            </w:r>
+            <w:r>
+              <w:t xml:space="preserve">: return </w:t>
             </w:r>
             <w:r>
               <w:t>Utente</w:t>
             </w:r>
             <w:r>
-              <w:t xml:space="preserve">, se la </w:t>
-            </w:r>
-            <w:proofErr w:type="spellStart"/>
-            <w:r>
-              <w:t>tupla</w:t>
-            </w:r>
-            <w:proofErr w:type="spellEnd"/>
-            <w:r>
-              <w:t xml:space="preserve"> non esiste nel DB l’oggetto restituito ha tutti i valori settati a </w:t>
-            </w:r>
-            <w:proofErr w:type="spellStart"/>
-            <w:r>
-              <w:t>null</w:t>
-            </w:r>
-            <w:proofErr w:type="spellEnd"/>
-            <w:r>
-              <w:t xml:space="preserve">, altrimenti contiene le informazioni ricavate dalla </w:t>
-            </w:r>
-            <w:proofErr w:type="spellStart"/>
-            <w:r>
-              <w:t>tupla</w:t>
-            </w:r>
-            <w:proofErr w:type="spellEnd"/>
-          </w:p>
-          <w:p>
-            <w:pPr>
+              <w:t>, se la tupla non esiste nel DB l’oggetto restituito ha tutti i valori settati a null, altrimenti contiene le informazioni ricavate dalla tupla</w:t>
+            </w:r>
+            <w:r>
+              <w:t xml:space="preserve">. </w:t>
+            </w:r>
+          </w:p>
+          <w:p>
+            <w:pPr>
+              <w:jc w:val="both"/>
               <w:cnfStyle w:val="000000000000" w:firstRow="0" w:lastRow="0" w:firstColumn="0" w:lastColumn="0" w:oddVBand="0" w:evenVBand="0" w:oddHBand="0" w:evenHBand="0" w:firstRowFirstColumn="0" w:firstRowLastColumn="0" w:lastRowFirstColumn="0" w:lastRowLastColumn="0"/>
             </w:pPr>
           </w:p>
@@ -1514,484 +2656,470 @@
         <w:tc>
           <w:tcPr>
             <w:cnfStyle w:val="001000000000" w:firstRow="0" w:lastRow="0" w:firstColumn="1" w:lastColumn="0" w:oddVBand="0" w:evenVBand="0" w:oddHBand="0" w:evenHBand="0" w:firstRowFirstColumn="0" w:firstRowLastColumn="0" w:lastRowFirstColumn="0" w:lastRowLastColumn="0"/>
-            <w:tcW w:w="4814" w:type="dxa"/>
+            <w:tcW w:w="5528" w:type="dxa"/>
           </w:tcPr>
           <w:p>
             <w:pPr>
               <w:spacing w:line="276" w:lineRule="auto"/>
-              <w:rPr>
-                <w:b w:val="0"/>
-                <w:bCs w:val="0"/>
-              </w:rPr>
-            </w:pPr>
+              <w:jc w:val="both"/>
+              <w:rPr>
+                <w:b w:val="0"/>
+                <w:bCs w:val="0"/>
+              </w:rPr>
+            </w:pPr>
+            <w:r>
+              <w:t xml:space="preserve">context </w:t>
+            </w:r>
+            <w:r>
+              <w:rPr>
+                <w:b w:val="0"/>
+                <w:bCs w:val="0"/>
+                <w:i/>
+                <w:iCs/>
+              </w:rPr>
+              <w:t>UtenteDaoDataSource</w:t>
+            </w:r>
+            <w:r>
+              <w:rPr>
+                <w:b w:val="0"/>
+                <w:bCs w:val="0"/>
+                <w:i/>
+                <w:iCs/>
+              </w:rPr>
+              <w:t>::doSave</w:t>
+            </w:r>
+            <w:r>
+              <w:rPr>
+                <w:b w:val="0"/>
+                <w:bCs w:val="0"/>
+                <w:i/>
+                <w:iCs/>
+              </w:rPr>
+              <w:t>User</w:t>
+            </w:r>
+            <w:r>
+              <w:rPr>
+                <w:b w:val="0"/>
+                <w:bCs w:val="0"/>
+                <w:i/>
+                <w:iCs/>
+              </w:rPr>
+              <w:t>(</w:t>
+            </w:r>
+            <w:r>
+              <w:rPr>
+                <w:b w:val="0"/>
+                <w:bCs w:val="0"/>
+                <w:i/>
+                <w:iCs/>
+              </w:rPr>
+              <w:t>Utente utente</w:t>
+            </w:r>
+            <w:r>
+              <w:rPr>
+                <w:b w:val="0"/>
+                <w:bCs w:val="0"/>
+                <w:i/>
+                <w:iCs/>
+              </w:rPr>
+              <w:t>)</w:t>
+            </w:r>
           </w:p>
           <w:p>
             <w:pPr>
               <w:spacing w:line="276" w:lineRule="auto"/>
-              <w:rPr>
-                <w:b w:val="0"/>
-                <w:bCs w:val="0"/>
-              </w:rPr>
-            </w:pPr>
-            <w:proofErr w:type="spellStart"/>
-            <w:r>
-              <w:rPr>
-                <w:b w:val="0"/>
-                <w:bCs w:val="0"/>
-              </w:rPr>
-              <w:t>context</w:t>
-            </w:r>
-            <w:proofErr w:type="spellEnd"/>
-            <w:r>
-              <w:rPr>
-                <w:b w:val="0"/>
-                <w:bCs w:val="0"/>
-              </w:rPr>
-              <w:t xml:space="preserve"> </w:t>
-            </w:r>
-            <w:proofErr w:type="spellStart"/>
-            <w:proofErr w:type="gramStart"/>
-            <w:r>
-              <w:rPr>
-                <w:b w:val="0"/>
-                <w:bCs w:val="0"/>
-              </w:rPr>
-              <w:t>AccountModelDS</w:t>
-            </w:r>
-            <w:proofErr w:type="spellEnd"/>
-            <w:r>
-              <w:rPr>
-                <w:b w:val="0"/>
-                <w:bCs w:val="0"/>
-              </w:rPr>
-              <w:t>::</w:t>
-            </w:r>
-            <w:proofErr w:type="spellStart"/>
-            <w:proofErr w:type="gramEnd"/>
-            <w:r>
-              <w:rPr>
-                <w:b w:val="0"/>
-                <w:bCs w:val="0"/>
-              </w:rPr>
-              <w:t>doSave</w:t>
-            </w:r>
-            <w:proofErr w:type="spellEnd"/>
-            <w:r>
-              <w:rPr>
-                <w:b w:val="0"/>
-                <w:bCs w:val="0"/>
-              </w:rPr>
-              <w:t>(Account account)</w:t>
+              <w:jc w:val="both"/>
+              <w:rPr>
+                <w:b w:val="0"/>
+                <w:bCs w:val="0"/>
+                <w:i/>
+                <w:iCs/>
+              </w:rPr>
+            </w:pPr>
+            <w:r>
+              <w:t>pre</w:t>
+            </w:r>
+            <w:r>
+              <w:rPr>
+                <w:b w:val="0"/>
+                <w:bCs w:val="0"/>
+              </w:rPr>
+              <w:t xml:space="preserve">: </w:t>
+            </w:r>
+            <w:r>
+              <w:rPr>
+                <w:b w:val="0"/>
+                <w:bCs w:val="0"/>
+                <w:i/>
+                <w:iCs/>
+              </w:rPr>
+              <w:t>utente</w:t>
+            </w:r>
+            <w:r>
+              <w:rPr>
+                <w:b w:val="0"/>
+                <w:bCs w:val="0"/>
+                <w:i/>
+                <w:iCs/>
+              </w:rPr>
+              <w:t xml:space="preserve">.email != null and </w:t>
+            </w:r>
+            <w:r>
+              <w:rPr>
+                <w:b w:val="0"/>
+                <w:bCs w:val="0"/>
+                <w:i/>
+                <w:iCs/>
+              </w:rPr>
+              <w:t>utente</w:t>
+            </w:r>
+            <w:r>
+              <w:rPr>
+                <w:b w:val="0"/>
+                <w:bCs w:val="0"/>
+                <w:i/>
+                <w:iCs/>
+              </w:rPr>
+              <w:t xml:space="preserve">.email != “” </w:t>
             </w:r>
           </w:p>
           <w:p>
             <w:pPr>
               <w:spacing w:line="276" w:lineRule="auto"/>
-              <w:rPr>
-                <w:b w:val="0"/>
-                <w:bCs w:val="0"/>
-              </w:rPr>
-            </w:pPr>
-            <w:proofErr w:type="spellStart"/>
-            <w:r>
-              <w:rPr>
-                <w:b w:val="0"/>
-                <w:bCs w:val="0"/>
-              </w:rPr>
-              <w:t>pre</w:t>
-            </w:r>
-            <w:proofErr w:type="spellEnd"/>
-            <w:r>
-              <w:rPr>
-                <w:b w:val="0"/>
-                <w:bCs w:val="0"/>
-              </w:rPr>
-              <w:t xml:space="preserve">: </w:t>
-            </w:r>
-            <w:proofErr w:type="spellStart"/>
-            <w:proofErr w:type="gramStart"/>
-            <w:r>
-              <w:rPr>
-                <w:b w:val="0"/>
-                <w:bCs w:val="0"/>
-              </w:rPr>
-              <w:t>account.email</w:t>
-            </w:r>
-            <w:proofErr w:type="spellEnd"/>
-            <w:proofErr w:type="gramEnd"/>
-            <w:r>
-              <w:rPr>
-                <w:b w:val="0"/>
-                <w:bCs w:val="0"/>
-              </w:rPr>
-              <w:t xml:space="preserve"> != </w:t>
-            </w:r>
-            <w:proofErr w:type="spellStart"/>
-            <w:r>
-              <w:rPr>
-                <w:b w:val="0"/>
-                <w:bCs w:val="0"/>
-              </w:rPr>
-              <w:t>null</w:t>
-            </w:r>
-            <w:proofErr w:type="spellEnd"/>
-            <w:r>
-              <w:rPr>
-                <w:b w:val="0"/>
-                <w:bCs w:val="0"/>
-              </w:rPr>
-              <w:t xml:space="preserve"> and </w:t>
-            </w:r>
-            <w:proofErr w:type="spellStart"/>
-            <w:r>
-              <w:rPr>
-                <w:b w:val="0"/>
-                <w:bCs w:val="0"/>
-              </w:rPr>
-              <w:t>account.email</w:t>
-            </w:r>
-            <w:proofErr w:type="spellEnd"/>
-            <w:r>
-              <w:rPr>
-                <w:b w:val="0"/>
-                <w:bCs w:val="0"/>
-              </w:rPr>
-              <w:t xml:space="preserve"> != “” </w:t>
+              <w:jc w:val="both"/>
+              <w:rPr>
+                <w:b w:val="0"/>
+                <w:bCs w:val="0"/>
+                <w:i/>
+                <w:iCs/>
+              </w:rPr>
+            </w:pPr>
+            <w:r>
+              <w:rPr>
+                <w:b w:val="0"/>
+                <w:bCs w:val="0"/>
+                <w:i/>
+                <w:iCs/>
+              </w:rPr>
+              <w:t xml:space="preserve">and </w:t>
+            </w:r>
+            <w:r>
+              <w:rPr>
+                <w:b w:val="0"/>
+                <w:bCs w:val="0"/>
+                <w:i/>
+                <w:iCs/>
+              </w:rPr>
+              <w:t>utente</w:t>
+            </w:r>
+            <w:r>
+              <w:rPr>
+                <w:b w:val="0"/>
+                <w:bCs w:val="0"/>
+                <w:i/>
+                <w:iCs/>
+              </w:rPr>
+              <w:t xml:space="preserve">.email è formattata correttamente </w:t>
             </w:r>
           </w:p>
           <w:p>
             <w:pPr>
               <w:spacing w:line="276" w:lineRule="auto"/>
-              <w:rPr>
-                <w:b w:val="0"/>
-                <w:bCs w:val="0"/>
-              </w:rPr>
-            </w:pPr>
-            <w:r>
-              <w:rPr>
-                <w:b w:val="0"/>
-                <w:bCs w:val="0"/>
+              <w:jc w:val="both"/>
+              <w:rPr>
+                <w:b w:val="0"/>
+                <w:bCs w:val="0"/>
+                <w:i/>
+                <w:iCs/>
+              </w:rPr>
+            </w:pPr>
+            <w:r>
+              <w:rPr>
+                <w:b w:val="0"/>
+                <w:bCs w:val="0"/>
+                <w:i/>
+                <w:iCs/>
+              </w:rPr>
+              <w:t xml:space="preserve">and DB not contains </w:t>
+            </w:r>
+            <w:r>
+              <w:rPr>
+                <w:b w:val="0"/>
+                <w:bCs w:val="0"/>
+                <w:i/>
+                <w:iCs/>
+              </w:rPr>
+              <w:t>utente</w:t>
+            </w:r>
+            <w:r>
+              <w:rPr>
+                <w:b w:val="0"/>
+                <w:bCs w:val="0"/>
+                <w:i/>
+                <w:iCs/>
+              </w:rPr>
+              <w:t>.email</w:t>
+            </w:r>
+          </w:p>
+          <w:p>
+            <w:pPr>
+              <w:spacing w:line="276" w:lineRule="auto"/>
+              <w:jc w:val="both"/>
+              <w:rPr>
+                <w:b w:val="0"/>
+                <w:bCs w:val="0"/>
+                <w:i/>
+                <w:iCs/>
+              </w:rPr>
+            </w:pPr>
+            <w:r>
+              <w:rPr>
+                <w:b w:val="0"/>
+                <w:bCs w:val="0"/>
+                <w:i/>
+                <w:iCs/>
+              </w:rPr>
+              <w:t>and</w:t>
+            </w:r>
+            <w:r>
+              <w:rPr>
+                <w:b w:val="0"/>
+                <w:bCs w:val="0"/>
+                <w:i/>
+                <w:iCs/>
+              </w:rPr>
+              <w:t xml:space="preserve"> utente</w:t>
+            </w:r>
+            <w:r>
+              <w:rPr>
+                <w:b w:val="0"/>
+                <w:bCs w:val="0"/>
+                <w:i/>
+                <w:iCs/>
+              </w:rPr>
+              <w:t xml:space="preserve">.password è formattata correttamente </w:t>
+            </w:r>
+            <w:r>
+              <w:rPr>
+                <w:b w:val="0"/>
+                <w:bCs w:val="0"/>
+                <w:i/>
+                <w:iCs/>
+              </w:rPr>
+              <w:t xml:space="preserve">and password conferma== </w:t>
+            </w:r>
+            <w:r>
+              <w:rPr>
+                <w:b w:val="0"/>
+                <w:bCs w:val="0"/>
+                <w:i/>
+                <w:iCs/>
+              </w:rPr>
+              <w:t>utente</w:t>
+            </w:r>
+            <w:r>
+              <w:rPr>
+                <w:b w:val="0"/>
+                <w:bCs w:val="0"/>
+                <w:i/>
+                <w:iCs/>
+              </w:rPr>
+              <w:t>.password</w:t>
+            </w:r>
+          </w:p>
+          <w:p>
+            <w:pPr>
+              <w:spacing w:line="276" w:lineRule="auto"/>
+              <w:jc w:val="both"/>
+              <w:rPr>
+                <w:b w:val="0"/>
+                <w:bCs w:val="0"/>
+                <w:i/>
+                <w:iCs/>
+              </w:rPr>
+            </w:pPr>
+            <w:r>
+              <w:rPr>
+                <w:b w:val="0"/>
+                <w:bCs w:val="0"/>
+                <w:i/>
+                <w:iCs/>
               </w:rPr>
               <w:t xml:space="preserve">and </w:t>
             </w:r>
-            <w:proofErr w:type="spellStart"/>
-            <w:proofErr w:type="gramStart"/>
-            <w:r>
-              <w:rPr>
-                <w:b w:val="0"/>
-                <w:bCs w:val="0"/>
-              </w:rPr>
-              <w:t>account.email</w:t>
-            </w:r>
-            <w:proofErr w:type="spellEnd"/>
-            <w:proofErr w:type="gramEnd"/>
-            <w:r>
-              <w:rPr>
-                <w:b w:val="0"/>
-                <w:bCs w:val="0"/>
-              </w:rPr>
-              <w:t xml:space="preserve"> è formattata correttamente </w:t>
+            <w:r>
+              <w:rPr>
+                <w:b w:val="0"/>
+                <w:bCs w:val="0"/>
+                <w:i/>
+                <w:iCs/>
+              </w:rPr>
+              <w:t>utente</w:t>
+            </w:r>
+            <w:r>
+              <w:rPr>
+                <w:b w:val="0"/>
+                <w:bCs w:val="0"/>
+                <w:i/>
+                <w:iCs/>
+              </w:rPr>
+              <w:t xml:space="preserve">.nome != null and </w:t>
+            </w:r>
+            <w:r>
+              <w:rPr>
+                <w:b w:val="0"/>
+                <w:bCs w:val="0"/>
+                <w:i/>
+                <w:iCs/>
+              </w:rPr>
+              <w:t>utente</w:t>
+            </w:r>
+            <w:r>
+              <w:rPr>
+                <w:b w:val="0"/>
+                <w:bCs w:val="0"/>
+                <w:i/>
+                <w:iCs/>
+              </w:rPr>
+              <w:t xml:space="preserve">.nome != “” </w:t>
             </w:r>
           </w:p>
           <w:p>
             <w:pPr>
               <w:spacing w:line="276" w:lineRule="auto"/>
-              <w:rPr>
-                <w:b w:val="0"/>
-                <w:bCs w:val="0"/>
-              </w:rPr>
-            </w:pPr>
-            <w:r>
-              <w:rPr>
-                <w:b w:val="0"/>
-                <w:bCs w:val="0"/>
-              </w:rPr>
-              <w:t xml:space="preserve">and DB </w:t>
-            </w:r>
-            <w:proofErr w:type="spellStart"/>
-            <w:r>
-              <w:rPr>
-                <w:b w:val="0"/>
-                <w:bCs w:val="0"/>
-              </w:rPr>
-              <w:t>not</w:t>
-            </w:r>
-            <w:proofErr w:type="spellEnd"/>
-            <w:r>
-              <w:rPr>
-                <w:b w:val="0"/>
-                <w:bCs w:val="0"/>
-              </w:rPr>
-              <w:t xml:space="preserve"> </w:t>
-            </w:r>
-            <w:proofErr w:type="spellStart"/>
-            <w:r>
-              <w:rPr>
-                <w:b w:val="0"/>
-                <w:bCs w:val="0"/>
-              </w:rPr>
-              <w:t>contains</w:t>
-            </w:r>
-            <w:proofErr w:type="spellEnd"/>
-            <w:r>
-              <w:rPr>
-                <w:b w:val="0"/>
-                <w:bCs w:val="0"/>
-              </w:rPr>
-              <w:t xml:space="preserve"> </w:t>
-            </w:r>
-            <w:proofErr w:type="spellStart"/>
-            <w:proofErr w:type="gramStart"/>
-            <w:r>
-              <w:rPr>
-                <w:b w:val="0"/>
-                <w:bCs w:val="0"/>
-              </w:rPr>
-              <w:t>account.email</w:t>
-            </w:r>
-            <w:proofErr w:type="spellEnd"/>
-            <w:proofErr w:type="gramEnd"/>
+              <w:jc w:val="both"/>
+              <w:rPr>
+                <w:b w:val="0"/>
+                <w:bCs w:val="0"/>
+                <w:i/>
+                <w:iCs/>
+              </w:rPr>
+            </w:pPr>
+            <w:r>
+              <w:rPr>
+                <w:b w:val="0"/>
+                <w:bCs w:val="0"/>
+                <w:i/>
+                <w:iCs/>
+              </w:rPr>
+              <w:t xml:space="preserve">and </w:t>
+            </w:r>
+            <w:r>
+              <w:rPr>
+                <w:b w:val="0"/>
+                <w:bCs w:val="0"/>
+                <w:i/>
+                <w:iCs/>
+              </w:rPr>
+              <w:t>utente</w:t>
+            </w:r>
+            <w:r>
+              <w:rPr>
+                <w:b w:val="0"/>
+                <w:bCs w:val="0"/>
+                <w:i/>
+                <w:iCs/>
+              </w:rPr>
+              <w:t xml:space="preserve">.cognome != null and </w:t>
+            </w:r>
+            <w:r>
+              <w:rPr>
+                <w:b w:val="0"/>
+                <w:bCs w:val="0"/>
+                <w:i/>
+                <w:iCs/>
+              </w:rPr>
+              <w:t>utente</w:t>
+            </w:r>
+            <w:r>
+              <w:rPr>
+                <w:b w:val="0"/>
+                <w:bCs w:val="0"/>
+                <w:i/>
+                <w:iCs/>
+              </w:rPr>
+              <w:t xml:space="preserve">.cognome != “” </w:t>
+            </w:r>
           </w:p>
           <w:p>
             <w:pPr>
               <w:spacing w:line="276" w:lineRule="auto"/>
-              <w:rPr>
-                <w:b w:val="0"/>
-                <w:bCs w:val="0"/>
-              </w:rPr>
-            </w:pPr>
-            <w:r>
-              <w:rPr>
-                <w:b w:val="0"/>
-                <w:bCs w:val="0"/>
+              <w:jc w:val="both"/>
+              <w:rPr>
+                <w:b w:val="0"/>
+                <w:bCs w:val="0"/>
+                <w:i/>
+                <w:iCs/>
+              </w:rPr>
+            </w:pPr>
+            <w:r>
+              <w:rPr>
+                <w:b w:val="0"/>
+                <w:bCs w:val="0"/>
+                <w:i/>
+                <w:iCs/>
               </w:rPr>
               <w:t xml:space="preserve">and </w:t>
             </w:r>
-            <w:proofErr w:type="spellStart"/>
-            <w:proofErr w:type="gramStart"/>
-            <w:r>
-              <w:rPr>
-                <w:b w:val="0"/>
-                <w:bCs w:val="0"/>
-              </w:rPr>
-              <w:t>account.password</w:t>
-            </w:r>
-            <w:proofErr w:type="spellEnd"/>
-            <w:proofErr w:type="gramEnd"/>
-            <w:r>
-              <w:rPr>
-                <w:b w:val="0"/>
-                <w:bCs w:val="0"/>
-              </w:rPr>
-              <w:t xml:space="preserve"> è formattata correttamente </w:t>
-            </w:r>
-            <w:r>
-              <w:rPr>
-                <w:b w:val="0"/>
-                <w:bCs w:val="0"/>
-              </w:rPr>
-              <w:t xml:space="preserve">and password conferma== </w:t>
-            </w:r>
-            <w:proofErr w:type="spellStart"/>
-            <w:r>
-              <w:rPr>
-                <w:b w:val="0"/>
-                <w:bCs w:val="0"/>
-              </w:rPr>
-              <w:t>account.password</w:t>
-            </w:r>
-            <w:proofErr w:type="spellEnd"/>
+            <w:r>
+              <w:rPr>
+                <w:b w:val="0"/>
+                <w:bCs w:val="0"/>
+                <w:i/>
+                <w:iCs/>
+              </w:rPr>
+              <w:t>utente</w:t>
+            </w:r>
+            <w:r>
+              <w:rPr>
+                <w:b w:val="0"/>
+                <w:bCs w:val="0"/>
+                <w:i/>
+                <w:iCs/>
+              </w:rPr>
+              <w:t>.</w:t>
+            </w:r>
+            <w:r>
+              <w:rPr>
+                <w:b w:val="0"/>
+                <w:bCs w:val="0"/>
+                <w:i/>
+                <w:iCs/>
+              </w:rPr>
+              <w:t>numerotelefono</w:t>
+            </w:r>
+            <w:r>
+              <w:rPr>
+                <w:b w:val="0"/>
+                <w:bCs w:val="0"/>
+                <w:i/>
+                <w:iCs/>
+              </w:rPr>
+              <w:t xml:space="preserve"> è formattat</w:t>
+            </w:r>
+            <w:r>
+              <w:rPr>
+                <w:b w:val="0"/>
+                <w:bCs w:val="0"/>
+                <w:i/>
+                <w:iCs/>
+              </w:rPr>
+              <w:t xml:space="preserve">o </w:t>
+            </w:r>
+            <w:r>
+              <w:rPr>
+                <w:b w:val="0"/>
+                <w:bCs w:val="0"/>
+                <w:i/>
+                <w:iCs/>
+              </w:rPr>
+              <w:t xml:space="preserve">correttamente </w:t>
+            </w:r>
           </w:p>
           <w:p>
             <w:pPr>
               <w:spacing w:line="276" w:lineRule="auto"/>
-              <w:rPr>
-                <w:b w:val="0"/>
-                <w:bCs w:val="0"/>
-              </w:rPr>
-            </w:pPr>
-            <w:r>
-              <w:rPr>
-                <w:b w:val="0"/>
-                <w:bCs w:val="0"/>
-              </w:rPr>
-              <w:t xml:space="preserve">and </w:t>
-            </w:r>
-            <w:proofErr w:type="spellStart"/>
-            <w:proofErr w:type="gramStart"/>
-            <w:r>
-              <w:rPr>
-                <w:b w:val="0"/>
-                <w:bCs w:val="0"/>
-              </w:rPr>
-              <w:t>account.nome</w:t>
-            </w:r>
-            <w:proofErr w:type="spellEnd"/>
-            <w:proofErr w:type="gramEnd"/>
-            <w:r>
-              <w:rPr>
-                <w:b w:val="0"/>
-                <w:bCs w:val="0"/>
-              </w:rPr>
-              <w:t xml:space="preserve"> != </w:t>
-            </w:r>
-            <w:proofErr w:type="spellStart"/>
-            <w:r>
-              <w:rPr>
-                <w:b w:val="0"/>
-                <w:bCs w:val="0"/>
-              </w:rPr>
-              <w:t>null</w:t>
-            </w:r>
-            <w:proofErr w:type="spellEnd"/>
-            <w:r>
-              <w:rPr>
-                <w:b w:val="0"/>
-                <w:bCs w:val="0"/>
-              </w:rPr>
-              <w:t xml:space="preserve"> and </w:t>
-            </w:r>
-            <w:proofErr w:type="spellStart"/>
-            <w:r>
-              <w:rPr>
-                <w:b w:val="0"/>
-                <w:bCs w:val="0"/>
-              </w:rPr>
-              <w:t>account.nome</w:t>
-            </w:r>
-            <w:proofErr w:type="spellEnd"/>
-            <w:r>
-              <w:rPr>
-                <w:b w:val="0"/>
-                <w:bCs w:val="0"/>
-              </w:rPr>
-              <w:t xml:space="preserve"> != “” </w:t>
-            </w:r>
-          </w:p>
-          <w:p>
-            <w:pPr>
-              <w:spacing w:line="276" w:lineRule="auto"/>
-              <w:rPr>
-                <w:b w:val="0"/>
-                <w:bCs w:val="0"/>
-              </w:rPr>
-            </w:pPr>
-            <w:r>
-              <w:rPr>
-                <w:b w:val="0"/>
-                <w:bCs w:val="0"/>
-              </w:rPr>
-              <w:t xml:space="preserve">and </w:t>
-            </w:r>
-            <w:proofErr w:type="spellStart"/>
-            <w:proofErr w:type="gramStart"/>
-            <w:r>
-              <w:rPr>
-                <w:b w:val="0"/>
-                <w:bCs w:val="0"/>
-              </w:rPr>
-              <w:t>account.cognome</w:t>
-            </w:r>
-            <w:proofErr w:type="spellEnd"/>
-            <w:proofErr w:type="gramEnd"/>
-            <w:r>
-              <w:rPr>
-                <w:b w:val="0"/>
-                <w:bCs w:val="0"/>
-              </w:rPr>
-              <w:t xml:space="preserve"> != </w:t>
-            </w:r>
-            <w:proofErr w:type="spellStart"/>
-            <w:r>
-              <w:rPr>
-                <w:b w:val="0"/>
-                <w:bCs w:val="0"/>
-              </w:rPr>
-              <w:t>null</w:t>
-            </w:r>
-            <w:proofErr w:type="spellEnd"/>
-            <w:r>
-              <w:rPr>
-                <w:b w:val="0"/>
-                <w:bCs w:val="0"/>
-              </w:rPr>
-              <w:t xml:space="preserve"> and </w:t>
-            </w:r>
-            <w:proofErr w:type="spellStart"/>
-            <w:r>
-              <w:rPr>
-                <w:b w:val="0"/>
-                <w:bCs w:val="0"/>
-              </w:rPr>
-              <w:t>account.cognome</w:t>
-            </w:r>
-            <w:proofErr w:type="spellEnd"/>
-            <w:r>
-              <w:rPr>
-                <w:b w:val="0"/>
-                <w:bCs w:val="0"/>
-              </w:rPr>
-              <w:t xml:space="preserve"> != “” </w:t>
-            </w:r>
-          </w:p>
-          <w:p>
-            <w:pPr>
-              <w:spacing w:line="276" w:lineRule="auto"/>
-              <w:rPr>
-                <w:b w:val="0"/>
-                <w:bCs w:val="0"/>
-              </w:rPr>
-            </w:pPr>
-            <w:r>
-              <w:rPr>
-                <w:b w:val="0"/>
-                <w:bCs w:val="0"/>
-              </w:rPr>
-              <w:t xml:space="preserve">and </w:t>
-            </w:r>
-            <w:proofErr w:type="spellStart"/>
-            <w:proofErr w:type="gramStart"/>
-            <w:r>
-              <w:rPr>
-                <w:b w:val="0"/>
-                <w:bCs w:val="0"/>
-              </w:rPr>
-              <w:t>account.</w:t>
-            </w:r>
-            <w:r>
-              <w:rPr>
-                <w:b w:val="0"/>
-                <w:bCs w:val="0"/>
-              </w:rPr>
-              <w:t>numerotelefono</w:t>
-            </w:r>
-            <w:proofErr w:type="spellEnd"/>
-            <w:proofErr w:type="gramEnd"/>
-            <w:r>
-              <w:rPr>
-                <w:b w:val="0"/>
-                <w:bCs w:val="0"/>
-              </w:rPr>
-              <w:t xml:space="preserve"> è formattat</w:t>
-            </w:r>
-            <w:r>
-              <w:rPr>
-                <w:b w:val="0"/>
-                <w:bCs w:val="0"/>
-              </w:rPr>
-              <w:t xml:space="preserve">o </w:t>
-            </w:r>
-            <w:r>
-              <w:rPr>
-                <w:b w:val="0"/>
-                <w:bCs w:val="0"/>
-              </w:rPr>
-              <w:t xml:space="preserve">correttamente </w:t>
-            </w:r>
-          </w:p>
-          <w:p>
-            <w:pPr>
-              <w:spacing w:line="276" w:lineRule="auto"/>
+              <w:jc w:val="both"/>
               <w:rPr>
                 <w:b w:val="0"/>
                 <w:bCs w:val="0"/>
@@ -2001,59 +3129,87 @@
         </w:tc>
         <w:tc>
           <w:tcPr>
-            <w:tcW w:w="4814" w:type="dxa"/>
+            <w:tcW w:w="5813" w:type="dxa"/>
           </w:tcPr>
           <w:p>
             <w:pPr>
               <w:spacing w:line="276" w:lineRule="auto"/>
+              <w:jc w:val="both"/>
               <w:cnfStyle w:val="000000100000" w:firstRow="0" w:lastRow="0" w:firstColumn="0" w:lastColumn="0" w:oddVBand="0" w:evenVBand="0" w:oddHBand="1" w:evenHBand="0" w:firstRowFirstColumn="0" w:firstRowLastColumn="0" w:lastRowFirstColumn="0" w:lastRowLastColumn="0"/>
             </w:pPr>
-            <w:proofErr w:type="spellStart"/>
-            <w:r>
+            <w:r>
+              <w:rPr>
+                <w:b/>
+                <w:bCs/>
+              </w:rPr>
               <w:t>context</w:t>
             </w:r>
-            <w:proofErr w:type="spellEnd"/>
             <w:r>
               <w:t xml:space="preserve"> </w:t>
             </w:r>
-            <w:proofErr w:type="spellStart"/>
-            <w:proofErr w:type="gramStart"/>
-            <w:r>
-              <w:t>AccountModelDS</w:t>
-            </w:r>
-            <w:proofErr w:type="spellEnd"/>
-            <w:r>
-              <w:t>::</w:t>
-            </w:r>
-            <w:proofErr w:type="spellStart"/>
-            <w:proofErr w:type="gramEnd"/>
-            <w:r>
-              <w:t>doSave</w:t>
-            </w:r>
-            <w:proofErr w:type="spellEnd"/>
-            <w:r>
-              <w:t>(Account account)</w:t>
+            <w:r>
+              <w:rPr>
+                <w:i/>
+                <w:iCs/>
+              </w:rPr>
+              <w:t>UtenteDaoDataSource</w:t>
+            </w:r>
+            <w:r>
+              <w:rPr>
+                <w:i/>
+                <w:iCs/>
+              </w:rPr>
+              <w:t>::doSave</w:t>
+            </w:r>
+            <w:r>
+              <w:rPr>
+                <w:i/>
+                <w:iCs/>
+              </w:rPr>
+              <w:t>User</w:t>
+            </w:r>
+            <w:r>
+              <w:rPr>
+                <w:i/>
+                <w:iCs/>
+              </w:rPr>
+              <w:t>(</w:t>
+            </w:r>
+            <w:r>
+              <w:rPr>
+                <w:i/>
+                <w:iCs/>
+              </w:rPr>
+              <w:t>Utente utente</w:t>
+            </w:r>
+            <w:r>
+              <w:rPr>
+                <w:i/>
+                <w:iCs/>
+              </w:rPr>
+              <w:t>)</w:t>
             </w:r>
           </w:p>
           <w:p>
             <w:pPr>
               <w:spacing w:line="276" w:lineRule="auto"/>
+              <w:jc w:val="both"/>
               <w:cnfStyle w:val="000000100000" w:firstRow="0" w:lastRow="0" w:firstColumn="0" w:lastColumn="0" w:oddVBand="0" w:evenVBand="0" w:oddHBand="1" w:evenHBand="0" w:firstRowFirstColumn="0" w:firstRowLastColumn="0" w:lastRowFirstColumn="0" w:lastRowLastColumn="0"/>
             </w:pPr>
             <w:r>
-              <w:t xml:space="preserve">post: viene inserita nel DB una </w:t>
-            </w:r>
-            <w:proofErr w:type="spellStart"/>
-            <w:r>
-              <w:t>tupla</w:t>
-            </w:r>
-            <w:proofErr w:type="spellEnd"/>
-            <w:r>
-              <w:t xml:space="preserve"> contenente le informazioni di account</w:t>
-            </w:r>
-          </w:p>
-          <w:p>
-            <w:pPr>
+              <w:rPr>
+                <w:b/>
+                <w:bCs/>
+              </w:rPr>
+              <w:t>post</w:t>
+            </w:r>
+            <w:r>
+              <w:t>: viene inserita nel DB una tupla contenente le informazioni di account</w:t>
+            </w:r>
+          </w:p>
+          <w:p>
+            <w:pPr>
+              <w:jc w:val="both"/>
               <w:cnfStyle w:val="000000100000" w:firstRow="0" w:lastRow="0" w:firstColumn="0" w:lastColumn="0" w:oddVBand="0" w:evenVBand="0" w:oddHBand="1" w:evenHBand="0" w:firstRowFirstColumn="0" w:firstRowLastColumn="0" w:lastRowFirstColumn="0" w:lastRowLastColumn="0"/>
             </w:pPr>
           </w:p>
@@ -2063,114 +3219,44 @@
         <w:tc>
           <w:tcPr>
             <w:cnfStyle w:val="001000000000" w:firstRow="0" w:lastRow="0" w:firstColumn="1" w:lastColumn="0" w:oddVBand="0" w:evenVBand="0" w:oddHBand="0" w:evenHBand="0" w:firstRowFirstColumn="0" w:firstRowLastColumn="0" w:lastRowFirstColumn="0" w:lastRowLastColumn="0"/>
-            <w:tcW w:w="4814" w:type="dxa"/>
+            <w:tcW w:w="5528" w:type="dxa"/>
           </w:tcPr>
           <w:p>
             <w:pPr>
               <w:spacing w:line="276" w:lineRule="auto"/>
-              <w:rPr>
-                <w:b w:val="0"/>
-                <w:bCs w:val="0"/>
-              </w:rPr>
-            </w:pPr>
-            <w:proofErr w:type="spellStart"/>
-            <w:r>
-              <w:rPr>
-                <w:b w:val="0"/>
-                <w:bCs w:val="0"/>
-              </w:rPr>
-              <w:t>context</w:t>
-            </w:r>
-            <w:proofErr w:type="spellEnd"/>
-            <w:r>
-              <w:rPr>
-                <w:b w:val="0"/>
-                <w:bCs w:val="0"/>
-              </w:rPr>
+              <w:jc w:val="both"/>
+              <w:rPr>
+                <w:b w:val="0"/>
+                <w:bCs w:val="0"/>
+              </w:rPr>
+            </w:pPr>
+            <w:r>
+              <w:t>c</w:t>
+            </w:r>
+            <w:r>
+              <w:t>ontext</w:t>
+            </w:r>
+            <w:r>
               <w:t xml:space="preserve"> </w:t>
             </w:r>
-            <w:proofErr w:type="spellStart"/>
-            <w:proofErr w:type="gramStart"/>
-            <w:r>
-              <w:rPr>
-                <w:b w:val="0"/>
-                <w:bCs w:val="0"/>
-              </w:rPr>
-              <w:t>AccountModelDS</w:t>
-            </w:r>
-            <w:proofErr w:type="spellEnd"/>
-            <w:r>
-              <w:rPr>
-                <w:b w:val="0"/>
-                <w:bCs w:val="0"/>
-              </w:rPr>
-              <w:t>::</w:t>
-            </w:r>
-            <w:proofErr w:type="spellStart"/>
-            <w:proofErr w:type="gramEnd"/>
-            <w:r>
-              <w:rPr>
-                <w:b w:val="0"/>
-                <w:bCs w:val="0"/>
-              </w:rPr>
-              <w:t>doUpdate</w:t>
-            </w:r>
-            <w:r>
-              <w:rPr>
-                <w:b w:val="0"/>
-                <w:bCs w:val="0"/>
-              </w:rPr>
-              <w:t>Password</w:t>
-            </w:r>
-            <w:proofErr w:type="spellEnd"/>
-            <w:r>
-              <w:rPr>
-                <w:b w:val="0"/>
-                <w:bCs w:val="0"/>
-              </w:rPr>
-              <w:t xml:space="preserve"> </w:t>
-            </w:r>
-            <w:r>
-              <w:rPr>
-                <w:b w:val="0"/>
-                <w:bCs w:val="0"/>
-              </w:rPr>
-              <w:t xml:space="preserve">(Account </w:t>
-            </w:r>
-            <w:proofErr w:type="spellStart"/>
-            <w:r>
-              <w:rPr>
-                <w:b w:val="0"/>
-                <w:bCs w:val="0"/>
-              </w:rPr>
-              <w:t>account</w:t>
-            </w:r>
-            <w:proofErr w:type="spellEnd"/>
-            <w:r>
-              <w:rPr>
-                <w:b w:val="0"/>
-                <w:bCs w:val="0"/>
-              </w:rPr>
-              <w:t>)</w:t>
+            <w:r>
+              <w:rPr>
+                <w:b w:val="0"/>
+                <w:bCs w:val="0"/>
+                <w:i/>
+                <w:iCs/>
+              </w:rPr>
+              <w:t>UtenteDaoDataSource::doRetrieveAllUsers(String order)</w:t>
             </w:r>
           </w:p>
           <w:p>
             <w:pPr>
               <w:spacing w:line="276" w:lineRule="auto"/>
-              <w:rPr>
-                <w:b w:val="0"/>
-                <w:bCs w:val="0"/>
-              </w:rPr>
-            </w:pPr>
-            <w:proofErr w:type="spellStart"/>
-            <w:r>
-              <w:rPr>
-                <w:b w:val="0"/>
-                <w:bCs w:val="0"/>
-              </w:rPr>
+              <w:jc w:val="both"/>
+            </w:pPr>
+            <w:r>
               <w:t>pre</w:t>
             </w:r>
-            <w:proofErr w:type="spellEnd"/>
             <w:r>
               <w:rPr>
                 <w:b w:val="0"/>
@@ -2178,263 +3264,450 @@
               </w:rPr>
               <w:t xml:space="preserve">: </w:t>
             </w:r>
-            <w:proofErr w:type="spellStart"/>
-            <w:r>
-              <w:rPr>
-                <w:b w:val="0"/>
-                <w:bCs w:val="0"/>
-              </w:rPr>
-              <w:t>passwordvecchiainserita</w:t>
-            </w:r>
-            <w:proofErr w:type="spellEnd"/>
-            <w:r>
-              <w:rPr>
-                <w:b w:val="0"/>
-                <w:bCs w:val="0"/>
-              </w:rPr>
-              <w:t>==</w:t>
-            </w:r>
-            <w:proofErr w:type="spellStart"/>
-            <w:proofErr w:type="gramStart"/>
-            <w:r>
-              <w:rPr>
-                <w:b w:val="0"/>
-                <w:bCs w:val="0"/>
-              </w:rPr>
-              <w:t>account.password</w:t>
-            </w:r>
-            <w:proofErr w:type="spellEnd"/>
-            <w:proofErr w:type="gramEnd"/>
-            <w:r>
-              <w:rPr>
-                <w:b w:val="0"/>
-                <w:bCs w:val="0"/>
-              </w:rPr>
-              <w:t xml:space="preserve"> and</w:t>
+            <w:r>
+              <w:rPr>
+                <w:b w:val="0"/>
+                <w:bCs w:val="0"/>
+              </w:rPr>
+              <w:t>order == null or order == “Email” or order ==”Cognome”</w:t>
             </w:r>
           </w:p>
           <w:p>
             <w:pPr>
               <w:spacing w:line="276" w:lineRule="auto"/>
-              <w:rPr>
-                <w:b w:val="0"/>
-                <w:bCs w:val="0"/>
-              </w:rPr>
-            </w:pPr>
-            <w:proofErr w:type="spellStart"/>
-            <w:proofErr w:type="gramStart"/>
-            <w:r>
-              <w:rPr>
-                <w:b w:val="0"/>
-                <w:bCs w:val="0"/>
-              </w:rPr>
-              <w:t>account.</w:t>
-            </w:r>
-            <w:r>
-              <w:rPr>
-                <w:b w:val="0"/>
-                <w:bCs w:val="0"/>
-              </w:rPr>
-              <w:t>passwordnuova</w:t>
-            </w:r>
-            <w:proofErr w:type="spellEnd"/>
-            <w:proofErr w:type="gramEnd"/>
-            <w:r>
-              <w:rPr>
-                <w:b w:val="0"/>
-                <w:bCs w:val="0"/>
-              </w:rPr>
-              <w:t xml:space="preserve"> != </w:t>
-            </w:r>
-            <w:proofErr w:type="spellStart"/>
-            <w:r>
-              <w:rPr>
-                <w:b w:val="0"/>
-                <w:bCs w:val="0"/>
-              </w:rPr>
-              <w:t>null</w:t>
-            </w:r>
-            <w:proofErr w:type="spellEnd"/>
-            <w:r>
-              <w:rPr>
-                <w:b w:val="0"/>
-                <w:bCs w:val="0"/>
-              </w:rPr>
-              <w:t xml:space="preserve"> and </w:t>
-            </w:r>
-            <w:proofErr w:type="spellStart"/>
-            <w:r>
-              <w:rPr>
-                <w:b w:val="0"/>
-                <w:bCs w:val="0"/>
-              </w:rPr>
-              <w:t>account.</w:t>
-            </w:r>
-            <w:r>
-              <w:rPr>
-                <w:b w:val="0"/>
-                <w:bCs w:val="0"/>
-              </w:rPr>
-              <w:t>passwordnuova</w:t>
-            </w:r>
-            <w:proofErr w:type="spellEnd"/>
-            <w:r>
-              <w:rPr>
-                <w:b w:val="0"/>
-                <w:bCs w:val="0"/>
-              </w:rPr>
-              <w:t xml:space="preserve"> != “” </w:t>
-            </w:r>
-          </w:p>
-          <w:p>
-            <w:pPr>
-              <w:spacing w:line="276" w:lineRule="auto"/>
-              <w:rPr>
-                <w:b w:val="0"/>
-                <w:bCs w:val="0"/>
-              </w:rPr>
-            </w:pPr>
-            <w:r>
-              <w:rPr>
-                <w:b w:val="0"/>
-                <w:bCs w:val="0"/>
-              </w:rPr>
-              <w:t xml:space="preserve">and </w:t>
-            </w:r>
-            <w:proofErr w:type="spellStart"/>
-            <w:proofErr w:type="gramStart"/>
-            <w:r>
-              <w:rPr>
-                <w:b w:val="0"/>
-                <w:bCs w:val="0"/>
-              </w:rPr>
-              <w:t>account.</w:t>
-            </w:r>
-            <w:r>
-              <w:rPr>
-                <w:b w:val="0"/>
-                <w:bCs w:val="0"/>
-              </w:rPr>
-              <w:t>passwordnuova</w:t>
-            </w:r>
-            <w:proofErr w:type="spellEnd"/>
-            <w:proofErr w:type="gramEnd"/>
-            <w:r>
-              <w:rPr>
-                <w:b w:val="0"/>
-                <w:bCs w:val="0"/>
-              </w:rPr>
-              <w:t xml:space="preserve"> è formattata correttamente </w:t>
-            </w:r>
-            <w:r>
-              <w:rPr>
-                <w:b w:val="0"/>
-                <w:bCs w:val="0"/>
-              </w:rPr>
-              <w:t xml:space="preserve">and </w:t>
-            </w:r>
-            <w:proofErr w:type="spellStart"/>
-            <w:r>
-              <w:rPr>
-                <w:b w:val="0"/>
-                <w:bCs w:val="0"/>
-              </w:rPr>
-              <w:t>account.passwordnuova</w:t>
-            </w:r>
-            <w:proofErr w:type="spellEnd"/>
-            <w:r>
-              <w:rPr>
-                <w:b w:val="0"/>
-                <w:bCs w:val="0"/>
-              </w:rPr>
-              <w:t>==</w:t>
-            </w:r>
-            <w:proofErr w:type="spellStart"/>
-            <w:r>
-              <w:rPr>
-                <w:b w:val="0"/>
-                <w:bCs w:val="0"/>
-              </w:rPr>
-              <w:t>passwordconferma</w:t>
-            </w:r>
-            <w:proofErr w:type="spellEnd"/>
+              <w:jc w:val="both"/>
+              <w:rPr>
+                <w:b w:val="0"/>
+                <w:bCs w:val="0"/>
+              </w:rPr>
+            </w:pPr>
           </w:p>
         </w:tc>
         <w:tc>
           <w:tcPr>
-            <w:tcW w:w="4814" w:type="dxa"/>
+            <w:tcW w:w="5813" w:type="dxa"/>
           </w:tcPr>
           <w:p>
             <w:pPr>
               <w:spacing w:line="276" w:lineRule="auto"/>
+              <w:jc w:val="both"/>
               <w:cnfStyle w:val="000000000000" w:firstRow="0" w:lastRow="0" w:firstColumn="0" w:lastColumn="0" w:oddVBand="0" w:evenVBand="0" w:oddHBand="0" w:evenHBand="0" w:firstRowFirstColumn="0" w:firstRowLastColumn="0" w:lastRowFirstColumn="0" w:lastRowLastColumn="0"/>
             </w:pPr>
-            <w:proofErr w:type="spellStart"/>
-            <w:r>
+            <w:r>
+              <w:rPr>
+                <w:b/>
+                <w:bCs/>
+              </w:rPr>
               <w:t>context</w:t>
             </w:r>
-            <w:proofErr w:type="spellEnd"/>
             <w:r>
               <w:t xml:space="preserve"> </w:t>
             </w:r>
-            <w:proofErr w:type="spellStart"/>
-            <w:proofErr w:type="gramStart"/>
-            <w:r>
-              <w:t>AccountModelDS</w:t>
-            </w:r>
-            <w:proofErr w:type="spellEnd"/>
-            <w:r>
-              <w:t>::</w:t>
-            </w:r>
-            <w:proofErr w:type="spellStart"/>
-            <w:proofErr w:type="gramEnd"/>
-            <w:r>
-              <w:t>doUpdateInfo</w:t>
-            </w:r>
-            <w:proofErr w:type="spellEnd"/>
-            <w:r>
-              <w:t>(Account account)</w:t>
+            <w:r>
+              <w:rPr>
+                <w:i/>
+                <w:iCs/>
+              </w:rPr>
+              <w:t>UtenteDaoDataSource::doRetrieveAllUsers(String order)</w:t>
             </w:r>
           </w:p>
           <w:p>
             <w:pPr>
               <w:spacing w:line="276" w:lineRule="auto"/>
+              <w:jc w:val="both"/>
               <w:cnfStyle w:val="000000000000" w:firstRow="0" w:lastRow="0" w:firstColumn="0" w:lastColumn="0" w:oddVBand="0" w:evenVBand="0" w:oddHBand="0" w:evenHBand="0" w:firstRowFirstColumn="0" w:firstRowLastColumn="0" w:lastRowFirstColumn="0" w:lastRowLastColumn="0"/>
             </w:pPr>
             <w:r>
-              <w:t xml:space="preserve">post: aggiorna nel DB tutti </w:t>
-            </w:r>
-            <w:r>
-              <w:t>la</w:t>
+              <w:rPr>
+                <w:b/>
+                <w:bCs/>
+              </w:rPr>
+              <w:t>post</w:t>
+            </w:r>
+            <w:r>
+              <w:t xml:space="preserve">: </w:t>
+            </w:r>
+            <w:r>
+              <w:t>return List&lt;Utente&gt; contenente tutte le tuple della tabella</w:t>
+            </w:r>
+          </w:p>
+          <w:p>
+            <w:pPr>
+              <w:spacing w:line="276" w:lineRule="auto"/>
+              <w:jc w:val="both"/>
+              <w:cnfStyle w:val="000000000000" w:firstRow="0" w:lastRow="0" w:firstColumn="0" w:lastColumn="0" w:oddVBand="0" w:evenVBand="0" w:oddHBand="0" w:evenHBand="0" w:firstRowFirstColumn="0" w:firstRowLastColumn="0" w:lastRowFirstColumn="0" w:lastRowLastColumn="0"/>
+            </w:pPr>
+          </w:p>
+        </w:tc>
+      </w:tr>
+      <w:tr>
+        <w:trPr>
+          <w:cnfStyle w:val="000000100000" w:firstRow="0" w:lastRow="0" w:firstColumn="0" w:lastColumn="0" w:oddVBand="0" w:evenVBand="0" w:oddHBand="1" w:evenHBand="0" w:firstRowFirstColumn="0" w:firstRowLastColumn="0" w:lastRowFirstColumn="0" w:lastRowLastColumn="0"/>
+        </w:trPr>
+        <w:tc>
+          <w:tcPr>
+            <w:cnfStyle w:val="001000000000" w:firstRow="0" w:lastRow="0" w:firstColumn="1" w:lastColumn="0" w:oddVBand="0" w:evenVBand="0" w:oddHBand="0" w:evenHBand="0" w:firstRowFirstColumn="0" w:firstRowLastColumn="0" w:lastRowFirstColumn="0" w:lastRowLastColumn="0"/>
+            <w:tcW w:w="5528" w:type="dxa"/>
+          </w:tcPr>
+          <w:p>
+            <w:pPr>
+              <w:spacing w:line="276" w:lineRule="auto"/>
+              <w:jc w:val="both"/>
+              <w:rPr>
+                <w:b w:val="0"/>
+                <w:bCs w:val="0"/>
+              </w:rPr>
+            </w:pPr>
+            <w:r>
+              <w:t>context</w:t>
             </w:r>
             <w:r>
               <w:t xml:space="preserve"> </w:t>
             </w:r>
-            <w:proofErr w:type="spellStart"/>
-            <w:r>
-              <w:t>tupla</w:t>
-            </w:r>
-            <w:proofErr w:type="spellEnd"/>
-            <w:r>
-              <w:t xml:space="preserve"> corrispondente </w:t>
-            </w:r>
-            <w:r>
-              <w:t>a</w:t>
-            </w:r>
-            <w:r>
-              <w:t>l campo “password”</w:t>
+            <w:r>
+              <w:rPr>
+                <w:b w:val="0"/>
+                <w:bCs w:val="0"/>
+                <w:i/>
+                <w:iCs/>
+              </w:rPr>
+              <w:t>UtenteDaoDataSource::</w:t>
+            </w:r>
+            <w:r>
+              <w:rPr>
+                <w:b w:val="0"/>
+                <w:bCs w:val="0"/>
+                <w:i/>
+                <w:iCs/>
+              </w:rPr>
+              <w:t>login</w:t>
+            </w:r>
+            <w:r>
+              <w:rPr>
+                <w:b w:val="0"/>
+                <w:bCs w:val="0"/>
+                <w:i/>
+                <w:iCs/>
+              </w:rPr>
+              <w:t>(</w:t>
+            </w:r>
+            <w:r>
+              <w:rPr>
+                <w:b w:val="0"/>
+                <w:bCs w:val="0"/>
+                <w:i/>
+                <w:iCs/>
+              </w:rPr>
+              <w:t>Utente utente</w:t>
+            </w:r>
+            <w:r>
+              <w:rPr>
+                <w:b w:val="0"/>
+                <w:bCs w:val="0"/>
+                <w:i/>
+                <w:iCs/>
+              </w:rPr>
+              <w:t>)</w:t>
             </w:r>
           </w:p>
           <w:p>
             <w:pPr>
               <w:spacing w:line="276" w:lineRule="auto"/>
+              <w:jc w:val="both"/>
+            </w:pPr>
+            <w:r>
+              <w:t>pre</w:t>
+            </w:r>
+            <w:r>
+              <w:rPr>
+                <w:b w:val="0"/>
+                <w:bCs w:val="0"/>
+              </w:rPr>
+              <w:t xml:space="preserve">: </w:t>
+            </w:r>
+            <w:r>
+              <w:rPr>
+                <w:b w:val="0"/>
+                <w:bCs w:val="0"/>
+              </w:rPr>
+              <w:t>utente.email != null and utente.email != “” and utente.password != null and utente.password != “”</w:t>
+            </w:r>
+          </w:p>
+          <w:p>
+            <w:pPr>
+              <w:spacing w:line="276" w:lineRule="auto"/>
+              <w:jc w:val="both"/>
+            </w:pPr>
+          </w:p>
+        </w:tc>
+        <w:tc>
+          <w:tcPr>
+            <w:tcW w:w="5813" w:type="dxa"/>
+          </w:tcPr>
+          <w:p>
+            <w:pPr>
+              <w:spacing w:line="276" w:lineRule="auto"/>
+              <w:jc w:val="both"/>
+              <w:cnfStyle w:val="000000100000" w:firstRow="0" w:lastRow="0" w:firstColumn="0" w:lastColumn="0" w:oddVBand="0" w:evenVBand="0" w:oddHBand="1" w:evenHBand="0" w:firstRowFirstColumn="0" w:firstRowLastColumn="0" w:lastRowFirstColumn="0" w:lastRowLastColumn="0"/>
+            </w:pPr>
+            <w:r>
+              <w:rPr>
+                <w:b/>
+                <w:bCs/>
+              </w:rPr>
+              <w:t xml:space="preserve">context  </w:t>
+            </w:r>
+            <w:r>
+              <w:rPr>
+                <w:i/>
+                <w:iCs/>
+              </w:rPr>
+              <w:t>UtenteDaoDataSource::login(Utente utente)</w:t>
+            </w:r>
+          </w:p>
+          <w:p>
+            <w:pPr>
+              <w:spacing w:line="276" w:lineRule="auto"/>
+              <w:jc w:val="both"/>
+              <w:cnfStyle w:val="000000100000" w:firstRow="0" w:lastRow="0" w:firstColumn="0" w:lastColumn="0" w:oddVBand="0" w:evenVBand="0" w:oddHBand="1" w:evenHBand="0" w:firstRowFirstColumn="0" w:firstRowLastColumn="0" w:lastRowFirstColumn="0" w:lastRowLastColumn="0"/>
+            </w:pPr>
+            <w:r>
+              <w:rPr>
+                <w:b/>
+                <w:bCs/>
+              </w:rPr>
+              <w:t>post</w:t>
+            </w:r>
+            <w:r>
+              <w:t xml:space="preserve">: </w:t>
+            </w:r>
+            <w:r>
+              <w:t xml:space="preserve">return Utente, se la tupla non esiste nel DB l’oggetto restituito ha tutti i valori settati a null. </w:t>
+            </w:r>
+          </w:p>
+        </w:tc>
+      </w:tr>
+      <w:tr>
+        <w:tc>
+          <w:tcPr>
+            <w:cnfStyle w:val="001000000000" w:firstRow="0" w:lastRow="0" w:firstColumn="1" w:lastColumn="0" w:oddVBand="0" w:evenVBand="0" w:oddHBand="0" w:evenHBand="0" w:firstRowFirstColumn="0" w:firstRowLastColumn="0" w:lastRowFirstColumn="0" w:lastRowLastColumn="0"/>
+            <w:tcW w:w="5528" w:type="dxa"/>
+          </w:tcPr>
+          <w:p>
+            <w:pPr>
+              <w:spacing w:line="276" w:lineRule="auto"/>
+              <w:jc w:val="both"/>
+              <w:rPr>
+                <w:i/>
+                <w:iCs/>
+              </w:rPr>
+            </w:pPr>
+            <w:r>
+              <w:t xml:space="preserve">context </w:t>
+            </w:r>
+            <w:r>
+              <w:rPr>
+                <w:b w:val="0"/>
+                <w:bCs w:val="0"/>
+                <w:i/>
+                <w:iCs/>
+              </w:rPr>
+              <w:t>UtenteDaoDataSource::changePass(Utente utente, conferma_password)</w:t>
+            </w:r>
+          </w:p>
+          <w:p>
+            <w:pPr>
+              <w:spacing w:line="276" w:lineRule="auto"/>
+              <w:jc w:val="both"/>
+              <w:rPr>
+                <w:b w:val="0"/>
+                <w:bCs w:val="0"/>
+              </w:rPr>
+            </w:pPr>
+            <w:r>
+              <w:t xml:space="preserve">pre: </w:t>
+            </w:r>
+            <w:r>
+              <w:rPr>
+                <w:b w:val="0"/>
+                <w:bCs w:val="0"/>
+              </w:rPr>
+              <w:t>utente.email != null and utente.email != “” and utente.password != null and utente.password != “” and conferma_password != null and conferma_password != “” and conferma_password == utente.password</w:t>
+            </w:r>
+            <w:r>
+              <w:rPr>
+                <w:b w:val="0"/>
+                <w:bCs w:val="0"/>
+              </w:rPr>
+              <w:t xml:space="preserve"> and utente.email è formattata correttamente and utente.password è formattata correttamente</w:t>
+            </w:r>
+          </w:p>
+        </w:tc>
+        <w:tc>
+          <w:tcPr>
+            <w:tcW w:w="5813" w:type="dxa"/>
+          </w:tcPr>
+          <w:p>
+            <w:pPr>
+              <w:spacing w:line="276" w:lineRule="auto"/>
+              <w:jc w:val="both"/>
               <w:cnfStyle w:val="000000000000" w:firstRow="0" w:lastRow="0" w:firstColumn="0" w:lastColumn="0" w:oddVBand="0" w:evenVBand="0" w:oddHBand="0" w:evenHBand="0" w:firstRowFirstColumn="0" w:firstRowLastColumn="0" w:lastRowFirstColumn="0" w:lastRowLastColumn="0"/>
-            </w:pPr>
+              <w:rPr>
+                <w:i/>
+                <w:iCs/>
+              </w:rPr>
+            </w:pPr>
+            <w:r>
+              <w:rPr>
+                <w:b/>
+                <w:bCs/>
+              </w:rPr>
+              <w:t xml:space="preserve">context </w:t>
+            </w:r>
+            <w:r>
+              <w:rPr>
+                <w:i/>
+                <w:iCs/>
+              </w:rPr>
+              <w:t>UtenteDaoDataSource::</w:t>
+            </w:r>
+            <w:r>
+              <w:rPr>
+                <w:i/>
+                <w:iCs/>
+              </w:rPr>
+              <w:t>changePass(Utente utente, conferma_password)</w:t>
+            </w:r>
+          </w:p>
+          <w:p>
+            <w:pPr>
+              <w:spacing w:line="276" w:lineRule="auto"/>
+              <w:jc w:val="both"/>
+              <w:cnfStyle w:val="000000000000" w:firstRow="0" w:lastRow="0" w:firstColumn="0" w:lastColumn="0" w:oddVBand="0" w:evenVBand="0" w:oddHBand="0" w:evenHBand="0" w:firstRowFirstColumn="0" w:firstRowLastColumn="0" w:lastRowFirstColumn="0" w:lastRowLastColumn="0"/>
+              <w:rPr>
+                <w:i/>
+                <w:iCs/>
+              </w:rPr>
+            </w:pPr>
+            <w:r>
+              <w:rPr>
+                <w:b/>
+                <w:bCs/>
+              </w:rPr>
+              <w:t xml:space="preserve">post: </w:t>
+            </w:r>
+            <w:r>
+              <w:t xml:space="preserve">return Boolean.true or Boolean.false in base a sé la password è stata correttamente modificata oppure no. Viene aggiornata quindi la tupla corrispondente all’Utente interessato. </w:t>
+            </w:r>
+          </w:p>
+        </w:tc>
+      </w:tr>
+      <w:tr>
+        <w:trPr>
+          <w:cnfStyle w:val="000000100000" w:firstRow="0" w:lastRow="0" w:firstColumn="0" w:lastColumn="0" w:oddVBand="0" w:evenVBand="0" w:oddHBand="1" w:evenHBand="0" w:firstRowFirstColumn="0" w:firstRowLastColumn="0" w:lastRowFirstColumn="0" w:lastRowLastColumn="0"/>
+        </w:trPr>
+        <w:tc>
+          <w:tcPr>
+            <w:cnfStyle w:val="001000000000" w:firstRow="0" w:lastRow="0" w:firstColumn="1" w:lastColumn="0" w:oddVBand="0" w:evenVBand="0" w:oddHBand="0" w:evenHBand="0" w:firstRowFirstColumn="0" w:firstRowLastColumn="0" w:lastRowFirstColumn="0" w:lastRowLastColumn="0"/>
+            <w:tcW w:w="5528" w:type="dxa"/>
+          </w:tcPr>
+          <w:p>
+            <w:pPr>
+              <w:spacing w:line="276" w:lineRule="auto"/>
+              <w:jc w:val="both"/>
+              <w:rPr>
+                <w:i/>
+                <w:iCs/>
+              </w:rPr>
+            </w:pPr>
+            <w:r>
+              <w:t xml:space="preserve">context </w:t>
+            </w:r>
+            <w:r>
+              <w:rPr>
+                <w:b w:val="0"/>
+                <w:bCs w:val="0"/>
+                <w:i/>
+                <w:iCs/>
+              </w:rPr>
+              <w:t>UtenteDaoDataSource::validateOldPass(Utente utente)</w:t>
+            </w:r>
+          </w:p>
+          <w:p>
+            <w:pPr>
+              <w:spacing w:line="276" w:lineRule="auto"/>
+              <w:jc w:val="both"/>
+              <w:rPr>
+                <w:b w:val="0"/>
+                <w:bCs w:val="0"/>
+              </w:rPr>
+            </w:pPr>
+            <w:r>
+              <w:t xml:space="preserve">pre: </w:t>
+            </w:r>
+            <w:r>
+              <w:rPr>
+                <w:b w:val="0"/>
+                <w:bCs w:val="0"/>
+              </w:rPr>
+              <w:t>utente.password != null and utente.password != “”</w:t>
+            </w:r>
+          </w:p>
+        </w:tc>
+        <w:tc>
+          <w:tcPr>
+            <w:tcW w:w="5813" w:type="dxa"/>
+          </w:tcPr>
+          <w:p>
+            <w:pPr>
+              <w:spacing w:line="276" w:lineRule="auto"/>
+              <w:jc w:val="both"/>
+              <w:cnfStyle w:val="000000100000" w:firstRow="0" w:lastRow="0" w:firstColumn="0" w:lastColumn="0" w:oddVBand="0" w:evenVBand="0" w:oddHBand="1" w:evenHBand="0" w:firstRowFirstColumn="0" w:firstRowLastColumn="0" w:lastRowFirstColumn="0" w:lastRowLastColumn="0"/>
+              <w:rPr>
+                <w:i/>
+                <w:iCs/>
+              </w:rPr>
+            </w:pPr>
+            <w:r>
+              <w:rPr>
+                <w:b/>
+                <w:bCs/>
+              </w:rPr>
+              <w:t xml:space="preserve">context </w:t>
+            </w:r>
+            <w:r>
+              <w:rPr>
+                <w:i/>
+                <w:iCs/>
+              </w:rPr>
+              <w:t>UtenteDaoDataSource::validateOldPass(Utente utente)</w:t>
+            </w:r>
+          </w:p>
+          <w:p>
+            <w:pPr>
+              <w:spacing w:line="276" w:lineRule="auto"/>
+              <w:jc w:val="both"/>
+              <w:cnfStyle w:val="000000100000" w:firstRow="0" w:lastRow="0" w:firstColumn="0" w:lastColumn="0" w:oddVBand="0" w:evenVBand="0" w:oddHBand="1" w:evenHBand="0" w:firstRowFirstColumn="0" w:firstRowLastColumn="0" w:lastRowFirstColumn="0" w:lastRowLastColumn="0"/>
+            </w:pPr>
+            <w:r>
+              <w:rPr>
+                <w:b/>
+                <w:bCs/>
+              </w:rPr>
+              <w:t xml:space="preserve">post: </w:t>
+            </w:r>
+            <w:r>
+              <w:t xml:space="preserve">return Boolean.true or Boolean.false se la password inserita corrisponde con quella presente all’interno della tupla relativa a quell’Utente. </w:t>
+            </w:r>
           </w:p>
         </w:tc>
       </w:tr>
     </w:tbl>
-    <w:p/>
+    <w:p>
+      <w:pPr>
+        <w:jc w:val="both"/>
+      </w:pPr>
+    </w:p>
     <w:sectPr>
       <w:pgSz w:w="11906" w:h="16838"/>
       <w:pgMar w:top="1417" w:right="1134" w:bottom="1134" w:left="1134" w:header="708" w:footer="708" w:gutter="0"/>
@@ -2656,17 +3929,17 @@
   <w:abstractNum w:abstractNumId="2" w15:restartNumberingAfterBreak="0">
     <w:nsid w:val="5ACB5AEF"/>
     <w:multiLevelType w:val="hybridMultilevel"/>
-    <w:tmpl w:val="B14AD32E"/>
-    <w:lvl w:ilvl="0" w:tplc="04100009">
+    <w:tmpl w:val="4236A02A"/>
+    <w:lvl w:ilvl="0" w:tplc="04100001">
       <w:start w:val="1"/>
       <w:numFmt w:val="bullet"/>
-      <w:lvlText w:val=""/>
+      <w:lvlText w:val=""/>
       <w:lvlJc w:val="left"/>
       <w:pPr>
         <w:ind w:left="1003" w:hanging="360"/>
       </w:pPr>
       <w:rPr>
-        <w:rFonts w:ascii="Wingdings" w:hAnsi="Wingdings" w:hint="default"/>
+        <w:rFonts w:ascii="Symbol" w:hAnsi="Symbol" w:hint="default"/>
       </w:rPr>
     </w:lvl>
     <w:lvl w:ilvl="1" w:tplc="04100003" w:tentative="1">
@@ -3178,7 +4451,7 @@
   <w:style w:type="paragraph" w:default="1" w:styleId="Normale">
     <w:name w:val="Normal"/>
     <w:qFormat/>
-    <w:rsid w:val="00266548"/>
+    <w:rsid w:val="00035CCD"/>
   </w:style>
   <w:style w:type="paragraph" w:styleId="Titolo1">
     <w:name w:val="heading 1"/>

</xml_diff>

<commit_message>
Correzioni varie in SDD
</commit_message>
<xml_diff>
--- a/Deliverables/ODD_OctoPlus.docx
+++ b/Deliverables/ODD_OctoPlus.docx
@@ -1823,14 +1823,11 @@
         <w:jc w:val="center"/>
       </w:pPr>
       <w:r>
-        <w:rPr>
-          <w:noProof/>
-        </w:rPr>
         <w:drawing>
-          <wp:inline distT="0" distB="0" distL="0" distR="0" wp14:anchorId="457C1DA7" wp14:editId="35C26CB4">
-            <wp:extent cx="5341620" cy="2449361"/>
-            <wp:effectExtent l="0" t="0" r="0" b="8255"/>
-            <wp:docPr id="1456061943" name="Immagine 1"/>
+          <wp:inline distT="0" distB="0" distL="0" distR="0" wp14:anchorId="3CADE09A" wp14:editId="4554F82A">
+            <wp:extent cx="5227320" cy="2263744"/>
+            <wp:effectExtent l="0" t="0" r="0" b="3810"/>
+            <wp:docPr id="1389989546" name="Immagine 1"/>
             <wp:cNvGraphicFramePr>
               <a:graphicFrameLocks xmlns:a="http://schemas.openxmlformats.org/drawingml/2006/main" noChangeAspect="1"/>
             </wp:cNvGraphicFramePr>
@@ -1838,7 +1835,7 @@
               <a:graphicData uri="http://schemas.openxmlformats.org/drawingml/2006/picture">
                 <pic:pic xmlns:pic="http://schemas.openxmlformats.org/drawingml/2006/picture">
                   <pic:nvPicPr>
-                    <pic:cNvPr id="1456061943" name=""/>
+                    <pic:cNvPr id="1389989546" name=""/>
                     <pic:cNvPicPr/>
                   </pic:nvPicPr>
                   <pic:blipFill>
@@ -1850,7 +1847,7 @@
                   <pic:spPr>
                     <a:xfrm>
                       <a:off x="0" y="0"/>
-                      <a:ext cx="5348095" cy="2452330"/>
+                      <a:ext cx="5233575" cy="2266453"/>
                     </a:xfrm>
                     <a:prstGeom prst="rect">
                       <a:avLst/>
@@ -2011,6 +2008,7 @@
     <w:p/>
     <w:p/>
     <w:p/>
+    <w:p/>
     <w:p>
       <w:pPr>
         <w:ind w:firstLine="708"/>
@@ -2285,6 +2283,9 @@
         <w:jc w:val="center"/>
       </w:pPr>
       <w:r>
+        <w:rPr>
+          <w:noProof/>
+        </w:rPr>
         <w:drawing>
           <wp:inline distT="0" distB="0" distL="0" distR="0" wp14:anchorId="5A78A3F4" wp14:editId="5486292D">
             <wp:extent cx="4471135" cy="3390900"/>
@@ -2372,6 +2373,7 @@
         <w:rPr>
           <w:b/>
           <w:bCs/>
+          <w:noProof/>
           <w:sz w:val="24"/>
           <w:szCs w:val="24"/>
         </w:rPr>
@@ -2453,6 +2455,7 @@
         <w:rPr>
           <w:b/>
           <w:bCs/>
+          <w:noProof/>
         </w:rPr>
         <w:drawing>
           <wp:inline distT="0" distB="0" distL="0" distR="0" wp14:anchorId="090C2CB3" wp14:editId="1E4B1E21">
@@ -2532,6 +2535,9 @@
         <w:jc w:val="center"/>
       </w:pPr>
       <w:r>
+        <w:rPr>
+          <w:noProof/>
+        </w:rPr>
         <w:drawing>
           <wp:inline distT="0" distB="0" distL="0" distR="0" wp14:anchorId="55BD365C" wp14:editId="1038BCDE">
             <wp:extent cx="4462055" cy="2742620"/>
@@ -3027,6 +3033,7 @@
               <w:t xml:space="preserve"> </w:t>
             </w:r>
             <w:proofErr w:type="spellStart"/>
+            <w:proofErr w:type="gramStart"/>
             <w:r>
               <w:rPr>
                 <w:b w:val="0"/>
@@ -3065,6 +3072,7 @@
               <w:t>::</w:t>
             </w:r>
             <w:proofErr w:type="spellStart"/>
+            <w:proofErr w:type="gramEnd"/>
             <w:r>
               <w:rPr>
                 <w:b w:val="0"/>
@@ -3143,6 +3151,7 @@
               <w:t xml:space="preserve">: </w:t>
             </w:r>
             <w:proofErr w:type="spellStart"/>
+            <w:proofErr w:type="gramStart"/>
             <w:r>
               <w:rPr>
                 <w:b w:val="0"/>
@@ -3158,6 +3167,7 @@
               <w:t>email</w:t>
             </w:r>
             <w:proofErr w:type="spellEnd"/>
+            <w:proofErr w:type="gramEnd"/>
             <w:r>
               <w:rPr>
                 <w:b w:val="0"/>
@@ -3213,6 +3223,7 @@
               <w:t xml:space="preserve"> </w:t>
             </w:r>
             <w:proofErr w:type="spellStart"/>
+            <w:proofErr w:type="gramStart"/>
             <w:r>
               <w:rPr>
                 <w:i/>
@@ -3229,6 +3240,7 @@
               <w:t>::</w:t>
             </w:r>
             <w:proofErr w:type="spellStart"/>
+            <w:proofErr w:type="gramEnd"/>
             <w:r>
               <w:rPr>
                 <w:i/>
@@ -3355,6 +3367,7 @@
               <w:t xml:space="preserve"> </w:t>
             </w:r>
             <w:proofErr w:type="spellStart"/>
+            <w:proofErr w:type="gramStart"/>
             <w:r>
               <w:rPr>
                 <w:b w:val="0"/>
@@ -3375,6 +3388,7 @@
               <w:t>::</w:t>
             </w:r>
             <w:proofErr w:type="spellStart"/>
+            <w:proofErr w:type="gramEnd"/>
             <w:r>
               <w:rPr>
                 <w:b w:val="0"/>
@@ -3446,6 +3460,7 @@
               <w:t xml:space="preserve">: </w:t>
             </w:r>
             <w:proofErr w:type="spellStart"/>
+            <w:proofErr w:type="gramStart"/>
             <w:r>
               <w:rPr>
                 <w:b w:val="0"/>
@@ -3465,6 +3480,7 @@
               <w:t>.email</w:t>
             </w:r>
             <w:proofErr w:type="spellEnd"/>
+            <w:proofErr w:type="gramEnd"/>
             <w:r>
               <w:rPr>
                 <w:b w:val="0"/>
@@ -3525,6 +3541,7 @@
               <w:t xml:space="preserve">and </w:t>
             </w:r>
             <w:proofErr w:type="spellStart"/>
+            <w:proofErr w:type="gramStart"/>
             <w:r>
               <w:rPr>
                 <w:b w:val="0"/>
@@ -3544,6 +3561,7 @@
               <w:t>.email</w:t>
             </w:r>
             <w:proofErr w:type="spellEnd"/>
+            <w:proofErr w:type="gramEnd"/>
             <w:r>
               <w:rPr>
                 <w:b w:val="0"/>
@@ -3615,6 +3633,7 @@
               <w:t xml:space="preserve"> </w:t>
             </w:r>
             <w:proofErr w:type="spellStart"/>
+            <w:proofErr w:type="gramStart"/>
             <w:r>
               <w:rPr>
                 <w:b w:val="0"/>
@@ -3634,6 +3653,7 @@
               <w:t>.email</w:t>
             </w:r>
             <w:proofErr w:type="spellEnd"/>
+            <w:proofErr w:type="gramEnd"/>
           </w:p>
           <w:p>
             <w:pPr>
@@ -3665,6 +3685,7 @@
               <w:t xml:space="preserve"> </w:t>
             </w:r>
             <w:proofErr w:type="spellStart"/>
+            <w:proofErr w:type="gramStart"/>
             <w:r>
               <w:rPr>
                 <w:b w:val="0"/>
@@ -3684,6 +3705,7 @@
               <w:t>.password</w:t>
             </w:r>
             <w:proofErr w:type="spellEnd"/>
+            <w:proofErr w:type="gramEnd"/>
             <w:r>
               <w:rPr>
                 <w:b w:val="0"/>
@@ -3744,6 +3766,7 @@
               <w:t xml:space="preserve">and </w:t>
             </w:r>
             <w:proofErr w:type="spellStart"/>
+            <w:proofErr w:type="gramStart"/>
             <w:r>
               <w:rPr>
                 <w:b w:val="0"/>
@@ -3763,6 +3786,7 @@
               <w:t>.nome</w:t>
             </w:r>
             <w:proofErr w:type="spellEnd"/>
+            <w:proofErr w:type="gramEnd"/>
             <w:r>
               <w:rPr>
                 <w:b w:val="0"/>
@@ -3823,6 +3847,7 @@
               <w:t xml:space="preserve">and </w:t>
             </w:r>
             <w:proofErr w:type="spellStart"/>
+            <w:proofErr w:type="gramStart"/>
             <w:r>
               <w:rPr>
                 <w:b w:val="0"/>
@@ -3842,6 +3867,7 @@
               <w:t>.cognome</w:t>
             </w:r>
             <w:proofErr w:type="spellEnd"/>
+            <w:proofErr w:type="gramEnd"/>
             <w:r>
               <w:rPr>
                 <w:b w:val="0"/>
@@ -3902,6 +3928,7 @@
               <w:t xml:space="preserve">and </w:t>
             </w:r>
             <w:proofErr w:type="spellStart"/>
+            <w:proofErr w:type="gramStart"/>
             <w:r>
               <w:rPr>
                 <w:b w:val="0"/>
@@ -3930,6 +3957,7 @@
               <w:t>numerotelefono</w:t>
             </w:r>
             <w:proofErr w:type="spellEnd"/>
+            <w:proofErr w:type="gramEnd"/>
             <w:r>
               <w:rPr>
                 <w:b w:val="0"/>
@@ -3992,6 +4020,7 @@
               <w:t xml:space="preserve"> </w:t>
             </w:r>
             <w:proofErr w:type="spellStart"/>
+            <w:proofErr w:type="gramStart"/>
             <w:r>
               <w:rPr>
                 <w:i/>
@@ -4008,6 +4037,7 @@
               <w:t>::</w:t>
             </w:r>
             <w:proofErr w:type="spellStart"/>
+            <w:proofErr w:type="gramEnd"/>
             <w:r>
               <w:rPr>
                 <w:i/>
@@ -4105,6 +4135,7 @@
               <w:t xml:space="preserve"> </w:t>
             </w:r>
             <w:proofErr w:type="spellStart"/>
+            <w:proofErr w:type="gramStart"/>
             <w:r>
               <w:rPr>
                 <w:b w:val="0"/>
@@ -4125,6 +4156,7 @@
               <w:t>::</w:t>
             </w:r>
             <w:proofErr w:type="spellStart"/>
+            <w:proofErr w:type="gramEnd"/>
             <w:r>
               <w:rPr>
                 <w:b w:val="0"/>
@@ -4248,7 +4280,23 @@
                 <w:b w:val="0"/>
                 <w:bCs w:val="0"/>
               </w:rPr>
-              <w:t xml:space="preserve"> ==”Cognome”</w:t>
+              <w:t xml:space="preserve"> =</w:t>
+            </w:r>
+            <w:proofErr w:type="gramStart"/>
+            <w:r>
+              <w:rPr>
+                <w:b w:val="0"/>
+                <w:bCs w:val="0"/>
+              </w:rPr>
+              <w:t>=”Cognome</w:t>
+            </w:r>
+            <w:proofErr w:type="gramEnd"/>
+            <w:r>
+              <w:rPr>
+                <w:b w:val="0"/>
+                <w:bCs w:val="0"/>
+              </w:rPr>
+              <w:t>”</w:t>
             </w:r>
           </w:p>
           <w:p>
@@ -4285,6 +4333,7 @@
               <w:t xml:space="preserve"> </w:t>
             </w:r>
             <w:proofErr w:type="spellStart"/>
+            <w:proofErr w:type="gramStart"/>
             <w:r>
               <w:rPr>
                 <w:i/>
@@ -4301,6 +4350,7 @@
               <w:t>::</w:t>
             </w:r>
             <w:proofErr w:type="spellStart"/>
+            <w:proofErr w:type="gramEnd"/>
             <w:r>
               <w:rPr>
                 <w:i/>
@@ -4424,6 +4474,7 @@
               <w:t xml:space="preserve"> </w:t>
             </w:r>
             <w:proofErr w:type="spellStart"/>
+            <w:proofErr w:type="gramStart"/>
             <w:r>
               <w:rPr>
                 <w:b w:val="0"/>
@@ -4443,6 +4494,7 @@
               </w:rPr>
               <w:t>::</w:t>
             </w:r>
+            <w:proofErr w:type="gramEnd"/>
             <w:r>
               <w:rPr>
                 <w:b w:val="0"/>
@@ -4498,6 +4550,7 @@
               <w:t xml:space="preserve">: </w:t>
             </w:r>
             <w:proofErr w:type="spellStart"/>
+            <w:proofErr w:type="gramStart"/>
             <w:r>
               <w:rPr>
                 <w:b w:val="0"/>
@@ -4506,6 +4559,7 @@
               <w:t>utente.email</w:t>
             </w:r>
             <w:proofErr w:type="spellEnd"/>
+            <w:proofErr w:type="gramEnd"/>
             <w:r>
               <w:rPr>
                 <w:b w:val="0"/>
@@ -4580,6 +4634,7 @@
               <w:cnfStyle w:val="000000100000" w:firstRow="0" w:lastRow="0" w:firstColumn="0" w:lastColumn="0" w:oddVBand="0" w:evenVBand="0" w:oddHBand="1" w:evenHBand="0" w:firstRowFirstColumn="0" w:firstRowLastColumn="0" w:lastRowFirstColumn="0" w:lastRowLastColumn="0"/>
             </w:pPr>
             <w:proofErr w:type="spellStart"/>
+            <w:proofErr w:type="gramStart"/>
             <w:r>
               <w:rPr>
                 <w:b/>
@@ -4609,7 +4664,15 @@
                 <w:i/>
                 <w:iCs/>
               </w:rPr>
-              <w:t>::login(Utente utente)</w:t>
+              <w:t>::</w:t>
+            </w:r>
+            <w:proofErr w:type="gramEnd"/>
+            <w:r>
+              <w:rPr>
+                <w:i/>
+                <w:iCs/>
+              </w:rPr>
+              <w:t>login(Utente utente)</w:t>
             </w:r>
           </w:p>
           <w:p>
@@ -4671,6 +4734,7 @@
               <w:t xml:space="preserve"> </w:t>
             </w:r>
             <w:proofErr w:type="spellStart"/>
+            <w:proofErr w:type="gramStart"/>
             <w:r>
               <w:rPr>
                 <w:b w:val="0"/>
@@ -4691,6 +4755,7 @@
               <w:t>::</w:t>
             </w:r>
             <w:proofErr w:type="spellStart"/>
+            <w:proofErr w:type="gramEnd"/>
             <w:r>
               <w:rPr>
                 <w:b w:val="0"/>
@@ -4749,6 +4814,7 @@
               <w:t xml:space="preserve">: </w:t>
             </w:r>
             <w:proofErr w:type="spellStart"/>
+            <w:proofErr w:type="gramStart"/>
             <w:r>
               <w:rPr>
                 <w:b w:val="0"/>
@@ -4757,6 +4823,7 @@
               <w:t>utente.email</w:t>
             </w:r>
             <w:proofErr w:type="spellEnd"/>
+            <w:proofErr w:type="gramEnd"/>
             <w:r>
               <w:rPr>
                 <w:b w:val="0"/>
@@ -4941,6 +5008,7 @@
               <w:t xml:space="preserve"> </w:t>
             </w:r>
             <w:proofErr w:type="spellStart"/>
+            <w:proofErr w:type="gramStart"/>
             <w:r>
               <w:rPr>
                 <w:i/>
@@ -4957,6 +5025,7 @@
               <w:t>::</w:t>
             </w:r>
             <w:proofErr w:type="spellStart"/>
+            <w:proofErr w:type="gramEnd"/>
             <w:r>
               <w:rPr>
                 <w:i/>
@@ -5068,6 +5137,7 @@
               <w:t xml:space="preserve"> </w:t>
             </w:r>
             <w:proofErr w:type="spellStart"/>
+            <w:proofErr w:type="gramStart"/>
             <w:r>
               <w:rPr>
                 <w:b w:val="0"/>
@@ -5088,6 +5158,7 @@
               <w:t>::</w:t>
             </w:r>
             <w:proofErr w:type="spellStart"/>
+            <w:proofErr w:type="gramEnd"/>
             <w:r>
               <w:rPr>
                 <w:b w:val="0"/>
@@ -5126,6 +5197,7 @@
               <w:t xml:space="preserve">: </w:t>
             </w:r>
             <w:proofErr w:type="spellStart"/>
+            <w:proofErr w:type="gramStart"/>
             <w:r>
               <w:rPr>
                 <w:b w:val="0"/>
@@ -5134,6 +5206,7 @@
               <w:t>utente.password</w:t>
             </w:r>
             <w:proofErr w:type="spellEnd"/>
+            <w:proofErr w:type="gramEnd"/>
             <w:r>
               <w:rPr>
                 <w:b w:val="0"/>
@@ -5190,6 +5263,7 @@
               <w:t xml:space="preserve"> </w:t>
             </w:r>
             <w:proofErr w:type="spellStart"/>
+            <w:proofErr w:type="gramStart"/>
             <w:r>
               <w:rPr>
                 <w:i/>
@@ -5206,6 +5280,7 @@
               <w:t>::</w:t>
             </w:r>
             <w:proofErr w:type="spellStart"/>
+            <w:proofErr w:type="gramEnd"/>
             <w:r>
               <w:rPr>
                 <w:i/>
@@ -5490,6 +5565,7 @@
               <w:t xml:space="preserve"> </w:t>
             </w:r>
             <w:proofErr w:type="spellStart"/>
+            <w:proofErr w:type="gramStart"/>
             <w:r>
               <w:rPr>
                 <w:b w:val="0"/>
@@ -5546,6 +5622,7 @@
               <w:t>::</w:t>
             </w:r>
             <w:proofErr w:type="spellStart"/>
+            <w:proofErr w:type="gramEnd"/>
             <w:r>
               <w:rPr>
                 <w:b w:val="0"/>
@@ -5614,6 +5691,7 @@
               </w:rPr>
               <w:t xml:space="preserve">: </w:t>
             </w:r>
+            <w:proofErr w:type="gramStart"/>
             <w:r>
               <w:rPr>
                 <w:b w:val="0"/>
@@ -5633,7 +5711,15 @@
                 <w:b w:val="0"/>
                 <w:bCs w:val="0"/>
               </w:rPr>
-              <w:t xml:space="preserve">!= null </w:t>
+              <w:t>!</w:t>
+            </w:r>
+            <w:proofErr w:type="gramEnd"/>
+            <w:r>
+              <w:rPr>
+                <w:b w:val="0"/>
+                <w:bCs w:val="0"/>
+              </w:rPr>
+              <w:t xml:space="preserve">= null </w:t>
             </w:r>
           </w:p>
           <w:p>
@@ -5664,6 +5750,7 @@
               <w:cnfStyle w:val="000000000000" w:firstRow="0" w:lastRow="0" w:firstColumn="0" w:lastColumn="0" w:oddVBand="0" w:evenVBand="0" w:oddHBand="0" w:evenHBand="0" w:firstRowFirstColumn="0" w:firstRowLastColumn="0" w:lastRowFirstColumn="0" w:lastRowLastColumn="0"/>
             </w:pPr>
             <w:proofErr w:type="spellStart"/>
+            <w:proofErr w:type="gramStart"/>
             <w:r>
               <w:rPr>
                 <w:b/>
@@ -5695,6 +5782,7 @@
               <w:t>::</w:t>
             </w:r>
             <w:proofErr w:type="spellStart"/>
+            <w:proofErr w:type="gramEnd"/>
             <w:r>
               <w:rPr>
                 <w:i/>
@@ -5815,6 +5903,7 @@
               <w:t xml:space="preserve"> </w:t>
             </w:r>
             <w:proofErr w:type="spellStart"/>
+            <w:proofErr w:type="gramStart"/>
             <w:r>
               <w:rPr>
                 <w:b w:val="0"/>
@@ -5851,6 +5940,7 @@
               <w:t>::</w:t>
             </w:r>
             <w:proofErr w:type="spellStart"/>
+            <w:proofErr w:type="gramEnd"/>
             <w:r>
               <w:rPr>
                 <w:b w:val="0"/>
@@ -5910,12 +6000,21 @@
               </w:rPr>
               <w:t xml:space="preserve">: </w:t>
             </w:r>
-            <w:r>
-              <w:rPr>
-                <w:b w:val="0"/>
-                <w:bCs w:val="0"/>
-              </w:rPr>
-              <w:t xml:space="preserve">ordine.id != null and </w:t>
+            <w:proofErr w:type="gramStart"/>
+            <w:r>
+              <w:rPr>
+                <w:b w:val="0"/>
+                <w:bCs w:val="0"/>
+              </w:rPr>
+              <w:t>ordine.id !</w:t>
+            </w:r>
+            <w:proofErr w:type="gramEnd"/>
+            <w:r>
+              <w:rPr>
+                <w:b w:val="0"/>
+                <w:bCs w:val="0"/>
+              </w:rPr>
+              <w:t xml:space="preserve">= null and </w:t>
             </w:r>
             <w:proofErr w:type="spellStart"/>
             <w:r>
@@ -6022,6 +6121,7 @@
               <w:t xml:space="preserve"> </w:t>
             </w:r>
             <w:proofErr w:type="spellStart"/>
+            <w:proofErr w:type="gramStart"/>
             <w:r>
               <w:t>O</w:t>
             </w:r>
@@ -6041,6 +6141,7 @@
               <w:t>::</w:t>
             </w:r>
             <w:proofErr w:type="spellStart"/>
+            <w:proofErr w:type="gramEnd"/>
             <w:r>
               <w:rPr>
                 <w:i/>
@@ -6123,6 +6224,7 @@
               <w:t xml:space="preserve"> </w:t>
             </w:r>
             <w:proofErr w:type="spellStart"/>
+            <w:proofErr w:type="gramStart"/>
             <w:r>
               <w:rPr>
                 <w:b w:val="0"/>
@@ -6159,6 +6261,7 @@
               <w:t>::</w:t>
             </w:r>
             <w:proofErr w:type="spellStart"/>
+            <w:proofErr w:type="gramEnd"/>
             <w:r>
               <w:rPr>
                 <w:b w:val="0"/>
@@ -6249,6 +6352,7 @@
               <w:t xml:space="preserve"> </w:t>
             </w:r>
             <w:proofErr w:type="spellStart"/>
+            <w:proofErr w:type="gramStart"/>
             <w:r>
               <w:rPr>
                 <w:i/>
@@ -6272,6 +6376,7 @@
               <w:t>::</w:t>
             </w:r>
             <w:proofErr w:type="spellStart"/>
+            <w:proofErr w:type="gramEnd"/>
             <w:r>
               <w:rPr>
                 <w:i/>
@@ -6374,6 +6479,7 @@
               <w:t xml:space="preserve"> </w:t>
             </w:r>
             <w:proofErr w:type="spellStart"/>
+            <w:proofErr w:type="gramStart"/>
             <w:r>
               <w:rPr>
                 <w:b w:val="0"/>
@@ -6394,6 +6500,7 @@
               <w:t>::</w:t>
             </w:r>
             <w:proofErr w:type="spellStart"/>
+            <w:proofErr w:type="gramEnd"/>
             <w:r>
               <w:rPr>
                 <w:b w:val="0"/>
@@ -6500,6 +6607,7 @@
               <w:t xml:space="preserve"> </w:t>
             </w:r>
             <w:proofErr w:type="spellStart"/>
+            <w:proofErr w:type="gramStart"/>
             <w:r>
               <w:rPr>
                 <w:i/>
@@ -6516,6 +6624,7 @@
               <w:t>::</w:t>
             </w:r>
             <w:proofErr w:type="spellStart"/>
+            <w:proofErr w:type="gramEnd"/>
             <w:r>
               <w:rPr>
                 <w:i/>
@@ -6591,6 +6700,7 @@
               <w:t xml:space="preserve"> </w:t>
             </w:r>
             <w:proofErr w:type="spellStart"/>
+            <w:proofErr w:type="gramStart"/>
             <w:r>
               <w:rPr>
                 <w:b w:val="0"/>
@@ -6611,6 +6721,7 @@
               <w:t>::</w:t>
             </w:r>
             <w:proofErr w:type="spellStart"/>
+            <w:proofErr w:type="gramEnd"/>
             <w:r>
               <w:rPr>
                 <w:b w:val="0"/>
@@ -6648,12 +6759,21 @@
             <w:r>
               <w:t xml:space="preserve">: </w:t>
             </w:r>
-            <w:r>
-              <w:rPr>
-                <w:b w:val="0"/>
-                <w:bCs w:val="0"/>
-              </w:rPr>
-              <w:t>utente.id != null</w:t>
+            <w:proofErr w:type="gramStart"/>
+            <w:r>
+              <w:rPr>
+                <w:b w:val="0"/>
+                <w:bCs w:val="0"/>
+              </w:rPr>
+              <w:t>utente.id !</w:t>
+            </w:r>
+            <w:proofErr w:type="gramEnd"/>
+            <w:r>
+              <w:rPr>
+                <w:b w:val="0"/>
+                <w:bCs w:val="0"/>
+              </w:rPr>
+              <w:t>= null</w:t>
             </w:r>
           </w:p>
         </w:tc>
@@ -6688,6 +6808,7 @@
               <w:t xml:space="preserve"> </w:t>
             </w:r>
             <w:proofErr w:type="spellStart"/>
+            <w:proofErr w:type="gramStart"/>
             <w:r>
               <w:rPr>
                 <w:i/>
@@ -6704,6 +6825,7 @@
               <w:t>::</w:t>
             </w:r>
             <w:proofErr w:type="spellStart"/>
+            <w:proofErr w:type="gramEnd"/>
             <w:r>
               <w:rPr>
                 <w:i/>
@@ -6807,6 +6929,7 @@
               <w:t xml:space="preserve"> </w:t>
             </w:r>
             <w:proofErr w:type="spellStart"/>
+            <w:proofErr w:type="gramStart"/>
             <w:r>
               <w:rPr>
                 <w:b w:val="0"/>
@@ -6827,6 +6950,7 @@
               <w:t>::</w:t>
             </w:r>
             <w:proofErr w:type="spellStart"/>
+            <w:proofErr w:type="gramEnd"/>
             <w:r>
               <w:rPr>
                 <w:b w:val="0"/>
@@ -6869,12 +6993,21 @@
             <w:r>
               <w:t xml:space="preserve">: </w:t>
             </w:r>
-            <w:r>
-              <w:rPr>
-                <w:b w:val="0"/>
-                <w:bCs w:val="0"/>
-              </w:rPr>
-              <w:t>ordine.id != null</w:t>
+            <w:proofErr w:type="gramStart"/>
+            <w:r>
+              <w:rPr>
+                <w:b w:val="0"/>
+                <w:bCs w:val="0"/>
+              </w:rPr>
+              <w:t>ordine.id !</w:t>
+            </w:r>
+            <w:proofErr w:type="gramEnd"/>
+            <w:r>
+              <w:rPr>
+                <w:b w:val="0"/>
+                <w:bCs w:val="0"/>
+              </w:rPr>
+              <w:t>= null</w:t>
             </w:r>
           </w:p>
           <w:p>
@@ -6919,6 +7052,7 @@
               <w:t xml:space="preserve"> </w:t>
             </w:r>
             <w:proofErr w:type="spellStart"/>
+            <w:proofErr w:type="gramStart"/>
             <w:r>
               <w:rPr>
                 <w:i/>
@@ -6935,6 +7069,7 @@
               <w:t>::</w:t>
             </w:r>
             <w:proofErr w:type="spellStart"/>
+            <w:proofErr w:type="gramEnd"/>
             <w:r>
               <w:rPr>
                 <w:i/>
@@ -7305,6 +7440,7 @@
               <w:t xml:space="preserve"> </w:t>
             </w:r>
             <w:proofErr w:type="spellStart"/>
+            <w:proofErr w:type="gramStart"/>
             <w:r>
               <w:rPr>
                 <w:b w:val="0"/>
@@ -7325,6 +7461,7 @@
               <w:t>::</w:t>
             </w:r>
             <w:proofErr w:type="spellStart"/>
+            <w:proofErr w:type="gramEnd"/>
             <w:r>
               <w:rPr>
                 <w:b w:val="0"/>
@@ -7367,6 +7504,7 @@
               <w:t xml:space="preserve">: </w:t>
             </w:r>
             <w:proofErr w:type="spellStart"/>
+            <w:proofErr w:type="gramStart"/>
             <w:r>
               <w:rPr>
                 <w:b w:val="0"/>
@@ -7377,6 +7515,7 @@
               <w:t>prodotto.categoria</w:t>
             </w:r>
             <w:proofErr w:type="spellEnd"/>
+            <w:proofErr w:type="gramEnd"/>
             <w:r>
               <w:rPr>
                 <w:b w:val="0"/>
@@ -7443,7 +7582,27 @@
                 <w:i/>
                 <w:iCs/>
               </w:rPr>
-              <w:t xml:space="preserve">and prodotto .foto != null and </w:t>
+              <w:t xml:space="preserve">and </w:t>
+            </w:r>
+            <w:proofErr w:type="gramStart"/>
+            <w:r>
+              <w:rPr>
+                <w:b w:val="0"/>
+                <w:bCs w:val="0"/>
+                <w:i/>
+                <w:iCs/>
+              </w:rPr>
+              <w:t>prodotto .foto</w:t>
+            </w:r>
+            <w:proofErr w:type="gramEnd"/>
+            <w:r>
+              <w:rPr>
+                <w:b w:val="0"/>
+                <w:bCs w:val="0"/>
+                <w:i/>
+                <w:iCs/>
+              </w:rPr>
+              <w:t xml:space="preserve"> != null and </w:t>
             </w:r>
             <w:proofErr w:type="spellStart"/>
             <w:r>
@@ -7504,6 +7663,7 @@
               <w:t xml:space="preserve"> </w:t>
             </w:r>
             <w:proofErr w:type="spellStart"/>
+            <w:proofErr w:type="gramStart"/>
             <w:r>
               <w:rPr>
                 <w:i/>
@@ -7520,6 +7680,7 @@
               <w:t>::</w:t>
             </w:r>
             <w:proofErr w:type="spellStart"/>
+            <w:proofErr w:type="gramEnd"/>
             <w:r>
               <w:rPr>
                 <w:i/>
@@ -7610,6 +7771,7 @@
               <w:t xml:space="preserve"> </w:t>
             </w:r>
             <w:proofErr w:type="spellStart"/>
+            <w:proofErr w:type="gramStart"/>
             <w:r>
               <w:rPr>
                 <w:b w:val="0"/>
@@ -7637,6 +7799,7 @@
               <w:t>::</w:t>
             </w:r>
             <w:proofErr w:type="spellStart"/>
+            <w:proofErr w:type="gramEnd"/>
             <w:r>
               <w:rPr>
                 <w:b w:val="0"/>
@@ -7771,6 +7934,7 @@
               <w:t xml:space="preserve"> </w:t>
             </w:r>
             <w:proofErr w:type="spellStart"/>
+            <w:proofErr w:type="gramStart"/>
             <w:r>
               <w:t>Prodotto</w:t>
             </w:r>
@@ -7790,6 +7954,7 @@
               <w:t>::</w:t>
             </w:r>
             <w:proofErr w:type="spellStart"/>
+            <w:proofErr w:type="gramEnd"/>
             <w:r>
               <w:rPr>
                 <w:i/>
@@ -7872,6 +8037,7 @@
               <w:t xml:space="preserve"> </w:t>
             </w:r>
             <w:proofErr w:type="spellStart"/>
+            <w:proofErr w:type="gramStart"/>
             <w:r>
               <w:rPr>
                 <w:b w:val="0"/>
@@ -7899,6 +8065,7 @@
               <w:t>::</w:t>
             </w:r>
             <w:proofErr w:type="spellStart"/>
+            <w:proofErr w:type="gramEnd"/>
             <w:r>
               <w:rPr>
                 <w:b w:val="0"/>
@@ -8045,7 +8212,15 @@
                 <w:b w:val="0"/>
                 <w:bCs w:val="0"/>
               </w:rPr>
-              <w:t xml:space="preserve"> ==”</w:t>
+              <w:t xml:space="preserve"> =</w:t>
+            </w:r>
+            <w:proofErr w:type="gramStart"/>
+            <w:r>
+              <w:rPr>
+                <w:b w:val="0"/>
+                <w:bCs w:val="0"/>
+              </w:rPr>
+              <w:t>=”</w:t>
             </w:r>
             <w:r>
               <w:rPr>
@@ -8054,6 +8229,7 @@
               </w:rPr>
               <w:t>Categoria</w:t>
             </w:r>
+            <w:proofErr w:type="gramEnd"/>
             <w:r>
               <w:rPr>
                 <w:b w:val="0"/>
@@ -8100,6 +8276,7 @@
               <w:t xml:space="preserve"> </w:t>
             </w:r>
             <w:proofErr w:type="spellStart"/>
+            <w:proofErr w:type="gramStart"/>
             <w:r>
               <w:t>Prodotto</w:t>
             </w:r>
@@ -8119,6 +8296,7 @@
               <w:t>::</w:t>
             </w:r>
             <w:proofErr w:type="spellStart"/>
+            <w:proofErr w:type="gramEnd"/>
             <w:r>
               <w:rPr>
                 <w:i/>
@@ -8255,6 +8433,7 @@
               <w:t xml:space="preserve"> </w:t>
             </w:r>
             <w:proofErr w:type="spellStart"/>
+            <w:proofErr w:type="gramStart"/>
             <w:r>
               <w:rPr>
                 <w:b w:val="0"/>
@@ -8282,6 +8461,7 @@
               <w:t>::</w:t>
             </w:r>
             <w:proofErr w:type="spellStart"/>
+            <w:proofErr w:type="gramEnd"/>
             <w:r>
               <w:rPr>
                 <w:b w:val="0"/>
@@ -8367,6 +8547,7 @@
               <w:t xml:space="preserve">: </w:t>
             </w:r>
             <w:proofErr w:type="spellStart"/>
+            <w:proofErr w:type="gramStart"/>
             <w:r>
               <w:rPr>
                 <w:b w:val="0"/>
@@ -8375,6 +8556,7 @@
               <w:t>prodotto.genere</w:t>
             </w:r>
             <w:proofErr w:type="spellEnd"/>
+            <w:proofErr w:type="gramEnd"/>
             <w:r>
               <w:rPr>
                 <w:b w:val="0"/>
@@ -8417,6 +8599,7 @@
               <w:cnfStyle w:val="000000100000" w:firstRow="0" w:lastRow="0" w:firstColumn="0" w:lastColumn="0" w:oddVBand="0" w:evenVBand="0" w:oddHBand="1" w:evenHBand="0" w:firstRowFirstColumn="0" w:firstRowLastColumn="0" w:lastRowFirstColumn="0" w:lastRowLastColumn="0"/>
             </w:pPr>
             <w:proofErr w:type="spellStart"/>
+            <w:proofErr w:type="gramStart"/>
             <w:r>
               <w:rPr>
                 <w:b/>
@@ -8449,6 +8632,7 @@
               <w:t>::</w:t>
             </w:r>
             <w:proofErr w:type="spellStart"/>
+            <w:proofErr w:type="gramEnd"/>
             <w:r>
               <w:rPr>
                 <w:i/>
@@ -8549,6 +8733,7 @@
               <w:t xml:space="preserve"> </w:t>
             </w:r>
             <w:proofErr w:type="spellStart"/>
+            <w:proofErr w:type="gramStart"/>
             <w:r>
               <w:rPr>
                 <w:b w:val="0"/>
@@ -8576,6 +8761,7 @@
               <w:t>::</w:t>
             </w:r>
             <w:proofErr w:type="spellStart"/>
+            <w:proofErr w:type="gramEnd"/>
             <w:r>
               <w:rPr>
                 <w:b w:val="0"/>
@@ -8640,12 +8826,21 @@
             <w:r>
               <w:t xml:space="preserve">: </w:t>
             </w:r>
-            <w:r>
-              <w:rPr>
-                <w:b w:val="0"/>
-                <w:bCs w:val="0"/>
-              </w:rPr>
-              <w:t>prodotto.id != null</w:t>
+            <w:proofErr w:type="gramStart"/>
+            <w:r>
+              <w:rPr>
+                <w:b w:val="0"/>
+                <w:bCs w:val="0"/>
+              </w:rPr>
+              <w:t>prodotto.id !</w:t>
+            </w:r>
+            <w:proofErr w:type="gramEnd"/>
+            <w:r>
+              <w:rPr>
+                <w:b w:val="0"/>
+                <w:bCs w:val="0"/>
+              </w:rPr>
+              <w:t>= null</w:t>
             </w:r>
           </w:p>
         </w:tc>
@@ -8676,6 +8871,7 @@
               <w:t xml:space="preserve"> </w:t>
             </w:r>
             <w:proofErr w:type="spellStart"/>
+            <w:proofErr w:type="gramStart"/>
             <w:r>
               <w:rPr>
                 <w:i/>
@@ -8699,6 +8895,7 @@
               <w:t>::</w:t>
             </w:r>
             <w:proofErr w:type="spellStart"/>
+            <w:proofErr w:type="gramEnd"/>
             <w:r>
               <w:rPr>
                 <w:i/>
@@ -8783,6 +8980,7 @@
               <w:t xml:space="preserve"> </w:t>
             </w:r>
             <w:proofErr w:type="spellStart"/>
+            <w:proofErr w:type="gramStart"/>
             <w:r>
               <w:rPr>
                 <w:b w:val="0"/>
@@ -8810,6 +9008,7 @@
               <w:t>::</w:t>
             </w:r>
             <w:proofErr w:type="spellStart"/>
+            <w:proofErr w:type="gramEnd"/>
             <w:r>
               <w:rPr>
                 <w:b w:val="0"/>
@@ -8906,6 +9105,7 @@
             <w:r>
               <w:t xml:space="preserve"> </w:t>
             </w:r>
+            <w:proofErr w:type="gramStart"/>
             <w:r>
               <w:rPr>
                 <w:b w:val="0"/>
@@ -8918,7 +9118,15 @@
                 <w:b w:val="0"/>
                 <w:bCs w:val="0"/>
               </w:rPr>
-              <w:t xml:space="preserve">!= null </w:t>
+              <w:t>!</w:t>
+            </w:r>
+            <w:proofErr w:type="gramEnd"/>
+            <w:r>
+              <w:rPr>
+                <w:b w:val="0"/>
+                <w:bCs w:val="0"/>
+              </w:rPr>
+              <w:t xml:space="preserve">= null </w:t>
             </w:r>
             <w:r>
               <w:rPr>
@@ -8983,6 +9191,7 @@
               <w:t xml:space="preserve"> </w:t>
             </w:r>
             <w:proofErr w:type="spellStart"/>
+            <w:proofErr w:type="gramStart"/>
             <w:r>
               <w:rPr>
                 <w:i/>
@@ -8999,6 +9208,7 @@
               <w:t>::</w:t>
             </w:r>
             <w:proofErr w:type="spellStart"/>
+            <w:proofErr w:type="gramEnd"/>
             <w:r>
               <w:rPr>
                 <w:i/>
@@ -9119,6 +9329,7 @@
               <w:t xml:space="preserve"> </w:t>
             </w:r>
             <w:proofErr w:type="spellStart"/>
+            <w:proofErr w:type="gramStart"/>
             <w:r>
               <w:rPr>
                 <w:b w:val="0"/>
@@ -9146,6 +9357,7 @@
               <w:t>::</w:t>
             </w:r>
             <w:proofErr w:type="spellStart"/>
+            <w:proofErr w:type="gramEnd"/>
             <w:r>
               <w:rPr>
                 <w:b w:val="0"/>
@@ -9194,12 +9406,21 @@
             <w:r>
               <w:t xml:space="preserve">: </w:t>
             </w:r>
-            <w:r>
-              <w:rPr>
-                <w:b w:val="0"/>
-                <w:bCs w:val="0"/>
-              </w:rPr>
-              <w:t>prodotto.id != null</w:t>
+            <w:proofErr w:type="gramStart"/>
+            <w:r>
+              <w:rPr>
+                <w:b w:val="0"/>
+                <w:bCs w:val="0"/>
+              </w:rPr>
+              <w:t>prodotto.id !</w:t>
+            </w:r>
+            <w:proofErr w:type="gramEnd"/>
+            <w:r>
+              <w:rPr>
+                <w:b w:val="0"/>
+                <w:bCs w:val="0"/>
+              </w:rPr>
+              <w:t>= null</w:t>
             </w:r>
           </w:p>
         </w:tc>
@@ -9230,6 +9451,7 @@
               <w:t xml:space="preserve"> </w:t>
             </w:r>
             <w:proofErr w:type="spellStart"/>
+            <w:proofErr w:type="gramStart"/>
             <w:r>
               <w:t>Prodotto</w:t>
             </w:r>
@@ -9249,6 +9471,7 @@
               <w:t>::</w:t>
             </w:r>
             <w:proofErr w:type="spellStart"/>
+            <w:proofErr w:type="gramEnd"/>
             <w:r>
               <w:rPr>
                 <w:i/>
@@ -9323,6 +9546,7 @@
               <w:t xml:space="preserve"> </w:t>
             </w:r>
             <w:proofErr w:type="spellStart"/>
+            <w:proofErr w:type="gramStart"/>
             <w:r>
               <w:rPr>
                 <w:b w:val="0"/>
@@ -9350,6 +9574,7 @@
               <w:t>::</w:t>
             </w:r>
             <w:proofErr w:type="spellStart"/>
+            <w:proofErr w:type="gramEnd"/>
             <w:r>
               <w:rPr>
                 <w:b w:val="0"/>
@@ -9496,15 +9721,31 @@
                 <w:b w:val="0"/>
                 <w:bCs w:val="0"/>
               </w:rPr>
-              <w:t>taglie.id_prodotto</w:t>
-            </w:r>
-            <w:proofErr w:type="spellEnd"/>
-            <w:r>
-              <w:rPr>
-                <w:b w:val="0"/>
-                <w:bCs w:val="0"/>
-              </w:rPr>
-              <w:t xml:space="preserve"> != null and </w:t>
+              <w:t>taglie.id_</w:t>
+            </w:r>
+            <w:proofErr w:type="gramStart"/>
+            <w:r>
+              <w:rPr>
+                <w:b w:val="0"/>
+                <w:bCs w:val="0"/>
+              </w:rPr>
+              <w:t>prodotto</w:t>
+            </w:r>
+            <w:proofErr w:type="spellEnd"/>
+            <w:r>
+              <w:rPr>
+                <w:b w:val="0"/>
+                <w:bCs w:val="0"/>
+              </w:rPr>
+              <w:t xml:space="preserve"> !</w:t>
+            </w:r>
+            <w:proofErr w:type="gramEnd"/>
+            <w:r>
+              <w:rPr>
+                <w:b w:val="0"/>
+                <w:bCs w:val="0"/>
+              </w:rPr>
+              <w:t xml:space="preserve">= null and </w:t>
             </w:r>
             <w:r>
               <w:rPr>
@@ -9687,6 +9928,7 @@
               <w:t xml:space="preserve"> </w:t>
             </w:r>
             <w:proofErr w:type="spellStart"/>
+            <w:proofErr w:type="gramStart"/>
             <w:r>
               <w:rPr>
                 <w:i/>
@@ -9703,6 +9945,7 @@
               <w:t>::</w:t>
             </w:r>
             <w:proofErr w:type="spellStart"/>
+            <w:proofErr w:type="gramEnd"/>
             <w:r>
               <w:rPr>
                 <w:i/>
@@ -9762,6 +10005,7 @@
               <w:t xml:space="preserve"> </w:t>
             </w:r>
             <w:proofErr w:type="spellStart"/>
+            <w:proofErr w:type="gramStart"/>
             <w:r>
               <w:rPr>
                 <w:b w:val="0"/>
@@ -9789,6 +10033,7 @@
               <w:t>::</w:t>
             </w:r>
             <w:proofErr w:type="spellStart"/>
+            <w:proofErr w:type="gramEnd"/>
             <w:r>
               <w:rPr>
                 <w:b w:val="0"/>
@@ -9844,7 +10089,23 @@
                 <w:b w:val="0"/>
                 <w:bCs w:val="0"/>
               </w:rPr>
-              <w:t xml:space="preserve"> and prodotto.id != null</w:t>
+              <w:t xml:space="preserve"> and </w:t>
+            </w:r>
+            <w:proofErr w:type="gramStart"/>
+            <w:r>
+              <w:rPr>
+                <w:b w:val="0"/>
+                <w:bCs w:val="0"/>
+              </w:rPr>
+              <w:t>prodotto.id !</w:t>
+            </w:r>
+            <w:proofErr w:type="gramEnd"/>
+            <w:r>
+              <w:rPr>
+                <w:b w:val="0"/>
+                <w:bCs w:val="0"/>
+              </w:rPr>
+              <w:t>= null</w:t>
             </w:r>
           </w:p>
         </w:tc>
@@ -9880,6 +10141,7 @@
               <w:t xml:space="preserve"> </w:t>
             </w:r>
             <w:proofErr w:type="spellStart"/>
+            <w:proofErr w:type="gramStart"/>
             <w:r>
               <w:rPr>
                 <w:i/>
@@ -9895,6 +10157,7 @@
               </w:rPr>
               <w:t>::</w:t>
             </w:r>
+            <w:proofErr w:type="gramEnd"/>
             <w:r>
               <w:rPr>
                 <w:i/>
@@ -10017,6 +10280,7 @@
               <w:t xml:space="preserve"> </w:t>
             </w:r>
             <w:proofErr w:type="spellStart"/>
+            <w:proofErr w:type="gramStart"/>
             <w:r>
               <w:rPr>
                 <w:b w:val="0"/>
@@ -10044,6 +10308,7 @@
               <w:t>::</w:t>
             </w:r>
             <w:proofErr w:type="spellStart"/>
+            <w:proofErr w:type="gramEnd"/>
             <w:r>
               <w:rPr>
                 <w:b w:val="0"/>
@@ -10137,15 +10402,31 @@
                 <w:b w:val="0"/>
                 <w:bCs w:val="0"/>
               </w:rPr>
-              <w:t>taglie.id_prodotto</w:t>
-            </w:r>
-            <w:proofErr w:type="spellEnd"/>
-            <w:r>
-              <w:rPr>
-                <w:b w:val="0"/>
-                <w:bCs w:val="0"/>
-              </w:rPr>
-              <w:t xml:space="preserve"> != null and taglie</w:t>
+              <w:t>taglie.id_</w:t>
+            </w:r>
+            <w:proofErr w:type="gramStart"/>
+            <w:r>
+              <w:rPr>
+                <w:b w:val="0"/>
+                <w:bCs w:val="0"/>
+              </w:rPr>
+              <w:t>prodotto</w:t>
+            </w:r>
+            <w:proofErr w:type="spellEnd"/>
+            <w:r>
+              <w:rPr>
+                <w:b w:val="0"/>
+                <w:bCs w:val="0"/>
+              </w:rPr>
+              <w:t xml:space="preserve"> !</w:t>
+            </w:r>
+            <w:proofErr w:type="gramEnd"/>
+            <w:r>
+              <w:rPr>
+                <w:b w:val="0"/>
+                <w:bCs w:val="0"/>
+              </w:rPr>
+              <w:t>= null and taglie</w:t>
             </w:r>
             <w:r>
               <w:rPr>
@@ -10196,6 +10477,7 @@
               <w:t xml:space="preserve"> </w:t>
             </w:r>
             <w:proofErr w:type="spellStart"/>
+            <w:proofErr w:type="gramStart"/>
             <w:r>
               <w:rPr>
                 <w:i/>
@@ -10212,6 +10494,7 @@
               <w:t>::</w:t>
             </w:r>
             <w:proofErr w:type="spellStart"/>
+            <w:proofErr w:type="gramEnd"/>
             <w:r>
               <w:rPr>
                 <w:i/>
@@ -10494,6 +10777,7 @@
               <w:t xml:space="preserve"> </w:t>
             </w:r>
             <w:proofErr w:type="spellStart"/>
+            <w:proofErr w:type="gramStart"/>
             <w:r>
               <w:rPr>
                 <w:b w:val="0"/>
@@ -10523,6 +10807,7 @@
               <w:t>::</w:t>
             </w:r>
             <w:proofErr w:type="spellStart"/>
+            <w:proofErr w:type="gramEnd"/>
             <w:r>
               <w:rPr>
                 <w:b w:val="0"/>
@@ -10621,6 +10906,7 @@
               <w:t xml:space="preserve">: </w:t>
             </w:r>
             <w:proofErr w:type="spellStart"/>
+            <w:proofErr w:type="gramStart"/>
             <w:r>
               <w:rPr>
                 <w:b w:val="0"/>
@@ -10629,6 +10915,7 @@
               <w:t>admin.email</w:t>
             </w:r>
             <w:proofErr w:type="spellEnd"/>
+            <w:proofErr w:type="gramEnd"/>
             <w:r>
               <w:rPr>
                 <w:b w:val="0"/>
@@ -10670,6 +10957,7 @@
               <w:t xml:space="preserve">and </w:t>
             </w:r>
             <w:proofErr w:type="spellStart"/>
+            <w:proofErr w:type="gramStart"/>
             <w:r>
               <w:rPr>
                 <w:b w:val="0"/>
@@ -10678,6 +10966,7 @@
               <w:t>admin.email</w:t>
             </w:r>
             <w:proofErr w:type="spellEnd"/>
+            <w:proofErr w:type="gramEnd"/>
             <w:r>
               <w:rPr>
                 <w:b w:val="0"/>
@@ -10735,6 +11024,7 @@
               <w:t xml:space="preserve"> </w:t>
             </w:r>
             <w:proofErr w:type="spellStart"/>
+            <w:proofErr w:type="gramStart"/>
             <w:r>
               <w:rPr>
                 <w:b w:val="0"/>
@@ -10743,6 +11033,7 @@
               <w:t>admin.email</w:t>
             </w:r>
             <w:proofErr w:type="spellEnd"/>
+            <w:proofErr w:type="gramEnd"/>
           </w:p>
           <w:p>
             <w:pPr>
@@ -10761,6 +11052,7 @@
               <w:t xml:space="preserve">and </w:t>
             </w:r>
             <w:proofErr w:type="spellStart"/>
+            <w:proofErr w:type="gramStart"/>
             <w:r>
               <w:rPr>
                 <w:b w:val="0"/>
@@ -10769,6 +11061,7 @@
               <w:t>admin.password</w:t>
             </w:r>
             <w:proofErr w:type="spellEnd"/>
+            <w:proofErr w:type="gramEnd"/>
             <w:r>
               <w:rPr>
                 <w:b w:val="0"/>
@@ -10812,6 +11105,7 @@
               <w:t xml:space="preserve">and </w:t>
             </w:r>
             <w:proofErr w:type="spellStart"/>
+            <w:proofErr w:type="gramStart"/>
             <w:r>
               <w:rPr>
                 <w:b w:val="0"/>
@@ -10820,6 +11114,7 @@
               <w:t>admin.cognome</w:t>
             </w:r>
             <w:proofErr w:type="spellEnd"/>
+            <w:proofErr w:type="gramEnd"/>
             <w:r>
               <w:rPr>
                 <w:b w:val="0"/>
@@ -10881,6 +11176,7 @@
               <w:t xml:space="preserve"> </w:t>
             </w:r>
             <w:proofErr w:type="spellStart"/>
+            <w:proofErr w:type="gramStart"/>
             <w:r>
               <w:rPr>
                 <w:i/>
@@ -10904,6 +11200,7 @@
               <w:t>::</w:t>
             </w:r>
             <w:proofErr w:type="spellStart"/>
+            <w:proofErr w:type="gramEnd"/>
             <w:r>
               <w:rPr>
                 <w:i/>
@@ -10986,6 +11283,7 @@
               <w:t xml:space="preserve"> </w:t>
             </w:r>
             <w:proofErr w:type="spellStart"/>
+            <w:proofErr w:type="gramStart"/>
             <w:r>
               <w:rPr>
                 <w:b w:val="0"/>
@@ -11015,6 +11313,7 @@
               <w:t>::</w:t>
             </w:r>
             <w:proofErr w:type="spellStart"/>
+            <w:proofErr w:type="gramEnd"/>
             <w:r>
               <w:rPr>
                 <w:b w:val="0"/>
@@ -11113,7 +11412,23 @@
                 <w:b w:val="0"/>
                 <w:bCs w:val="0"/>
               </w:rPr>
-              <w:t xml:space="preserve"> and admin.id != null and admin.id != “”</w:t>
+              <w:t xml:space="preserve"> and </w:t>
+            </w:r>
+            <w:proofErr w:type="gramStart"/>
+            <w:r>
+              <w:rPr>
+                <w:b w:val="0"/>
+                <w:bCs w:val="0"/>
+              </w:rPr>
+              <w:t>admin.id !</w:t>
+            </w:r>
+            <w:proofErr w:type="gramEnd"/>
+            <w:r>
+              <w:rPr>
+                <w:b w:val="0"/>
+                <w:bCs w:val="0"/>
+              </w:rPr>
+              <w:t>= null and admin.id != “”</w:t>
             </w:r>
           </w:p>
         </w:tc>
@@ -11144,6 +11459,7 @@
               <w:t xml:space="preserve"> </w:t>
             </w:r>
             <w:proofErr w:type="spellStart"/>
+            <w:proofErr w:type="gramStart"/>
             <w:r>
               <w:rPr>
                 <w:i/>
@@ -11167,6 +11483,7 @@
               <w:t>::</w:t>
             </w:r>
             <w:proofErr w:type="spellStart"/>
+            <w:proofErr w:type="gramEnd"/>
             <w:r>
               <w:rPr>
                 <w:i/>
@@ -11253,6 +11570,7 @@
               <w:t xml:space="preserve"> </w:t>
             </w:r>
             <w:proofErr w:type="spellStart"/>
+            <w:proofErr w:type="gramStart"/>
             <w:r>
               <w:rPr>
                 <w:b w:val="0"/>
@@ -11282,6 +11600,7 @@
               <w:t>::</w:t>
             </w:r>
             <w:proofErr w:type="spellStart"/>
+            <w:proofErr w:type="gramEnd"/>
             <w:r>
               <w:rPr>
                 <w:b w:val="0"/>
@@ -11367,6 +11686,7 @@
               <w:t xml:space="preserve">: </w:t>
             </w:r>
             <w:proofErr w:type="spellStart"/>
+            <w:proofErr w:type="gramStart"/>
             <w:r>
               <w:rPr>
                 <w:b w:val="0"/>
@@ -11375,6 +11695,7 @@
               <w:t>admin.password</w:t>
             </w:r>
             <w:proofErr w:type="spellEnd"/>
+            <w:proofErr w:type="gramEnd"/>
             <w:r>
               <w:rPr>
                 <w:b w:val="0"/>
@@ -11507,6 +11828,7 @@
               <w:t xml:space="preserve"> </w:t>
             </w:r>
             <w:proofErr w:type="spellStart"/>
+            <w:proofErr w:type="gramStart"/>
             <w:r>
               <w:rPr>
                 <w:i/>
@@ -11530,6 +11852,7 @@
               <w:t>::</w:t>
             </w:r>
             <w:proofErr w:type="spellStart"/>
+            <w:proofErr w:type="gramEnd"/>
             <w:r>
               <w:rPr>
                 <w:i/>
@@ -11647,6 +11970,7 @@
               <w:t xml:space="preserve"> </w:t>
             </w:r>
             <w:proofErr w:type="spellStart"/>
+            <w:proofErr w:type="gramStart"/>
             <w:r>
               <w:rPr>
                 <w:b w:val="0"/>
@@ -11676,6 +12000,7 @@
               <w:t>::</w:t>
             </w:r>
             <w:proofErr w:type="spellStart"/>
+            <w:proofErr w:type="gramEnd"/>
             <w:r>
               <w:rPr>
                 <w:b w:val="0"/>
@@ -11754,6 +12079,7 @@
               <w:t xml:space="preserve">B and </w:t>
             </w:r>
             <w:proofErr w:type="spellStart"/>
+            <w:proofErr w:type="gramStart"/>
             <w:r>
               <w:rPr>
                 <w:b w:val="0"/>
@@ -11762,6 +12088,7 @@
               <w:t>admin.password</w:t>
             </w:r>
             <w:proofErr w:type="spellEnd"/>
+            <w:proofErr w:type="gramEnd"/>
             <w:r>
               <w:rPr>
                 <w:b w:val="0"/>
@@ -11818,6 +12145,7 @@
               <w:t xml:space="preserve"> </w:t>
             </w:r>
             <w:proofErr w:type="spellStart"/>
+            <w:proofErr w:type="gramStart"/>
             <w:r>
               <w:rPr>
                 <w:i/>
@@ -11834,6 +12162,7 @@
               <w:t>::</w:t>
             </w:r>
             <w:proofErr w:type="spellStart"/>
+            <w:proofErr w:type="gramEnd"/>
             <w:r>
               <w:rPr>
                 <w:i/>

</xml_diff>

<commit_message>
Aggiornata consistenza tra Package e codice
</commit_message>
<xml_diff>
--- a/Deliverables/ODD_OctoPlus.docx
+++ b/Deliverables/ODD_OctoPlus.docx
@@ -1058,139 +1058,6 @@
           </w:p>
         </w:tc>
       </w:tr>
-      <w:tr>
-        <w:trPr>
-          <w:cnfStyle w:val="000000100000" w:firstRow="0" w:lastRow="0" w:firstColumn="0" w:lastColumn="0" w:oddVBand="0" w:evenVBand="0" w:oddHBand="1" w:evenHBand="0" w:firstRowFirstColumn="0" w:firstRowLastColumn="0" w:lastRowFirstColumn="0" w:lastRowLastColumn="0"/>
-        </w:trPr>
-        <w:tc>
-          <w:tcPr>
-            <w:cnfStyle w:val="001000000000" w:firstRow="0" w:lastRow="0" w:firstColumn="1" w:lastColumn="0" w:oddVBand="0" w:evenVBand="0" w:oddHBand="0" w:evenHBand="0" w:firstRowFirstColumn="0" w:firstRowLastColumn="0" w:lastRowFirstColumn="0" w:lastRowLastColumn="0"/>
-            <w:tcW w:w="2407" w:type="dxa"/>
-          </w:tcPr>
-          <w:p>
-            <w:pPr>
-              <w:jc w:val="center"/>
-              <w:textAlignment w:val="baseline"/>
-              <w:rPr>
-                <w:rFonts w:ascii="Calibri" w:eastAsia="Times New Roman" w:hAnsi="Calibri" w:cs="Calibri"/>
-                <w:color w:val="000000" w:themeColor="text1"/>
-                <w:kern w:val="0"/>
-                <w:lang w:eastAsia="it-IT"/>
-                <w14:ligatures w14:val="none"/>
-              </w:rPr>
-            </w:pPr>
-            <w:r>
-              <w:rPr>
-                <w:rFonts w:ascii="Calibri" w:eastAsia="Times New Roman" w:hAnsi="Calibri" w:cs="Calibri"/>
-                <w:color w:val="000000" w:themeColor="text1"/>
-                <w:kern w:val="0"/>
-                <w:lang w:eastAsia="it-IT"/>
-                <w14:ligatures w14:val="none"/>
-              </w:rPr>
-              <w:t>30/12/2023</w:t>
-            </w:r>
-          </w:p>
-        </w:tc>
-        <w:tc>
-          <w:tcPr>
-            <w:tcW w:w="2407" w:type="dxa"/>
-          </w:tcPr>
-          <w:p>
-            <w:pPr>
-              <w:jc w:val="center"/>
-              <w:textAlignment w:val="baseline"/>
-              <w:cnfStyle w:val="000000100000" w:firstRow="0" w:lastRow="0" w:firstColumn="0" w:lastColumn="0" w:oddVBand="0" w:evenVBand="0" w:oddHBand="1" w:evenHBand="0" w:firstRowFirstColumn="0" w:firstRowLastColumn="0" w:lastRowFirstColumn="0" w:lastRowLastColumn="0"/>
-              <w:rPr>
-                <w:rFonts w:ascii="Calibri" w:eastAsia="Times New Roman" w:hAnsi="Calibri" w:cs="Calibri"/>
-                <w:b/>
-                <w:bCs/>
-                <w:color w:val="000000" w:themeColor="text1"/>
-                <w:kern w:val="0"/>
-                <w:lang w:eastAsia="it-IT"/>
-                <w14:ligatures w14:val="none"/>
-              </w:rPr>
-            </w:pPr>
-            <w:r>
-              <w:rPr>
-                <w:rFonts w:ascii="Calibri" w:eastAsia="Times New Roman" w:hAnsi="Calibri" w:cs="Calibri"/>
-                <w:b/>
-                <w:bCs/>
-                <w:color w:val="000000" w:themeColor="text1"/>
-                <w:kern w:val="0"/>
-                <w:lang w:eastAsia="it-IT"/>
-                <w14:ligatures w14:val="none"/>
-              </w:rPr>
-              <w:t>2.3</w:t>
-            </w:r>
-          </w:p>
-        </w:tc>
-        <w:tc>
-          <w:tcPr>
-            <w:tcW w:w="2407" w:type="dxa"/>
-          </w:tcPr>
-          <w:p>
-            <w:pPr>
-              <w:jc w:val="both"/>
-              <w:textAlignment w:val="baseline"/>
-              <w:cnfStyle w:val="000000100000" w:firstRow="0" w:lastRow="0" w:firstColumn="0" w:lastColumn="0" w:oddVBand="0" w:evenVBand="0" w:oddHBand="1" w:evenHBand="0" w:firstRowFirstColumn="0" w:firstRowLastColumn="0" w:lastRowFirstColumn="0" w:lastRowLastColumn="0"/>
-              <w:rPr>
-                <w:rFonts w:ascii="Calibri" w:eastAsia="Times New Roman" w:hAnsi="Calibri" w:cs="Calibri"/>
-                <w:b/>
-                <w:bCs/>
-                <w:color w:val="000000" w:themeColor="text1"/>
-                <w:kern w:val="0"/>
-                <w:lang w:eastAsia="it-IT"/>
-                <w14:ligatures w14:val="none"/>
-              </w:rPr>
-            </w:pPr>
-            <w:r>
-              <w:rPr>
-                <w:rFonts w:ascii="Calibri" w:eastAsia="Times New Roman" w:hAnsi="Calibri" w:cs="Calibri"/>
-                <w:b/>
-                <w:bCs/>
-                <w:color w:val="000000" w:themeColor="text1"/>
-                <w:kern w:val="0"/>
-                <w:lang w:eastAsia="it-IT"/>
-                <w14:ligatures w14:val="none"/>
-              </w:rPr>
-              <w:t>Revisione Architettura</w:t>
-            </w:r>
-          </w:p>
-        </w:tc>
-        <w:tc>
-          <w:tcPr>
-            <w:tcW w:w="2407" w:type="dxa"/>
-          </w:tcPr>
-          <w:p>
-            <w:pPr>
-              <w:jc w:val="center"/>
-              <w:textAlignment w:val="baseline"/>
-              <w:cnfStyle w:val="000000100000" w:firstRow="0" w:lastRow="0" w:firstColumn="0" w:lastColumn="0" w:oddVBand="0" w:evenVBand="0" w:oddHBand="1" w:evenHBand="0" w:firstRowFirstColumn="0" w:firstRowLastColumn="0" w:lastRowFirstColumn="0" w:lastRowLastColumn="0"/>
-              <w:rPr>
-                <w:rFonts w:ascii="Calibri" w:eastAsia="Times New Roman" w:hAnsi="Calibri" w:cs="Calibri"/>
-                <w:b/>
-                <w:bCs/>
-                <w:color w:val="000000" w:themeColor="text1"/>
-                <w:kern w:val="0"/>
-                <w:lang w:eastAsia="it-IT"/>
-                <w14:ligatures w14:val="none"/>
-              </w:rPr>
-            </w:pPr>
-            <w:r>
-              <w:rPr>
-                <w:rFonts w:ascii="Calibri" w:eastAsia="Times New Roman" w:hAnsi="Calibri" w:cs="Calibri"/>
-                <w:b/>
-                <w:bCs/>
-                <w:color w:val="000000" w:themeColor="text1"/>
-                <w:kern w:val="0"/>
-                <w:lang w:eastAsia="it-IT"/>
-                <w14:ligatures w14:val="none"/>
-              </w:rPr>
-              <w:t>Tutto il team</w:t>
-            </w:r>
-          </w:p>
-        </w:tc>
-      </w:tr>
     </w:tbl>
     <w:p>
       <w:pPr>
@@ -1844,14 +1711,11 @@
         <w:jc w:val="center"/>
       </w:pPr>
       <w:r>
-        <w:rPr>
-          <w:noProof/>
-        </w:rPr>
         <w:drawing>
-          <wp:inline distT="0" distB="0" distL="0" distR="0" wp14:anchorId="015778CF" wp14:editId="03888088">
-            <wp:extent cx="5153913" cy="2943260"/>
-            <wp:effectExtent l="0" t="0" r="8890" b="0"/>
-            <wp:docPr id="1895342350" name="Immagine 1"/>
+          <wp:inline distT="0" distB="0" distL="0" distR="0" wp14:anchorId="5748EC8B" wp14:editId="3320A223">
+            <wp:extent cx="6120130" cy="2900045"/>
+            <wp:effectExtent l="0" t="0" r="0" b="0"/>
+            <wp:docPr id="834648904" name="Immagine 1"/>
             <wp:cNvGraphicFramePr>
               <a:graphicFrameLocks xmlns:a="http://schemas.openxmlformats.org/drawingml/2006/main" noChangeAspect="1"/>
             </wp:cNvGraphicFramePr>
@@ -1859,7 +1723,7 @@
               <a:graphicData uri="http://schemas.openxmlformats.org/drawingml/2006/picture">
                 <pic:pic xmlns:pic="http://schemas.openxmlformats.org/drawingml/2006/picture">
                   <pic:nvPicPr>
-                    <pic:cNvPr id="1895342350" name=""/>
+                    <pic:cNvPr id="834648904" name=""/>
                     <pic:cNvPicPr/>
                   </pic:nvPicPr>
                   <pic:blipFill>
@@ -1871,7 +1735,7 @@
                   <pic:spPr>
                     <a:xfrm>
                       <a:off x="0" y="0"/>
-                      <a:ext cx="5194137" cy="2966231"/>
+                      <a:ext cx="6120130" cy="2900045"/>
                     </a:xfrm>
                     <a:prstGeom prst="rect">
                       <a:avLst/>
@@ -1889,7 +1753,6 @@
         <w:jc w:val="both"/>
       </w:pPr>
       <w:r>
-        <w:lastRenderedPageBreak/>
         <w:tab/>
       </w:r>
     </w:p>
@@ -1911,6 +1774,7 @@
           <w:sz w:val="24"/>
           <w:szCs w:val="24"/>
         </w:rPr>
+        <w:lastRenderedPageBreak/>
         <w:t xml:space="preserve">2.1 </w:t>
       </w:r>
       <w:proofErr w:type="spellStart"/>
@@ -2010,14 +1874,11 @@
         <w:jc w:val="center"/>
       </w:pPr>
       <w:r>
-        <w:rPr>
-          <w:noProof/>
-        </w:rPr>
         <w:drawing>
-          <wp:inline distT="0" distB="0" distL="0" distR="0" wp14:anchorId="3CADE09A" wp14:editId="4554F82A">
-            <wp:extent cx="5227320" cy="2263744"/>
-            <wp:effectExtent l="0" t="0" r="0" b="3810"/>
-            <wp:docPr id="1389989546" name="Immagine 1"/>
+          <wp:inline distT="0" distB="0" distL="0" distR="0" wp14:anchorId="091C2A12" wp14:editId="4F5DA4FE">
+            <wp:extent cx="5448300" cy="2496545"/>
+            <wp:effectExtent l="0" t="0" r="0" b="0"/>
+            <wp:docPr id="1921658768" name="Immagine 1"/>
             <wp:cNvGraphicFramePr>
               <a:graphicFrameLocks xmlns:a="http://schemas.openxmlformats.org/drawingml/2006/main" noChangeAspect="1"/>
             </wp:cNvGraphicFramePr>
@@ -2025,7 +1886,7 @@
               <a:graphicData uri="http://schemas.openxmlformats.org/drawingml/2006/picture">
                 <pic:pic xmlns:pic="http://schemas.openxmlformats.org/drawingml/2006/picture">
                   <pic:nvPicPr>
-                    <pic:cNvPr id="1389989546" name=""/>
+                    <pic:cNvPr id="1921658768" name=""/>
                     <pic:cNvPicPr/>
                   </pic:nvPicPr>
                   <pic:blipFill>
@@ -2037,7 +1898,7 @@
                   <pic:spPr>
                     <a:xfrm>
                       <a:off x="0" y="0"/>
-                      <a:ext cx="5233575" cy="2266453"/>
+                      <a:ext cx="5452606" cy="2498518"/>
                     </a:xfrm>
                     <a:prstGeom prst="rect">
                       <a:avLst/>
@@ -2154,14 +2015,11 @@
         <w:jc w:val="center"/>
       </w:pPr>
       <w:r>
-        <w:rPr>
-          <w:noProof/>
-        </w:rPr>
         <w:drawing>
-          <wp:inline distT="0" distB="0" distL="0" distR="0" wp14:anchorId="55E0CCAC" wp14:editId="3B8166F9">
-            <wp:extent cx="5333999" cy="3024939"/>
-            <wp:effectExtent l="0" t="0" r="635" b="4445"/>
-            <wp:docPr id="1979425935" name="Immagine 1"/>
+          <wp:inline distT="0" distB="0" distL="0" distR="0" wp14:anchorId="056F09B9" wp14:editId="0FD4BD13">
+            <wp:extent cx="5768840" cy="3109229"/>
+            <wp:effectExtent l="0" t="0" r="3810" b="0"/>
+            <wp:docPr id="1028013781" name="Immagine 1"/>
             <wp:cNvGraphicFramePr>
               <a:graphicFrameLocks xmlns:a="http://schemas.openxmlformats.org/drawingml/2006/main" noChangeAspect="1"/>
             </wp:cNvGraphicFramePr>
@@ -2169,7 +2027,7 @@
               <a:graphicData uri="http://schemas.openxmlformats.org/drawingml/2006/picture">
                 <pic:pic xmlns:pic="http://schemas.openxmlformats.org/drawingml/2006/picture">
                   <pic:nvPicPr>
-                    <pic:cNvPr id="1979425935" name=""/>
+                    <pic:cNvPr id="1028013781" name=""/>
                     <pic:cNvPicPr/>
                   </pic:nvPicPr>
                   <pic:blipFill>
@@ -2181,7 +2039,7 @@
                   <pic:spPr>
                     <a:xfrm>
                       <a:off x="0" y="0"/>
-                      <a:ext cx="5345522" cy="3031474"/>
+                      <a:ext cx="5768840" cy="3109229"/>
                     </a:xfrm>
                     <a:prstGeom prst="rect">
                       <a:avLst/>
@@ -2201,7 +2059,7 @@
     <w:p/>
     <w:p>
       <w:pPr>
-        <w:ind w:firstLine="708"/>
+        <w:ind w:left="708"/>
         <w:rPr>
           <w:b/>
           <w:bCs/>
@@ -2209,15 +2067,6 @@
           <w:szCs w:val="24"/>
         </w:rPr>
       </w:pPr>
-    </w:p>
-    <w:p>
-      <w:pPr>
-        <w:ind w:firstLine="708"/>
-        <w:rPr>
-          <w:b/>
-          <w:bCs/>
-        </w:rPr>
-      </w:pPr>
       <w:r>
         <w:rPr>
           <w:b/>
@@ -2225,9 +2074,9 @@
           <w:sz w:val="24"/>
           <w:szCs w:val="24"/>
         </w:rPr>
-        <w:t xml:space="preserve">2.3 </w:t>
-      </w:r>
-      <w:proofErr w:type="spellStart"/>
+        <w:lastRenderedPageBreak/>
+        <w:t>2</w:t>
+      </w:r>
       <w:r>
         <w:rPr>
           <w:b/>
@@ -2235,9 +2084,8 @@
           <w:sz w:val="24"/>
           <w:szCs w:val="24"/>
         </w:rPr>
-        <w:t>View</w:t>
-      </w:r>
-      <w:proofErr w:type="spellEnd"/>
+        <w:t>.3</w:t>
+      </w:r>
       <w:r>
         <w:rPr>
           <w:b/>
@@ -2245,12 +2093,51 @@
           <w:sz w:val="24"/>
           <w:szCs w:val="24"/>
         </w:rPr>
-        <w:t xml:space="preserve"> Prodotti</w:t>
+        <w:t xml:space="preserve"> </w:t>
+      </w:r>
+      <w:proofErr w:type="spellStart"/>
+      <w:r>
+        <w:rPr>
+          <w:b/>
+          <w:bCs/>
+          <w:sz w:val="24"/>
+          <w:szCs w:val="24"/>
+        </w:rPr>
+        <w:t>V</w:t>
+      </w:r>
+      <w:r>
+        <w:rPr>
+          <w:b/>
+          <w:bCs/>
+          <w:sz w:val="24"/>
+          <w:szCs w:val="24"/>
+        </w:rPr>
+        <w:t>iew</w:t>
+      </w:r>
+      <w:proofErr w:type="spellEnd"/>
+      <w:r>
+        <w:rPr>
+          <w:b/>
+          <w:bCs/>
+          <w:sz w:val="24"/>
+          <w:szCs w:val="24"/>
+        </w:rPr>
+        <w:t xml:space="preserve"> </w:t>
+      </w:r>
+      <w:r>
+        <w:rPr>
+          <w:b/>
+          <w:bCs/>
+          <w:sz w:val="24"/>
+          <w:szCs w:val="24"/>
+        </w:rPr>
+        <w:t>Gestore</w:t>
       </w:r>
     </w:p>
     <w:p>
       <w:pPr>
         <w:ind w:left="708"/>
+        <w:jc w:val="both"/>
       </w:pPr>
       <w:r>
         <w:t xml:space="preserve">Questo pacchetto è composto da </w:t>
@@ -2269,7 +2156,37 @@
       </w:r>
       <w:proofErr w:type="spellEnd"/>
       <w:r>
-        <w:t xml:space="preserve"> relativi alle funzionalità per la gestione dei prodotti come rimozione degli stessi dal catalogo, aggiunta, modifica, etc.</w:t>
+        <w:t xml:space="preserve"> relativi alle funzionalità per la gestione degli utenti</w:t>
+      </w:r>
+      <w:r>
+        <w:t xml:space="preserve"> da parte del Gestore Utente</w:t>
+      </w:r>
+      <w:r>
+        <w:t xml:space="preserve"> come </w:t>
+      </w:r>
+      <w:r>
+        <w:t>creazione di nuovi gestori</w:t>
+      </w:r>
+      <w:r>
+        <w:t>,</w:t>
+      </w:r>
+      <w:r>
+        <w:t xml:space="preserve"> </w:t>
+      </w:r>
+      <w:r>
+        <w:t>cambio password</w:t>
+      </w:r>
+      <w:r>
+        <w:t xml:space="preserve"> degli altri gestori</w:t>
+      </w:r>
+      <w:r>
+        <w:t xml:space="preserve">, </w:t>
+      </w:r>
+      <w:r>
+        <w:t xml:space="preserve">ordinamento degli utenti </w:t>
+      </w:r>
+      <w:r>
+        <w:t>etc.</w:t>
       </w:r>
     </w:p>
     <w:p>
@@ -2277,14 +2194,11 @@
         <w:jc w:val="center"/>
       </w:pPr>
       <w:r>
-        <w:rPr>
-          <w:noProof/>
-        </w:rPr>
         <w:drawing>
-          <wp:inline distT="0" distB="0" distL="0" distR="0" wp14:anchorId="3557B6EB" wp14:editId="3885D57B">
-            <wp:extent cx="5849966" cy="3885815"/>
-            <wp:effectExtent l="0" t="0" r="0" b="635"/>
-            <wp:docPr id="1742751945" name="Immagine 1"/>
+          <wp:inline distT="0" distB="0" distL="0" distR="0" wp14:anchorId="27AA247B" wp14:editId="45463DF4">
+            <wp:extent cx="5387807" cy="3513124"/>
+            <wp:effectExtent l="0" t="0" r="3810" b="0"/>
+            <wp:docPr id="1730787961" name="Immagine 1"/>
             <wp:cNvGraphicFramePr>
               <a:graphicFrameLocks xmlns:a="http://schemas.openxmlformats.org/drawingml/2006/main" noChangeAspect="1"/>
             </wp:cNvGraphicFramePr>
@@ -2292,7 +2206,7 @@
               <a:graphicData uri="http://schemas.openxmlformats.org/drawingml/2006/picture">
                 <pic:pic xmlns:pic="http://schemas.openxmlformats.org/drawingml/2006/picture">
                   <pic:nvPicPr>
-                    <pic:cNvPr id="1742751945" name=""/>
+                    <pic:cNvPr id="1730787961" name=""/>
                     <pic:cNvPicPr/>
                   </pic:nvPicPr>
                   <pic:blipFill>
@@ -2304,7 +2218,7 @@
                   <pic:spPr>
                     <a:xfrm>
                       <a:off x="0" y="0"/>
-                      <a:ext cx="5853364" cy="3888072"/>
+                      <a:ext cx="5387807" cy="3513124"/>
                     </a:xfrm>
                     <a:prstGeom prst="rect">
                       <a:avLst/>
@@ -2318,12 +2232,8 @@
       </w:r>
     </w:p>
     <w:p>
-      <w:r>
-        <w:tab/>
-      </w:r>
-    </w:p>
-    <w:p>
-      <w:pPr>
+      <w:pPr>
+        <w:ind w:firstLine="708"/>
         <w:rPr>
           <w:b/>
           <w:bCs/>
@@ -2336,9 +2246,8 @@
           <w:sz w:val="24"/>
           <w:szCs w:val="24"/>
         </w:rPr>
-        <w:t xml:space="preserve">2.4 </w:t>
-      </w:r>
-      <w:proofErr w:type="spellStart"/>
+        <w:t>2.</w:t>
+      </w:r>
       <w:r>
         <w:rPr>
           <w:b/>
@@ -2346,9 +2255,8 @@
           <w:sz w:val="24"/>
           <w:szCs w:val="24"/>
         </w:rPr>
-        <w:t>View</w:t>
-      </w:r>
-      <w:proofErr w:type="spellEnd"/>
+        <w:t>4</w:t>
+      </w:r>
       <w:r>
         <w:rPr>
           <w:b/>
@@ -2356,13 +2264,32 @@
           <w:sz w:val="24"/>
           <w:szCs w:val="24"/>
         </w:rPr>
-        <w:t xml:space="preserve"> Ordini</w:t>
+        <w:t xml:space="preserve"> </w:t>
+      </w:r>
+      <w:proofErr w:type="spellStart"/>
+      <w:r>
+        <w:rPr>
+          <w:b/>
+          <w:bCs/>
+          <w:sz w:val="24"/>
+          <w:szCs w:val="24"/>
+        </w:rPr>
+        <w:t>View</w:t>
+      </w:r>
+      <w:proofErr w:type="spellEnd"/>
+      <w:r>
+        <w:rPr>
+          <w:b/>
+          <w:bCs/>
+          <w:sz w:val="24"/>
+          <w:szCs w:val="24"/>
+        </w:rPr>
+        <w:t xml:space="preserve"> Prodotti</w:t>
       </w:r>
     </w:p>
     <w:p>
       <w:pPr>
         <w:ind w:left="708"/>
-        <w:jc w:val="both"/>
       </w:pPr>
       <w:r>
         <w:t xml:space="preserve">Questo pacchetto è composto da </w:t>
@@ -2381,7 +2308,7 @@
       </w:r>
       <w:proofErr w:type="spellEnd"/>
       <w:r>
-        <w:t xml:space="preserve"> relativi alle funzionalità per la gestione degli ordini come rimozione degli ordini, creazione dell’ordine (dunque acquisto di prodotti), visualizzazione, etc. </w:t>
+        <w:t xml:space="preserve"> relativi alle funzionalità per la gestione dei prodotti come rimozione degli stessi dal catalogo, aggiunta, modifica, etc.</w:t>
       </w:r>
     </w:p>
     <w:p>
@@ -2389,14 +2316,11 @@
         <w:jc w:val="center"/>
       </w:pPr>
       <w:r>
-        <w:rPr>
-          <w:noProof/>
-        </w:rPr>
         <w:drawing>
-          <wp:inline distT="0" distB="0" distL="0" distR="0" wp14:anchorId="0357F420" wp14:editId="31E910BA">
-            <wp:extent cx="4708129" cy="2791757"/>
-            <wp:effectExtent l="0" t="0" r="0" b="8890"/>
-            <wp:docPr id="137238933" name="Immagine 1"/>
+          <wp:inline distT="0" distB="0" distL="0" distR="0" wp14:anchorId="495C8182" wp14:editId="7CE134FC">
+            <wp:extent cx="5387807" cy="2941575"/>
+            <wp:effectExtent l="0" t="0" r="3810" b="0"/>
+            <wp:docPr id="1140441741" name="Immagine 1"/>
             <wp:cNvGraphicFramePr>
               <a:graphicFrameLocks xmlns:a="http://schemas.openxmlformats.org/drawingml/2006/main" noChangeAspect="1"/>
             </wp:cNvGraphicFramePr>
@@ -2404,7 +2328,7 @@
               <a:graphicData uri="http://schemas.openxmlformats.org/drawingml/2006/picture">
                 <pic:pic xmlns:pic="http://schemas.openxmlformats.org/drawingml/2006/picture">
                   <pic:nvPicPr>
-                    <pic:cNvPr id="137238933" name=""/>
+                    <pic:cNvPr id="1140441741" name=""/>
                     <pic:cNvPicPr/>
                   </pic:nvPicPr>
                   <pic:blipFill>
@@ -2416,7 +2340,7 @@
                   <pic:spPr>
                     <a:xfrm>
                       <a:off x="0" y="0"/>
-                      <a:ext cx="4737129" cy="2808953"/>
+                      <a:ext cx="5387807" cy="2941575"/>
                     </a:xfrm>
                     <a:prstGeom prst="rect">
                       <a:avLst/>
@@ -2429,27 +2353,35 @@
         </w:drawing>
       </w:r>
     </w:p>
+    <w:p/>
+    <w:p/>
+    <w:p/>
     <w:p>
       <w:pPr>
         <w:ind w:firstLine="708"/>
+        <w:rPr>
+          <w:b/>
+          <w:bCs/>
+        </w:rPr>
+      </w:pPr>
+      <w:r>
         <w:rPr>
           <w:b/>
           <w:bCs/>
           <w:sz w:val="24"/>
           <w:szCs w:val="24"/>
         </w:rPr>
-      </w:pPr>
-    </w:p>
-    <w:p>
-      <w:pPr>
-        <w:ind w:firstLine="708"/>
+        <w:t>2.</w:t>
+      </w:r>
+      <w:r>
         <w:rPr>
           <w:b/>
           <w:bCs/>
           <w:sz w:val="24"/>
           <w:szCs w:val="24"/>
         </w:rPr>
-      </w:pPr>
+        <w:t>5</w:t>
+      </w:r>
       <w:r>
         <w:rPr>
           <w:b/>
@@ -2457,8 +2389,9 @@
           <w:sz w:val="24"/>
           <w:szCs w:val="24"/>
         </w:rPr>
-        <w:t>2.</w:t>
-      </w:r>
+        <w:t xml:space="preserve"> </w:t>
+      </w:r>
+      <w:proofErr w:type="spellStart"/>
       <w:r>
         <w:rPr>
           <w:b/>
@@ -2466,7 +2399,17 @@
           <w:sz w:val="24"/>
           <w:szCs w:val="24"/>
         </w:rPr>
-        <w:t>5 Gestione Utenti</w:t>
+        <w:t>View</w:t>
+      </w:r>
+      <w:proofErr w:type="spellEnd"/>
+      <w:r>
+        <w:rPr>
+          <w:b/>
+          <w:bCs/>
+          <w:sz w:val="24"/>
+          <w:szCs w:val="24"/>
+        </w:rPr>
+        <w:t xml:space="preserve"> Carrello</w:t>
       </w:r>
     </w:p>
     <w:p>
@@ -2474,22 +2417,47 @@
         <w:ind w:left="708"/>
       </w:pPr>
       <w:r>
-        <w:t xml:space="preserve">Questo pacchetto contiene le classi Java (Bean e DAO) dedicati alle funzionalità per la gestione degli utenti e informazioni relative ad essi. </w:t>
+        <w:t xml:space="preserve">Questo pacchetto è composto da </w:t>
+      </w:r>
+      <w:proofErr w:type="spellStart"/>
+      <w:r>
+        <w:t>Servlet</w:t>
+      </w:r>
+      <w:proofErr w:type="spellEnd"/>
+      <w:r>
+        <w:t xml:space="preserve"> e file </w:t>
+      </w:r>
+      <w:proofErr w:type="spellStart"/>
+      <w:r>
+        <w:t>jsp</w:t>
+      </w:r>
+      <w:proofErr w:type="spellEnd"/>
+      <w:r>
+        <w:t xml:space="preserve"> relativi alle funzionalità per la gestione </w:t>
+      </w:r>
+      <w:r>
+        <w:t xml:space="preserve">del carrello </w:t>
+      </w:r>
+      <w:r>
+        <w:t xml:space="preserve">come rimozione </w:t>
+      </w:r>
+      <w:r>
+        <w:t>dei prodotti da esso, aggiunta e visualizzazione</w:t>
+      </w:r>
+      <w:r>
+        <w:t>.</w:t>
       </w:r>
     </w:p>
     <w:p>
-      <w:pPr>
-        <w:jc w:val="center"/>
-      </w:pPr>
-      <w:r>
-        <w:rPr>
-          <w:noProof/>
-        </w:rPr>
+      <w:r>
+        <w:tab/>
+      </w:r>
+      <w:r>
         <w:drawing>
-          <wp:inline distT="0" distB="0" distL="0" distR="0" wp14:anchorId="5A78A3F4" wp14:editId="5486292D">
-            <wp:extent cx="4471135" cy="3390900"/>
-            <wp:effectExtent l="0" t="0" r="5715" b="0"/>
-            <wp:docPr id="680144580" name="Immagine 1"/>
+          <wp:inline distT="0" distB="0" distL="0" distR="0" wp14:anchorId="065FD2BF" wp14:editId="25248F27">
+            <wp:extent cx="5311600" cy="1798476"/>
+            <wp:effectExtent l="0" t="0" r="3810" b="0"/>
+            <wp:docPr id="1071854208" name="Immagine 1"/>
             <wp:cNvGraphicFramePr>
               <a:graphicFrameLocks xmlns:a="http://schemas.openxmlformats.org/drawingml/2006/main" noChangeAspect="1"/>
             </wp:cNvGraphicFramePr>
@@ -2497,7 +2465,7 @@
               <a:graphicData uri="http://schemas.openxmlformats.org/drawingml/2006/picture">
                 <pic:pic xmlns:pic="http://schemas.openxmlformats.org/drawingml/2006/picture">
                   <pic:nvPicPr>
-                    <pic:cNvPr id="680144580" name=""/>
+                    <pic:cNvPr id="1071854208" name=""/>
                     <pic:cNvPicPr/>
                   </pic:nvPicPr>
                   <pic:blipFill>
@@ -2509,7 +2477,7 @@
                   <pic:spPr>
                     <a:xfrm>
                       <a:off x="0" y="0"/>
-                      <a:ext cx="4482030" cy="3399163"/>
+                      <a:ext cx="5311600" cy="1798476"/>
                     </a:xfrm>
                     <a:prstGeom prst="rect">
                       <a:avLst/>
@@ -2521,25 +2489,24 @@
           </wp:inline>
         </w:drawing>
       </w:r>
-      <w:r>
-        <w:tab/>
-      </w:r>
     </w:p>
     <w:p>
       <w:pPr>
-        <w:jc w:val="center"/>
-      </w:pPr>
-    </w:p>
-    <w:p>
-      <w:pPr>
         <w:ind w:firstLine="708"/>
+        <w:rPr>
+          <w:b/>
+          <w:bCs/>
+        </w:rPr>
+      </w:pPr>
+      <w:r>
         <w:rPr>
           <w:b/>
           <w:bCs/>
           <w:sz w:val="24"/>
           <w:szCs w:val="24"/>
         </w:rPr>
-      </w:pPr>
+        <w:t>2.</w:t>
+      </w:r>
       <w:r>
         <w:rPr>
           <w:b/>
@@ -2547,41 +2514,73 @@
           <w:sz w:val="24"/>
           <w:szCs w:val="24"/>
         </w:rPr>
-        <w:t>2.6 Gestione Prodotti</w:t>
-      </w:r>
-    </w:p>
-    <w:p>
-      <w:pPr>
-        <w:ind w:left="708"/>
-      </w:pPr>
-      <w:r>
-        <w:t>Questo pacchetto contiene le classi Java (Bean e DAO) dedicati alle funzionalità per la gestione dei prodotti e informazioni relative ad essi.</w:t>
-      </w:r>
-    </w:p>
-    <w:p>
-      <w:pPr>
-        <w:jc w:val="center"/>
+        <w:t>6</w:t>
+      </w:r>
+      <w:r>
         <w:rPr>
           <w:b/>
           <w:bCs/>
           <w:sz w:val="24"/>
           <w:szCs w:val="24"/>
         </w:rPr>
-      </w:pPr>
+        <w:t xml:space="preserve"> </w:t>
+      </w:r>
+      <w:proofErr w:type="spellStart"/>
       <w:r>
         <w:rPr>
           <w:b/>
           <w:bCs/>
-          <w:noProof/>
           <w:sz w:val="24"/>
           <w:szCs w:val="24"/>
         </w:rPr>
-        <w:lastRenderedPageBreak/>
+        <w:t>View</w:t>
+      </w:r>
+      <w:proofErr w:type="spellEnd"/>
+      <w:r>
+        <w:rPr>
+          <w:b/>
+          <w:bCs/>
+          <w:sz w:val="24"/>
+          <w:szCs w:val="24"/>
+        </w:rPr>
+        <w:t xml:space="preserve"> Ordini</w:t>
+      </w:r>
+    </w:p>
+    <w:p>
+      <w:pPr>
+        <w:ind w:left="708"/>
+        <w:jc w:val="both"/>
+      </w:pPr>
+      <w:r>
+        <w:t xml:space="preserve">Questo pacchetto è composto da </w:t>
+      </w:r>
+      <w:proofErr w:type="spellStart"/>
+      <w:r>
+        <w:t>Servlet</w:t>
+      </w:r>
+      <w:proofErr w:type="spellEnd"/>
+      <w:r>
+        <w:t xml:space="preserve"> e file </w:t>
+      </w:r>
+      <w:proofErr w:type="spellStart"/>
+      <w:r>
+        <w:t>jsp</w:t>
+      </w:r>
+      <w:proofErr w:type="spellEnd"/>
+      <w:r>
+        <w:t xml:space="preserve"> relativi alle funzionalità per la gestione degli ordini come rimozione degli ordini, creazione dell’ordine (dunque acquisto di prodotti), visualizzazione, etc. </w:t>
+      </w:r>
+    </w:p>
+    <w:p>
+      <w:pPr>
+        <w:jc w:val="center"/>
+      </w:pPr>
+      <w:r>
         <w:drawing>
-          <wp:inline distT="0" distB="0" distL="0" distR="0" wp14:anchorId="3D364755" wp14:editId="00EC4821">
-            <wp:extent cx="5101771" cy="3643442"/>
-            <wp:effectExtent l="0" t="0" r="3810" b="0"/>
-            <wp:docPr id="1568118849" name="Immagine 1"/>
+          <wp:inline distT="0" distB="0" distL="0" distR="0" wp14:anchorId="07895878" wp14:editId="0968C234">
+            <wp:extent cx="5494020" cy="3393774"/>
+            <wp:effectExtent l="0" t="0" r="0" b="0"/>
+            <wp:docPr id="313856554" name="Immagine 1"/>
             <wp:cNvGraphicFramePr>
               <a:graphicFrameLocks xmlns:a="http://schemas.openxmlformats.org/drawingml/2006/main" noChangeAspect="1"/>
             </wp:cNvGraphicFramePr>
@@ -2589,7 +2588,7 @@
               <a:graphicData uri="http://schemas.openxmlformats.org/drawingml/2006/picture">
                 <pic:pic xmlns:pic="http://schemas.openxmlformats.org/drawingml/2006/picture">
                   <pic:nvPicPr>
-                    <pic:cNvPr id="1568118849" name=""/>
+                    <pic:cNvPr id="313856554" name=""/>
                     <pic:cNvPicPr/>
                   </pic:nvPicPr>
                   <pic:blipFill>
@@ -2601,7 +2600,7 @@
                   <pic:spPr>
                     <a:xfrm>
                       <a:off x="0" y="0"/>
-                      <a:ext cx="5114890" cy="3652811"/>
+                      <a:ext cx="5497559" cy="3395960"/>
                     </a:xfrm>
                     <a:prstGeom prst="rect">
                       <a:avLst/>
@@ -2624,43 +2623,109 @@
           <w:szCs w:val="24"/>
         </w:rPr>
       </w:pPr>
-      <w:r>
+    </w:p>
+    <w:p>
+      <w:pPr>
+        <w:ind w:firstLine="708"/>
         <w:rPr>
           <w:b/>
           <w:bCs/>
           <w:sz w:val="24"/>
           <w:szCs w:val="24"/>
         </w:rPr>
-        <w:t>2.7 Gestione Ordini</w:t>
-      </w:r>
+      </w:pPr>
     </w:p>
     <w:p>
       <w:pPr>
-        <w:ind w:left="708"/>
-      </w:pPr>
-      <w:r>
-        <w:t>Questo pacchetto contiene le classi Java (Bean e DAO) dedicati alle funzionalità per la gestione degli ordini e informazioni relative ad essi.</w:t>
-      </w:r>
+        <w:ind w:firstLine="708"/>
+        <w:rPr>
+          <w:b/>
+          <w:bCs/>
+          <w:sz w:val="24"/>
+          <w:szCs w:val="24"/>
+        </w:rPr>
+      </w:pPr>
     </w:p>
     <w:p>
       <w:pPr>
-        <w:jc w:val="center"/>
+        <w:ind w:firstLine="708"/>
         <w:rPr>
           <w:b/>
           <w:bCs/>
-        </w:rPr>
-      </w:pPr>
-      <w:r>
+          <w:sz w:val="24"/>
+          <w:szCs w:val="24"/>
+        </w:rPr>
+      </w:pPr>
+    </w:p>
+    <w:p>
+      <w:pPr>
+        <w:ind w:firstLine="708"/>
         <w:rPr>
           <w:b/>
           <w:bCs/>
-          <w:noProof/>
-        </w:rPr>
+          <w:sz w:val="24"/>
+          <w:szCs w:val="24"/>
+        </w:rPr>
+      </w:pPr>
+    </w:p>
+    <w:p>
+      <w:pPr>
+        <w:rPr>
+          <w:b/>
+          <w:bCs/>
+          <w:sz w:val="24"/>
+          <w:szCs w:val="24"/>
+        </w:rPr>
+      </w:pPr>
+    </w:p>
+    <w:p>
+      <w:pPr>
+        <w:ind w:firstLine="708"/>
+        <w:rPr>
+          <w:b/>
+          <w:bCs/>
+          <w:sz w:val="24"/>
+          <w:szCs w:val="24"/>
+        </w:rPr>
+      </w:pPr>
+      <w:r>
+        <w:rPr>
+          <w:b/>
+          <w:bCs/>
+          <w:sz w:val="24"/>
+          <w:szCs w:val="24"/>
+        </w:rPr>
+        <w:lastRenderedPageBreak/>
+        <w:t>2.</w:t>
+      </w:r>
+      <w:r>
+        <w:rPr>
+          <w:b/>
+          <w:bCs/>
+          <w:sz w:val="24"/>
+          <w:szCs w:val="24"/>
+        </w:rPr>
+        <w:t>5 Gestione Utenti</w:t>
+      </w:r>
+    </w:p>
+    <w:p>
+      <w:pPr>
+        <w:ind w:left="708"/>
+      </w:pPr>
+      <w:r>
+        <w:t xml:space="preserve">Questo pacchetto contiene le classi Java (Bean e DAO) dedicati alle funzionalità per la gestione degli utenti e informazioni relative ad essi. </w:t>
+      </w:r>
+    </w:p>
+    <w:p>
+      <w:pPr>
+        <w:jc w:val="center"/>
+      </w:pPr>
+      <w:r>
         <w:drawing>
-          <wp:inline distT="0" distB="0" distL="0" distR="0" wp14:anchorId="090C2CB3" wp14:editId="1E4B1E21">
-            <wp:extent cx="5641158" cy="2827603"/>
-            <wp:effectExtent l="0" t="0" r="0" b="0"/>
-            <wp:docPr id="1658529684" name="Immagine 1"/>
+          <wp:inline distT="0" distB="0" distL="0" distR="0" wp14:anchorId="33AA7A96" wp14:editId="09648FA2">
+            <wp:extent cx="5098300" cy="3793838"/>
+            <wp:effectExtent l="0" t="0" r="7620" b="0"/>
+            <wp:docPr id="2076220920" name="Immagine 1"/>
             <wp:cNvGraphicFramePr>
               <a:graphicFrameLocks xmlns:a="http://schemas.openxmlformats.org/drawingml/2006/main" noChangeAspect="1"/>
             </wp:cNvGraphicFramePr>
@@ -2668,7 +2733,7 @@
               <a:graphicData uri="http://schemas.openxmlformats.org/drawingml/2006/picture">
                 <pic:pic xmlns:pic="http://schemas.openxmlformats.org/drawingml/2006/picture">
                   <pic:nvPicPr>
-                    <pic:cNvPr id="1658529684" name=""/>
+                    <pic:cNvPr id="2076220920" name=""/>
                     <pic:cNvPicPr/>
                   </pic:nvPicPr>
                   <pic:blipFill>
@@ -2680,7 +2745,7 @@
                   <pic:spPr>
                     <a:xfrm>
                       <a:off x="0" y="0"/>
-                      <a:ext cx="5655499" cy="2834791"/>
+                      <a:ext cx="5107559" cy="3800728"/>
                     </a:xfrm>
                     <a:prstGeom prst="rect">
                       <a:avLst/>
@@ -2695,29 +2760,22 @@
     </w:p>
     <w:p>
       <w:pPr>
-        <w:jc w:val="center"/>
-        <w:rPr>
-          <w:b/>
-          <w:bCs/>
-        </w:rPr>
-      </w:pPr>
-    </w:p>
-    <w:p>
-      <w:pPr>
         <w:ind w:firstLine="708"/>
-        <w:rPr>
-          <w:b/>
-          <w:bCs/>
-        </w:rPr>
-      </w:pPr>
-      <w:r>
         <w:rPr>
           <w:b/>
           <w:bCs/>
           <w:sz w:val="24"/>
           <w:szCs w:val="24"/>
         </w:rPr>
-        <w:t>2.8 Gestione Admin</w:t>
+      </w:pPr>
+      <w:r>
+        <w:rPr>
+          <w:b/>
+          <w:bCs/>
+          <w:sz w:val="24"/>
+          <w:szCs w:val="24"/>
+        </w:rPr>
+        <w:t>2.6 Gestione Prodotti</w:t>
       </w:r>
     </w:p>
     <w:p>
@@ -2725,24 +2783,31 @@
         <w:ind w:left="708"/>
       </w:pPr>
       <w:r>
-        <w:t xml:space="preserve">Questo pacchetto contiene le classi Java (Bean e DAO) dedicati alle funzionalità per la gestione degli admin. </w:t>
+        <w:t>Questo pacchetto contiene le classi Java (Bean e DAO) dedicati alle funzionalità per la gestione dei prodotti e informazioni relative ad essi.</w:t>
       </w:r>
     </w:p>
     <w:p>
       <w:pPr>
-        <w:ind w:left="708"/>
         <w:jc w:val="center"/>
-      </w:pPr>
-      <w:r>
-        <w:rPr>
-          <w:noProof/>
-        </w:rPr>
-        <w:lastRenderedPageBreak/>
+        <w:rPr>
+          <w:b/>
+          <w:bCs/>
+          <w:sz w:val="24"/>
+          <w:szCs w:val="24"/>
+        </w:rPr>
+      </w:pPr>
+      <w:r>
+        <w:rPr>
+          <w:b/>
+          <w:bCs/>
+          <w:sz w:val="24"/>
+          <w:szCs w:val="24"/>
+        </w:rPr>
         <w:drawing>
-          <wp:inline distT="0" distB="0" distL="0" distR="0" wp14:anchorId="55BD365C" wp14:editId="54AF72C9">
-            <wp:extent cx="4314971" cy="2652214"/>
+          <wp:inline distT="0" distB="0" distL="0" distR="0" wp14:anchorId="08656F35" wp14:editId="4E2DBA2C">
+            <wp:extent cx="4687570" cy="3468257"/>
             <wp:effectExtent l="0" t="0" r="0" b="0"/>
-            <wp:docPr id="1140165852" name="Immagine 1"/>
+            <wp:docPr id="1399731243" name="Immagine 1"/>
             <wp:cNvGraphicFramePr>
               <a:graphicFrameLocks xmlns:a="http://schemas.openxmlformats.org/drawingml/2006/main" noChangeAspect="1"/>
             </wp:cNvGraphicFramePr>
@@ -2750,7 +2815,7 @@
               <a:graphicData uri="http://schemas.openxmlformats.org/drawingml/2006/picture">
                 <pic:pic xmlns:pic="http://schemas.openxmlformats.org/drawingml/2006/picture">
                   <pic:nvPicPr>
-                    <pic:cNvPr id="1140165852" name=""/>
+                    <pic:cNvPr id="1399731243" name=""/>
                     <pic:cNvPicPr/>
                   </pic:nvPicPr>
                   <pic:blipFill>
@@ -2762,7 +2827,7 @@
                   <pic:spPr>
                     <a:xfrm>
                       <a:off x="0" y="0"/>
-                      <a:ext cx="4338710" cy="2666805"/>
+                      <a:ext cx="4692969" cy="3472252"/>
                     </a:xfrm>
                     <a:prstGeom prst="rect">
                       <a:avLst/>
@@ -2777,7 +2842,7 @@
     </w:p>
     <w:p>
       <w:pPr>
-        <w:ind w:left="708"/>
+        <w:ind w:firstLine="708"/>
         <w:rPr>
           <w:b/>
           <w:bCs/>
@@ -2785,125 +2850,43 @@
           <w:szCs w:val="24"/>
         </w:rPr>
       </w:pPr>
-    </w:p>
-    <w:p>
-      <w:pPr>
-        <w:ind w:left="708"/>
+      <w:r>
         <w:rPr>
           <w:b/>
           <w:bCs/>
           <w:sz w:val="24"/>
           <w:szCs w:val="24"/>
         </w:rPr>
-      </w:pPr>
+        <w:lastRenderedPageBreak/>
+        <w:t>2.7 Gestione Ordini</w:t>
+      </w:r>
     </w:p>
     <w:p>
       <w:pPr>
         <w:ind w:left="708"/>
+      </w:pPr>
+      <w:r>
+        <w:t>Questo pacchetto contiene le classi Java (Bean e DAO) dedicati alle funzionalità per la gestione degli ordini e informazioni relative ad essi.</w:t>
+      </w:r>
+    </w:p>
+    <w:p>
+      <w:pPr>
+        <w:jc w:val="center"/>
         <w:rPr>
           <w:b/>
           <w:bCs/>
-          <w:sz w:val="24"/>
-          <w:szCs w:val="24"/>
-        </w:rPr>
-      </w:pPr>
-    </w:p>
-    <w:p>
-      <w:pPr>
-        <w:ind w:left="708"/>
+        </w:rPr>
+      </w:pPr>
+      <w:r>
         <w:rPr>
           <w:b/>
           <w:bCs/>
-          <w:sz w:val="24"/>
-          <w:szCs w:val="24"/>
-        </w:rPr>
-      </w:pPr>
-    </w:p>
-    <w:p>
-      <w:pPr>
-        <w:ind w:left="708"/>
-        <w:rPr>
-          <w:b/>
-          <w:bCs/>
-          <w:sz w:val="24"/>
-          <w:szCs w:val="24"/>
-        </w:rPr>
-      </w:pPr>
-    </w:p>
-    <w:p>
-      <w:pPr>
-        <w:ind w:left="708"/>
-        <w:rPr>
-          <w:b/>
-          <w:bCs/>
-          <w:sz w:val="24"/>
-          <w:szCs w:val="24"/>
-        </w:rPr>
-      </w:pPr>
-      <w:r>
-        <w:rPr>
-          <w:b/>
-          <w:bCs/>
-          <w:sz w:val="24"/>
-          <w:szCs w:val="24"/>
-        </w:rPr>
-        <w:t>2.9</w:t>
-      </w:r>
-      <w:r>
-        <w:rPr>
-          <w:b/>
-          <w:bCs/>
-          <w:sz w:val="24"/>
-          <w:szCs w:val="24"/>
-        </w:rPr>
-        <w:t xml:space="preserve"> </w:t>
-      </w:r>
-      <w:r>
-        <w:rPr>
-          <w:b/>
-          <w:bCs/>
-          <w:sz w:val="24"/>
-          <w:szCs w:val="24"/>
-        </w:rPr>
-        <w:t>Checking Fields</w:t>
-      </w:r>
-    </w:p>
-    <w:p>
-      <w:pPr>
-        <w:ind w:left="708"/>
-      </w:pPr>
-      <w:r>
-        <w:t>Questo pacchetto contiene la classe Java dedicata al controllo dei formati dei dati inserit</w:t>
-      </w:r>
-      <w:r>
-        <w:t>i</w:t>
-      </w:r>
-      <w:r>
-        <w:t xml:space="preserve"> nei vari </w:t>
-      </w:r>
-      <w:proofErr w:type="spellStart"/>
-      <w:r>
-        <w:t>form</w:t>
-      </w:r>
-      <w:proofErr w:type="spellEnd"/>
-      <w:r>
-        <w:t xml:space="preserve"> presenti all’interno del sito. </w:t>
-      </w:r>
-    </w:p>
-    <w:p>
-      <w:pPr>
-        <w:ind w:left="708"/>
-        <w:jc w:val="center"/>
-      </w:pPr>
-      <w:r>
-        <w:rPr>
-          <w:noProof/>
         </w:rPr>
         <w:drawing>
-          <wp:inline distT="0" distB="0" distL="0" distR="0" wp14:anchorId="36D8D00C" wp14:editId="207F6147">
-            <wp:extent cx="4495213" cy="2691261"/>
-            <wp:effectExtent l="0" t="0" r="635" b="0"/>
-            <wp:docPr id="1443006921" name="Immagine 1"/>
+          <wp:inline distT="0" distB="0" distL="0" distR="0" wp14:anchorId="0DA510ED" wp14:editId="69B422D5">
+            <wp:extent cx="6120130" cy="3775075"/>
+            <wp:effectExtent l="0" t="0" r="0" b="0"/>
+            <wp:docPr id="951882612" name="Immagine 1"/>
             <wp:cNvGraphicFramePr>
               <a:graphicFrameLocks xmlns:a="http://schemas.openxmlformats.org/drawingml/2006/main" noChangeAspect="1"/>
             </wp:cNvGraphicFramePr>
@@ -2911,7 +2894,7 @@
               <a:graphicData uri="http://schemas.openxmlformats.org/drawingml/2006/picture">
                 <pic:pic xmlns:pic="http://schemas.openxmlformats.org/drawingml/2006/picture">
                   <pic:nvPicPr>
-                    <pic:cNvPr id="1443006921" name=""/>
+                    <pic:cNvPr id="951882612" name=""/>
                     <pic:cNvPicPr/>
                   </pic:nvPicPr>
                   <pic:blipFill>
@@ -2923,7 +2906,7 @@
                   <pic:spPr>
                     <a:xfrm>
                       <a:off x="0" y="0"/>
-                      <a:ext cx="4497518" cy="2692641"/>
+                      <a:ext cx="6120130" cy="3775075"/>
                     </a:xfrm>
                     <a:prstGeom prst="rect">
                       <a:avLst/>
@@ -2938,20 +2921,251 @@
     </w:p>
     <w:p>
       <w:pPr>
+        <w:ind w:firstLine="708"/>
+        <w:rPr>
+          <w:b/>
+          <w:bCs/>
+          <w:sz w:val="24"/>
+          <w:szCs w:val="24"/>
+        </w:rPr>
+      </w:pPr>
+      <w:r>
+        <w:rPr>
+          <w:b/>
+          <w:bCs/>
+          <w:sz w:val="24"/>
+          <w:szCs w:val="24"/>
+        </w:rPr>
+        <w:t>2.</w:t>
+      </w:r>
+      <w:r>
+        <w:rPr>
+          <w:b/>
+          <w:bCs/>
+          <w:sz w:val="24"/>
+          <w:szCs w:val="24"/>
+        </w:rPr>
+        <w:t>8</w:t>
+      </w:r>
+      <w:r>
+        <w:rPr>
+          <w:b/>
+          <w:bCs/>
+          <w:sz w:val="24"/>
+          <w:szCs w:val="24"/>
+        </w:rPr>
+        <w:t xml:space="preserve"> Gestione Carrello</w:t>
+      </w:r>
+    </w:p>
+    <w:p>
+      <w:pPr>
+        <w:ind w:firstLine="708"/>
+        <w:rPr>
+          <w:b/>
+          <w:bCs/>
+          <w:sz w:val="24"/>
+          <w:szCs w:val="24"/>
+        </w:rPr>
+      </w:pPr>
+      <w:r>
+        <w:rPr>
+          <w:b/>
+          <w:bCs/>
+          <w:sz w:val="24"/>
+          <w:szCs w:val="24"/>
+        </w:rPr>
+        <w:drawing>
+          <wp:inline distT="0" distB="0" distL="0" distR="0" wp14:anchorId="36FA0B62" wp14:editId="4D80EAA7">
+            <wp:extent cx="5036820" cy="2621280"/>
+            <wp:effectExtent l="0" t="0" r="0" b="7620"/>
+            <wp:docPr id="1316770439" name="Immagine 1"/>
+            <wp:cNvGraphicFramePr>
+              <a:graphicFrameLocks xmlns:a="http://schemas.openxmlformats.org/drawingml/2006/main" noChangeAspect="1"/>
+            </wp:cNvGraphicFramePr>
+            <a:graphic xmlns:a="http://schemas.openxmlformats.org/drawingml/2006/main">
+              <a:graphicData uri="http://schemas.openxmlformats.org/drawingml/2006/picture">
+                <pic:pic xmlns:pic="http://schemas.openxmlformats.org/drawingml/2006/picture">
+                  <pic:nvPicPr>
+                    <pic:cNvPr id="1316770439" name=""/>
+                    <pic:cNvPicPr/>
+                  </pic:nvPicPr>
+                  <pic:blipFill>
+                    <a:blip r:embed="rId17"/>
+                    <a:stretch>
+                      <a:fillRect/>
+                    </a:stretch>
+                  </pic:blipFill>
+                  <pic:spPr>
+                    <a:xfrm>
+                      <a:off x="0" y="0"/>
+                      <a:ext cx="5059089" cy="2632869"/>
+                    </a:xfrm>
+                    <a:prstGeom prst="rect">
+                      <a:avLst/>
+                    </a:prstGeom>
+                  </pic:spPr>
+                </pic:pic>
+              </a:graphicData>
+            </a:graphic>
+          </wp:inline>
+        </w:drawing>
+      </w:r>
+    </w:p>
+    <w:p>
+      <w:pPr>
+        <w:ind w:firstLine="708"/>
+        <w:rPr>
+          <w:b/>
+          <w:bCs/>
+          <w:sz w:val="24"/>
+          <w:szCs w:val="24"/>
+        </w:rPr>
+      </w:pPr>
+    </w:p>
+    <w:p>
+      <w:pPr>
+        <w:ind w:firstLine="708"/>
+        <w:rPr>
+          <w:b/>
+          <w:bCs/>
+          <w:sz w:val="24"/>
+          <w:szCs w:val="24"/>
+        </w:rPr>
+      </w:pPr>
+    </w:p>
+    <w:p>
+      <w:pPr>
+        <w:ind w:firstLine="708"/>
+        <w:rPr>
+          <w:b/>
+          <w:bCs/>
+          <w:sz w:val="24"/>
+          <w:szCs w:val="24"/>
+        </w:rPr>
+      </w:pPr>
+    </w:p>
+    <w:p>
+      <w:pPr>
+        <w:ind w:firstLine="708"/>
+        <w:rPr>
+          <w:b/>
+          <w:bCs/>
+          <w:sz w:val="24"/>
+          <w:szCs w:val="24"/>
+        </w:rPr>
+      </w:pPr>
+    </w:p>
+    <w:p>
+      <w:pPr>
+        <w:ind w:firstLine="708"/>
+        <w:rPr>
+          <w:b/>
+          <w:bCs/>
+        </w:rPr>
+      </w:pPr>
+      <w:r>
+        <w:rPr>
+          <w:b/>
+          <w:bCs/>
+          <w:sz w:val="24"/>
+          <w:szCs w:val="24"/>
+        </w:rPr>
+        <w:lastRenderedPageBreak/>
+        <w:t>2.</w:t>
+      </w:r>
+      <w:r>
+        <w:rPr>
+          <w:b/>
+          <w:bCs/>
+          <w:sz w:val="24"/>
+          <w:szCs w:val="24"/>
+        </w:rPr>
+        <w:t>9</w:t>
+      </w:r>
+      <w:r>
+        <w:rPr>
+          <w:b/>
+          <w:bCs/>
+          <w:sz w:val="24"/>
+          <w:szCs w:val="24"/>
+        </w:rPr>
+        <w:t xml:space="preserve"> Gestione</w:t>
+      </w:r>
+      <w:r>
+        <w:rPr>
+          <w:b/>
+          <w:bCs/>
+          <w:sz w:val="24"/>
+          <w:szCs w:val="24"/>
+        </w:rPr>
+        <w:t xml:space="preserve"> Utenti</w:t>
+      </w:r>
+    </w:p>
+    <w:p>
+      <w:pPr>
+        <w:ind w:left="708"/>
+      </w:pPr>
+      <w:r>
+        <w:t xml:space="preserve">Questo pacchetto contiene le classi Java (Bean e DAO) dedicati alle funzionalità per la gestione degli admin. </w:t>
+      </w:r>
+    </w:p>
+    <w:p>
+      <w:pPr>
         <w:ind w:left="708"/>
         <w:jc w:val="center"/>
       </w:pPr>
+      <w:r>
+        <w:drawing>
+          <wp:inline distT="0" distB="0" distL="0" distR="0" wp14:anchorId="63CE1BE9" wp14:editId="2C3C0DCE">
+            <wp:extent cx="4831080" cy="2525649"/>
+            <wp:effectExtent l="0" t="0" r="7620" b="8255"/>
+            <wp:docPr id="1412352977" name="Immagine 1"/>
+            <wp:cNvGraphicFramePr>
+              <a:graphicFrameLocks xmlns:a="http://schemas.openxmlformats.org/drawingml/2006/main" noChangeAspect="1"/>
+            </wp:cNvGraphicFramePr>
+            <a:graphic xmlns:a="http://schemas.openxmlformats.org/drawingml/2006/main">
+              <a:graphicData uri="http://schemas.openxmlformats.org/drawingml/2006/picture">
+                <pic:pic xmlns:pic="http://schemas.openxmlformats.org/drawingml/2006/picture">
+                  <pic:nvPicPr>
+                    <pic:cNvPr id="1412352977" name=""/>
+                    <pic:cNvPicPr/>
+                  </pic:nvPicPr>
+                  <pic:blipFill>
+                    <a:blip r:embed="rId18"/>
+                    <a:stretch>
+                      <a:fillRect/>
+                    </a:stretch>
+                  </pic:blipFill>
+                  <pic:spPr>
+                    <a:xfrm>
+                      <a:off x="0" y="0"/>
+                      <a:ext cx="4833148" cy="2526730"/>
+                    </a:xfrm>
+                    <a:prstGeom prst="rect">
+                      <a:avLst/>
+                    </a:prstGeom>
+                  </pic:spPr>
+                </pic:pic>
+              </a:graphicData>
+            </a:graphic>
+          </wp:inline>
+        </w:drawing>
+      </w:r>
     </w:p>
     <w:p>
       <w:pPr>
         <w:ind w:left="708"/>
-        <w:jc w:val="center"/>
+        <w:rPr>
+          <w:b/>
+          <w:bCs/>
+          <w:sz w:val="24"/>
+          <w:szCs w:val="24"/>
+        </w:rPr>
       </w:pPr>
     </w:p>
     <w:p>
       <w:pPr>
         <w:ind w:left="708"/>
-        <w:jc w:val="center"/>
       </w:pPr>
     </w:p>
     <w:p>
@@ -3046,10 +3260,29 @@
     </w:p>
     <w:p>
       <w:pPr>
+        <w:ind w:left="708"/>
+        <w:jc w:val="center"/>
+      </w:pPr>
+    </w:p>
+    <w:p>
+      <w:pPr>
+        <w:ind w:left="708"/>
+        <w:jc w:val="center"/>
+      </w:pPr>
+    </w:p>
+    <w:p>
+      <w:pPr>
+        <w:ind w:left="708"/>
+        <w:jc w:val="center"/>
+      </w:pPr>
+    </w:p>
+    <w:p>
+      <w:pPr>
         <w:pStyle w:val="Titolo1"/>
         <w:spacing w:before="0" w:line="276" w:lineRule="auto"/>
       </w:pPr>
       <w:r>
+        <w:lastRenderedPageBreak/>
         <w:t>3.</w:t>
       </w:r>
       <w:bookmarkStart w:id="4" w:name="_Toc94528938"/>
@@ -3231,7 +3464,6 @@
               <w:t xml:space="preserve"> </w:t>
             </w:r>
             <w:proofErr w:type="spellStart"/>
-            <w:proofErr w:type="gramStart"/>
             <w:r>
               <w:rPr>
                 <w:b w:val="0"/>
@@ -3270,7 +3502,6 @@
               <w:t>::</w:t>
             </w:r>
             <w:proofErr w:type="spellStart"/>
-            <w:proofErr w:type="gramEnd"/>
             <w:r>
               <w:rPr>
                 <w:b w:val="0"/>
@@ -3349,7 +3580,6 @@
               <w:t xml:space="preserve">: </w:t>
             </w:r>
             <w:proofErr w:type="spellStart"/>
-            <w:proofErr w:type="gramStart"/>
             <w:r>
               <w:rPr>
                 <w:b w:val="0"/>
@@ -3365,7 +3595,6 @@
               <w:t>email</w:t>
             </w:r>
             <w:proofErr w:type="spellEnd"/>
-            <w:proofErr w:type="gramEnd"/>
             <w:r>
               <w:rPr>
                 <w:b w:val="0"/>
@@ -3421,7 +3650,6 @@
               <w:t xml:space="preserve"> </w:t>
             </w:r>
             <w:proofErr w:type="spellStart"/>
-            <w:proofErr w:type="gramStart"/>
             <w:r>
               <w:rPr>
                 <w:i/>
@@ -3438,7 +3666,6 @@
               <w:t>::</w:t>
             </w:r>
             <w:proofErr w:type="spellStart"/>
-            <w:proofErr w:type="gramEnd"/>
             <w:r>
               <w:rPr>
                 <w:i/>
@@ -3565,7 +3792,6 @@
               <w:t xml:space="preserve"> </w:t>
             </w:r>
             <w:proofErr w:type="spellStart"/>
-            <w:proofErr w:type="gramStart"/>
             <w:r>
               <w:rPr>
                 <w:b w:val="0"/>
@@ -3586,7 +3812,6 @@
               <w:t>::</w:t>
             </w:r>
             <w:proofErr w:type="spellStart"/>
-            <w:proofErr w:type="gramEnd"/>
             <w:r>
               <w:rPr>
                 <w:b w:val="0"/>
@@ -3658,7 +3883,6 @@
               <w:t xml:space="preserve">: </w:t>
             </w:r>
             <w:proofErr w:type="spellStart"/>
-            <w:proofErr w:type="gramStart"/>
             <w:r>
               <w:rPr>
                 <w:b w:val="0"/>
@@ -3678,35 +3902,14 @@
               <w:t>.email</w:t>
             </w:r>
             <w:proofErr w:type="spellEnd"/>
-            <w:proofErr w:type="gramEnd"/>
-            <w:r>
-              <w:rPr>
-                <w:b w:val="0"/>
-                <w:bCs w:val="0"/>
-                <w:i/>
-                <w:iCs/>
-              </w:rPr>
-              <w:t xml:space="preserve"> != </w:t>
-            </w:r>
-            <w:proofErr w:type="spellStart"/>
-            <w:r>
-              <w:rPr>
-                <w:b w:val="0"/>
-                <w:bCs w:val="0"/>
-                <w:i/>
-                <w:iCs/>
-              </w:rPr>
-              <w:t>null</w:t>
-            </w:r>
-            <w:proofErr w:type="spellEnd"/>
-            <w:r>
-              <w:rPr>
-                <w:b w:val="0"/>
-                <w:bCs w:val="0"/>
-                <w:i/>
-                <w:iCs/>
-              </w:rPr>
-              <w:t xml:space="preserve"> and </w:t>
+            <w:r>
+              <w:rPr>
+                <w:b w:val="0"/>
+                <w:bCs w:val="0"/>
+                <w:i/>
+                <w:iCs/>
+              </w:rPr>
+              <w:t xml:space="preserve"> != null and </w:t>
             </w:r>
             <w:proofErr w:type="spellStart"/>
             <w:r>
@@ -3759,7 +3962,6 @@
               <w:t xml:space="preserve">and </w:t>
             </w:r>
             <w:proofErr w:type="spellStart"/>
-            <w:proofErr w:type="gramStart"/>
             <w:r>
               <w:rPr>
                 <w:b w:val="0"/>
@@ -3779,7 +3981,6 @@
               <w:t>.email</w:t>
             </w:r>
             <w:proofErr w:type="spellEnd"/>
-            <w:proofErr w:type="gramEnd"/>
             <w:r>
               <w:rPr>
                 <w:b w:val="0"/>
@@ -3851,7 +4052,6 @@
               <w:t xml:space="preserve"> </w:t>
             </w:r>
             <w:proofErr w:type="spellStart"/>
-            <w:proofErr w:type="gramStart"/>
             <w:r>
               <w:rPr>
                 <w:b w:val="0"/>
@@ -3871,7 +4071,6 @@
               <w:t>.email</w:t>
             </w:r>
             <w:proofErr w:type="spellEnd"/>
-            <w:proofErr w:type="gramEnd"/>
           </w:p>
           <w:p>
             <w:pPr>
@@ -3903,7 +4102,6 @@
               <w:t xml:space="preserve"> </w:t>
             </w:r>
             <w:proofErr w:type="spellStart"/>
-            <w:proofErr w:type="gramStart"/>
             <w:r>
               <w:rPr>
                 <w:b w:val="0"/>
@@ -3923,7 +4121,6 @@
               <w:t>.password</w:t>
             </w:r>
             <w:proofErr w:type="spellEnd"/>
-            <w:proofErr w:type="gramEnd"/>
             <w:r>
               <w:rPr>
                 <w:b w:val="0"/>
@@ -3984,7 +4181,6 @@
               <w:t xml:space="preserve">and </w:t>
             </w:r>
             <w:proofErr w:type="spellStart"/>
-            <w:proofErr w:type="gramStart"/>
             <w:r>
               <w:rPr>
                 <w:b w:val="0"/>
@@ -4004,35 +4200,14 @@
               <w:t>.nome</w:t>
             </w:r>
             <w:proofErr w:type="spellEnd"/>
-            <w:proofErr w:type="gramEnd"/>
-            <w:r>
-              <w:rPr>
-                <w:b w:val="0"/>
-                <w:bCs w:val="0"/>
-                <w:i/>
-                <w:iCs/>
-              </w:rPr>
-              <w:t xml:space="preserve"> != </w:t>
-            </w:r>
-            <w:proofErr w:type="spellStart"/>
-            <w:r>
-              <w:rPr>
-                <w:b w:val="0"/>
-                <w:bCs w:val="0"/>
-                <w:i/>
-                <w:iCs/>
-              </w:rPr>
-              <w:t>null</w:t>
-            </w:r>
-            <w:proofErr w:type="spellEnd"/>
-            <w:r>
-              <w:rPr>
-                <w:b w:val="0"/>
-                <w:bCs w:val="0"/>
-                <w:i/>
-                <w:iCs/>
-              </w:rPr>
-              <w:t xml:space="preserve"> and </w:t>
+            <w:r>
+              <w:rPr>
+                <w:b w:val="0"/>
+                <w:bCs w:val="0"/>
+                <w:i/>
+                <w:iCs/>
+              </w:rPr>
+              <w:t xml:space="preserve"> != null and </w:t>
             </w:r>
             <w:proofErr w:type="spellStart"/>
             <w:r>
@@ -4085,7 +4260,6 @@
               <w:t xml:space="preserve">and </w:t>
             </w:r>
             <w:proofErr w:type="spellStart"/>
-            <w:proofErr w:type="gramStart"/>
             <w:r>
               <w:rPr>
                 <w:b w:val="0"/>
@@ -4105,35 +4279,14 @@
               <w:t>.cognome</w:t>
             </w:r>
             <w:proofErr w:type="spellEnd"/>
-            <w:proofErr w:type="gramEnd"/>
-            <w:r>
-              <w:rPr>
-                <w:b w:val="0"/>
-                <w:bCs w:val="0"/>
-                <w:i/>
-                <w:iCs/>
-              </w:rPr>
-              <w:t xml:space="preserve"> != </w:t>
-            </w:r>
-            <w:proofErr w:type="spellStart"/>
-            <w:r>
-              <w:rPr>
-                <w:b w:val="0"/>
-                <w:bCs w:val="0"/>
-                <w:i/>
-                <w:iCs/>
-              </w:rPr>
-              <w:t>null</w:t>
-            </w:r>
-            <w:proofErr w:type="spellEnd"/>
-            <w:r>
-              <w:rPr>
-                <w:b w:val="0"/>
-                <w:bCs w:val="0"/>
-                <w:i/>
-                <w:iCs/>
-              </w:rPr>
-              <w:t xml:space="preserve"> and </w:t>
+            <w:r>
+              <w:rPr>
+                <w:b w:val="0"/>
+                <w:bCs w:val="0"/>
+                <w:i/>
+                <w:iCs/>
+              </w:rPr>
+              <w:t xml:space="preserve"> != null and </w:t>
             </w:r>
             <w:proofErr w:type="spellStart"/>
             <w:r>
@@ -4186,7 +4339,6 @@
               <w:t xml:space="preserve">and </w:t>
             </w:r>
             <w:proofErr w:type="spellStart"/>
-            <w:proofErr w:type="gramStart"/>
             <w:r>
               <w:rPr>
                 <w:b w:val="0"/>
@@ -4215,7 +4367,6 @@
               <w:t>numerotelefono</w:t>
             </w:r>
             <w:proofErr w:type="spellEnd"/>
-            <w:proofErr w:type="gramEnd"/>
             <w:r>
               <w:rPr>
                 <w:b w:val="0"/>
@@ -4278,7 +4429,6 @@
               <w:t xml:space="preserve"> </w:t>
             </w:r>
             <w:proofErr w:type="spellStart"/>
-            <w:proofErr w:type="gramStart"/>
             <w:r>
               <w:rPr>
                 <w:i/>
@@ -4295,7 +4445,6 @@
               <w:t>::</w:t>
             </w:r>
             <w:proofErr w:type="spellStart"/>
-            <w:proofErr w:type="gramEnd"/>
             <w:r>
               <w:rPr>
                 <w:i/>
@@ -4393,7 +4542,6 @@
               <w:t xml:space="preserve"> </w:t>
             </w:r>
             <w:proofErr w:type="spellStart"/>
-            <w:proofErr w:type="gramStart"/>
             <w:r>
               <w:rPr>
                 <w:b w:val="0"/>
@@ -4414,7 +4562,6 @@
               <w:t>::</w:t>
             </w:r>
             <w:proofErr w:type="spellStart"/>
-            <w:proofErr w:type="gramEnd"/>
             <w:r>
               <w:rPr>
                 <w:b w:val="0"/>
@@ -4506,23 +4653,7 @@
                 <w:b w:val="0"/>
                 <w:bCs w:val="0"/>
               </w:rPr>
-              <w:t xml:space="preserve"> == </w:t>
-            </w:r>
-            <w:proofErr w:type="spellStart"/>
-            <w:r>
-              <w:rPr>
-                <w:b w:val="0"/>
-                <w:bCs w:val="0"/>
-              </w:rPr>
-              <w:t>null</w:t>
-            </w:r>
-            <w:proofErr w:type="spellEnd"/>
-            <w:r>
-              <w:rPr>
-                <w:b w:val="0"/>
-                <w:bCs w:val="0"/>
-              </w:rPr>
-              <w:t xml:space="preserve"> or </w:t>
+              <w:t xml:space="preserve"> == null or </w:t>
             </w:r>
             <w:proofErr w:type="spellStart"/>
             <w:r>
@@ -4554,23 +4685,7 @@
                 <w:b w:val="0"/>
                 <w:bCs w:val="0"/>
               </w:rPr>
-              <w:t xml:space="preserve"> =</w:t>
-            </w:r>
-            <w:proofErr w:type="gramStart"/>
-            <w:r>
-              <w:rPr>
-                <w:b w:val="0"/>
-                <w:bCs w:val="0"/>
-              </w:rPr>
-              <w:t>=”Cognome</w:t>
-            </w:r>
-            <w:proofErr w:type="gramEnd"/>
-            <w:r>
-              <w:rPr>
-                <w:b w:val="0"/>
-                <w:bCs w:val="0"/>
-              </w:rPr>
-              <w:t>”</w:t>
+              <w:t xml:space="preserve"> ==”Cognome”</w:t>
             </w:r>
           </w:p>
           <w:p>
@@ -4607,7 +4722,6 @@
               <w:t xml:space="preserve"> </w:t>
             </w:r>
             <w:proofErr w:type="spellStart"/>
-            <w:proofErr w:type="gramStart"/>
             <w:r>
               <w:rPr>
                 <w:i/>
@@ -4624,7 +4738,6 @@
               <w:t>::</w:t>
             </w:r>
             <w:proofErr w:type="spellStart"/>
-            <w:proofErr w:type="gramEnd"/>
             <w:r>
               <w:rPr>
                 <w:i/>
@@ -4741,7 +4854,6 @@
             </w:pPr>
             <w:proofErr w:type="spellStart"/>
             <w:r>
-              <w:lastRenderedPageBreak/>
               <w:t>context</w:t>
             </w:r>
             <w:proofErr w:type="spellEnd"/>
@@ -4749,7 +4861,6 @@
               <w:t xml:space="preserve"> </w:t>
             </w:r>
             <w:proofErr w:type="spellStart"/>
-            <w:proofErr w:type="gramStart"/>
             <w:r>
               <w:rPr>
                 <w:b w:val="0"/>
@@ -4769,7 +4880,6 @@
               </w:rPr>
               <w:t>::</w:t>
             </w:r>
-            <w:proofErr w:type="gramEnd"/>
             <w:r>
               <w:rPr>
                 <w:b w:val="0"/>
@@ -4825,7 +4935,6 @@
               <w:t xml:space="preserve">: </w:t>
             </w:r>
             <w:proofErr w:type="spellStart"/>
-            <w:proofErr w:type="gramStart"/>
             <w:r>
               <w:rPr>
                 <w:b w:val="0"/>
@@ -4834,29 +4943,12 @@
               <w:t>utente.email</w:t>
             </w:r>
             <w:proofErr w:type="spellEnd"/>
-            <w:proofErr w:type="gramEnd"/>
-            <w:r>
-              <w:rPr>
-                <w:b w:val="0"/>
-                <w:bCs w:val="0"/>
-              </w:rPr>
-              <w:t xml:space="preserve"> != </w:t>
-            </w:r>
-            <w:proofErr w:type="spellStart"/>
-            <w:r>
-              <w:rPr>
-                <w:b w:val="0"/>
-                <w:bCs w:val="0"/>
-              </w:rPr>
-              <w:t>null</w:t>
-            </w:r>
-            <w:proofErr w:type="spellEnd"/>
-            <w:r>
-              <w:rPr>
-                <w:b w:val="0"/>
-                <w:bCs w:val="0"/>
-              </w:rPr>
-              <w:t xml:space="preserve"> and </w:t>
+            <w:r>
+              <w:rPr>
+                <w:b w:val="0"/>
+                <w:bCs w:val="0"/>
+              </w:rPr>
+              <w:t xml:space="preserve"> != null and </w:t>
             </w:r>
             <w:proofErr w:type="spellStart"/>
             <w:r>
@@ -4888,23 +4980,7 @@
                 <w:b w:val="0"/>
                 <w:bCs w:val="0"/>
               </w:rPr>
-              <w:t xml:space="preserve"> != </w:t>
-            </w:r>
-            <w:proofErr w:type="spellStart"/>
-            <w:r>
-              <w:rPr>
-                <w:b w:val="0"/>
-                <w:bCs w:val="0"/>
-              </w:rPr>
-              <w:t>null</w:t>
-            </w:r>
-            <w:proofErr w:type="spellEnd"/>
-            <w:r>
-              <w:rPr>
-                <w:b w:val="0"/>
-                <w:bCs w:val="0"/>
-              </w:rPr>
-              <w:t xml:space="preserve"> and </w:t>
+              <w:t xml:space="preserve"> != null and </w:t>
             </w:r>
             <w:proofErr w:type="spellStart"/>
             <w:r>
@@ -4941,7 +5017,6 @@
               <w:cnfStyle w:val="000000100000" w:firstRow="0" w:lastRow="0" w:firstColumn="0" w:lastColumn="0" w:oddVBand="0" w:evenVBand="0" w:oddHBand="1" w:evenHBand="0" w:firstRowFirstColumn="0" w:firstRowLastColumn="0" w:lastRowFirstColumn="0" w:lastRowLastColumn="0"/>
             </w:pPr>
             <w:proofErr w:type="spellStart"/>
-            <w:proofErr w:type="gramStart"/>
             <w:r>
               <w:rPr>
                 <w:b/>
@@ -4971,15 +5046,7 @@
                 <w:i/>
                 <w:iCs/>
               </w:rPr>
-              <w:t>::</w:t>
-            </w:r>
-            <w:proofErr w:type="gramEnd"/>
-            <w:r>
-              <w:rPr>
-                <w:i/>
-                <w:iCs/>
-              </w:rPr>
-              <w:t>login(Utente utente)</w:t>
+              <w:t>::login(Utente utente)</w:t>
             </w:r>
           </w:p>
           <w:p>
@@ -5041,7 +5108,6 @@
               <w:t xml:space="preserve"> </w:t>
             </w:r>
             <w:proofErr w:type="spellStart"/>
-            <w:proofErr w:type="gramStart"/>
             <w:r>
               <w:rPr>
                 <w:b w:val="0"/>
@@ -5062,7 +5128,6 @@
               <w:t>::</w:t>
             </w:r>
             <w:proofErr w:type="spellStart"/>
-            <w:proofErr w:type="gramEnd"/>
             <w:r>
               <w:rPr>
                 <w:b w:val="0"/>
@@ -5121,7 +5186,6 @@
               <w:t xml:space="preserve">: </w:t>
             </w:r>
             <w:proofErr w:type="spellStart"/>
-            <w:proofErr w:type="gramStart"/>
             <w:r>
               <w:rPr>
                 <w:b w:val="0"/>
@@ -5130,29 +5194,12 @@
               <w:t>utente.email</w:t>
             </w:r>
             <w:proofErr w:type="spellEnd"/>
-            <w:proofErr w:type="gramEnd"/>
-            <w:r>
-              <w:rPr>
-                <w:b w:val="0"/>
-                <w:bCs w:val="0"/>
-              </w:rPr>
-              <w:t xml:space="preserve"> != </w:t>
-            </w:r>
-            <w:proofErr w:type="spellStart"/>
-            <w:r>
-              <w:rPr>
-                <w:b w:val="0"/>
-                <w:bCs w:val="0"/>
-              </w:rPr>
-              <w:t>null</w:t>
-            </w:r>
-            <w:proofErr w:type="spellEnd"/>
-            <w:r>
-              <w:rPr>
-                <w:b w:val="0"/>
-                <w:bCs w:val="0"/>
-              </w:rPr>
-              <w:t xml:space="preserve"> and </w:t>
+            <w:r>
+              <w:rPr>
+                <w:b w:val="0"/>
+                <w:bCs w:val="0"/>
+              </w:rPr>
+              <w:t xml:space="preserve"> != null and </w:t>
             </w:r>
             <w:proofErr w:type="spellStart"/>
             <w:r>
@@ -5184,23 +5231,7 @@
                 <w:b w:val="0"/>
                 <w:bCs w:val="0"/>
               </w:rPr>
-              <w:t xml:space="preserve"> != </w:t>
-            </w:r>
-            <w:proofErr w:type="spellStart"/>
-            <w:r>
-              <w:rPr>
-                <w:b w:val="0"/>
-                <w:bCs w:val="0"/>
-              </w:rPr>
-              <w:t>null</w:t>
-            </w:r>
-            <w:proofErr w:type="spellEnd"/>
-            <w:r>
-              <w:rPr>
-                <w:b w:val="0"/>
-                <w:bCs w:val="0"/>
-              </w:rPr>
-              <w:t xml:space="preserve"> and </w:t>
+              <w:t xml:space="preserve"> != null and </w:t>
             </w:r>
             <w:proofErr w:type="spellStart"/>
             <w:r>
@@ -5232,23 +5263,7 @@
                 <w:b w:val="0"/>
                 <w:bCs w:val="0"/>
               </w:rPr>
-              <w:t xml:space="preserve"> != </w:t>
-            </w:r>
-            <w:proofErr w:type="spellStart"/>
-            <w:r>
-              <w:rPr>
-                <w:b w:val="0"/>
-                <w:bCs w:val="0"/>
-              </w:rPr>
-              <w:t>null</w:t>
-            </w:r>
-            <w:proofErr w:type="spellEnd"/>
-            <w:r>
-              <w:rPr>
-                <w:b w:val="0"/>
-                <w:bCs w:val="0"/>
-              </w:rPr>
-              <w:t xml:space="preserve"> and </w:t>
+              <w:t xml:space="preserve"> != null and </w:t>
             </w:r>
             <w:proofErr w:type="spellStart"/>
             <w:r>
@@ -5363,7 +5378,6 @@
               <w:t xml:space="preserve"> </w:t>
             </w:r>
             <w:proofErr w:type="spellStart"/>
-            <w:proofErr w:type="gramStart"/>
             <w:r>
               <w:rPr>
                 <w:i/>
@@ -5380,7 +5394,6 @@
               <w:t>::</w:t>
             </w:r>
             <w:proofErr w:type="spellStart"/>
-            <w:proofErr w:type="gramEnd"/>
             <w:r>
               <w:rPr>
                 <w:i/>
@@ -5492,7 +5505,6 @@
               <w:t xml:space="preserve"> </w:t>
             </w:r>
             <w:proofErr w:type="spellStart"/>
-            <w:proofErr w:type="gramStart"/>
             <w:r>
               <w:rPr>
                 <w:b w:val="0"/>
@@ -5513,7 +5525,6 @@
               <w:t>::</w:t>
             </w:r>
             <w:proofErr w:type="spellStart"/>
-            <w:proofErr w:type="gramEnd"/>
             <w:r>
               <w:rPr>
                 <w:b w:val="0"/>
@@ -5552,7 +5563,6 @@
               <w:t xml:space="preserve">: </w:t>
             </w:r>
             <w:proofErr w:type="spellStart"/>
-            <w:proofErr w:type="gramStart"/>
             <w:r>
               <w:rPr>
                 <w:b w:val="0"/>
@@ -5561,29 +5571,12 @@
               <w:t>utente.password</w:t>
             </w:r>
             <w:proofErr w:type="spellEnd"/>
-            <w:proofErr w:type="gramEnd"/>
-            <w:r>
-              <w:rPr>
-                <w:b w:val="0"/>
-                <w:bCs w:val="0"/>
-              </w:rPr>
-              <w:t xml:space="preserve"> != </w:t>
-            </w:r>
-            <w:proofErr w:type="spellStart"/>
-            <w:r>
-              <w:rPr>
-                <w:b w:val="0"/>
-                <w:bCs w:val="0"/>
-              </w:rPr>
-              <w:t>null</w:t>
-            </w:r>
-            <w:proofErr w:type="spellEnd"/>
-            <w:r>
-              <w:rPr>
-                <w:b w:val="0"/>
-                <w:bCs w:val="0"/>
-              </w:rPr>
-              <w:t xml:space="preserve"> and </w:t>
+            <w:r>
+              <w:rPr>
+                <w:b w:val="0"/>
+                <w:bCs w:val="0"/>
+              </w:rPr>
+              <w:t xml:space="preserve"> != null and </w:t>
             </w:r>
             <w:proofErr w:type="spellStart"/>
             <w:r>
@@ -5634,7 +5627,6 @@
               <w:t xml:space="preserve"> </w:t>
             </w:r>
             <w:proofErr w:type="spellStart"/>
-            <w:proofErr w:type="gramStart"/>
             <w:r>
               <w:rPr>
                 <w:i/>
@@ -5651,7 +5643,6 @@
               <w:t>::</w:t>
             </w:r>
             <w:proofErr w:type="spellStart"/>
-            <w:proofErr w:type="gramEnd"/>
             <w:r>
               <w:rPr>
                 <w:i/>
@@ -5759,6 +5750,7 @@
           <w:i w:val="0"/>
           <w:iCs w:val="0"/>
         </w:rPr>
+        <w:lastRenderedPageBreak/>
         <w:t xml:space="preserve">3.2 </w:t>
       </w:r>
       <w:proofErr w:type="spellStart"/>
@@ -5935,7 +5927,6 @@
               <w:t xml:space="preserve"> </w:t>
             </w:r>
             <w:proofErr w:type="spellStart"/>
-            <w:proofErr w:type="gramStart"/>
             <w:r>
               <w:rPr>
                 <w:b w:val="0"/>
@@ -5992,7 +5983,6 @@
               <w:t>::</w:t>
             </w:r>
             <w:proofErr w:type="spellStart"/>
-            <w:proofErr w:type="gramEnd"/>
             <w:r>
               <w:rPr>
                 <w:b w:val="0"/>
@@ -6061,7 +6051,6 @@
               </w:rPr>
               <w:t xml:space="preserve">: </w:t>
             </w:r>
-            <w:proofErr w:type="gramStart"/>
             <w:r>
               <w:rPr>
                 <w:b w:val="0"/>
@@ -6081,15 +6070,7 @@
                 <w:b w:val="0"/>
                 <w:bCs w:val="0"/>
               </w:rPr>
-              <w:t>!</w:t>
-            </w:r>
-            <w:proofErr w:type="gramEnd"/>
-            <w:r>
-              <w:rPr>
-                <w:b w:val="0"/>
-                <w:bCs w:val="0"/>
-              </w:rPr>
-              <w:t xml:space="preserve">= null </w:t>
+              <w:t xml:space="preserve">!= null </w:t>
             </w:r>
           </w:p>
           <w:p>
@@ -6120,7 +6101,6 @@
               <w:cnfStyle w:val="000000000000" w:firstRow="0" w:lastRow="0" w:firstColumn="0" w:lastColumn="0" w:oddVBand="0" w:evenVBand="0" w:oddHBand="0" w:evenHBand="0" w:firstRowFirstColumn="0" w:firstRowLastColumn="0" w:lastRowFirstColumn="0" w:lastRowLastColumn="0"/>
             </w:pPr>
             <w:proofErr w:type="spellStart"/>
-            <w:proofErr w:type="gramStart"/>
             <w:r>
               <w:rPr>
                 <w:b/>
@@ -6152,7 +6132,6 @@
               <w:t>::</w:t>
             </w:r>
             <w:proofErr w:type="spellStart"/>
-            <w:proofErr w:type="gramEnd"/>
             <w:r>
               <w:rPr>
                 <w:i/>
@@ -6273,7 +6252,6 @@
               <w:t xml:space="preserve"> </w:t>
             </w:r>
             <w:proofErr w:type="spellStart"/>
-            <w:proofErr w:type="gramStart"/>
             <w:r>
               <w:rPr>
                 <w:b w:val="0"/>
@@ -6310,7 +6288,6 @@
               <w:t>::</w:t>
             </w:r>
             <w:proofErr w:type="spellStart"/>
-            <w:proofErr w:type="gramEnd"/>
             <w:r>
               <w:rPr>
                 <w:b w:val="0"/>
@@ -6370,37 +6347,12 @@
               </w:rPr>
               <w:t xml:space="preserve">: </w:t>
             </w:r>
-            <w:proofErr w:type="gramStart"/>
-            <w:r>
-              <w:rPr>
-                <w:b w:val="0"/>
-                <w:bCs w:val="0"/>
-              </w:rPr>
-              <w:t>ordine.id !</w:t>
-            </w:r>
-            <w:proofErr w:type="gramEnd"/>
-            <w:r>
-              <w:rPr>
-                <w:b w:val="0"/>
-                <w:bCs w:val="0"/>
-              </w:rPr>
-              <w:t xml:space="preserve">= </w:t>
-            </w:r>
-            <w:proofErr w:type="spellStart"/>
-            <w:r>
-              <w:rPr>
-                <w:b w:val="0"/>
-                <w:bCs w:val="0"/>
-              </w:rPr>
-              <w:t>null</w:t>
-            </w:r>
-            <w:proofErr w:type="spellEnd"/>
-            <w:r>
-              <w:rPr>
-                <w:b w:val="0"/>
-                <w:bCs w:val="0"/>
-              </w:rPr>
-              <w:t xml:space="preserve"> and </w:t>
+            <w:r>
+              <w:rPr>
+                <w:b w:val="0"/>
+                <w:bCs w:val="0"/>
+              </w:rPr>
+              <w:t xml:space="preserve">ordine.id != null and </w:t>
             </w:r>
             <w:proofErr w:type="spellStart"/>
             <w:r>
@@ -6416,23 +6368,7 @@
                 <w:b w:val="0"/>
                 <w:bCs w:val="0"/>
               </w:rPr>
-              <w:t xml:space="preserve"> != </w:t>
-            </w:r>
-            <w:proofErr w:type="spellStart"/>
-            <w:r>
-              <w:rPr>
-                <w:b w:val="0"/>
-                <w:bCs w:val="0"/>
-              </w:rPr>
-              <w:t>null</w:t>
-            </w:r>
-            <w:proofErr w:type="spellEnd"/>
-            <w:r>
-              <w:rPr>
-                <w:b w:val="0"/>
-                <w:bCs w:val="0"/>
-              </w:rPr>
-              <w:t xml:space="preserve"> and </w:t>
+              <w:t xml:space="preserve"> != null and </w:t>
             </w:r>
             <w:proofErr w:type="spellStart"/>
             <w:r>
@@ -6448,23 +6384,7 @@
                 <w:b w:val="0"/>
                 <w:bCs w:val="0"/>
               </w:rPr>
-              <w:t xml:space="preserve"> != </w:t>
-            </w:r>
-            <w:proofErr w:type="spellStart"/>
-            <w:r>
-              <w:rPr>
-                <w:b w:val="0"/>
-                <w:bCs w:val="0"/>
-              </w:rPr>
-              <w:t>null</w:t>
-            </w:r>
-            <w:proofErr w:type="spellEnd"/>
-            <w:r>
-              <w:rPr>
-                <w:b w:val="0"/>
-                <w:bCs w:val="0"/>
-              </w:rPr>
-              <w:t xml:space="preserve"> and </w:t>
+              <w:t xml:space="preserve"> != null and </w:t>
             </w:r>
             <w:proofErr w:type="spellStart"/>
             <w:r>
@@ -6480,23 +6400,7 @@
                 <w:b w:val="0"/>
                 <w:bCs w:val="0"/>
               </w:rPr>
-              <w:t xml:space="preserve"> != </w:t>
-            </w:r>
-            <w:proofErr w:type="spellStart"/>
-            <w:r>
-              <w:rPr>
-                <w:b w:val="0"/>
-                <w:bCs w:val="0"/>
-              </w:rPr>
-              <w:t>null</w:t>
-            </w:r>
-            <w:proofErr w:type="spellEnd"/>
-            <w:r>
-              <w:rPr>
-                <w:b w:val="0"/>
-                <w:bCs w:val="0"/>
-              </w:rPr>
-              <w:t xml:space="preserve"> and </w:t>
+              <w:t xml:space="preserve"> != null and </w:t>
             </w:r>
             <w:proofErr w:type="spellStart"/>
             <w:r>
@@ -6512,23 +6416,7 @@
                 <w:b w:val="0"/>
                 <w:bCs w:val="0"/>
               </w:rPr>
-              <w:t xml:space="preserve"> != </w:t>
-            </w:r>
-            <w:proofErr w:type="spellStart"/>
-            <w:r>
-              <w:rPr>
-                <w:b w:val="0"/>
-                <w:bCs w:val="0"/>
-              </w:rPr>
-              <w:t>null</w:t>
-            </w:r>
-            <w:proofErr w:type="spellEnd"/>
-            <w:r>
-              <w:rPr>
-                <w:b w:val="0"/>
-                <w:bCs w:val="0"/>
-              </w:rPr>
-              <w:t xml:space="preserve"> and </w:t>
+              <w:t xml:space="preserve"> != null and </w:t>
             </w:r>
             <w:proofErr w:type="spellStart"/>
             <w:r>
@@ -6571,7 +6459,6 @@
               <w:t xml:space="preserve"> </w:t>
             </w:r>
             <w:proofErr w:type="spellStart"/>
-            <w:proofErr w:type="gramStart"/>
             <w:r>
               <w:t>O</w:t>
             </w:r>
@@ -6591,7 +6478,6 @@
               <w:t>::</w:t>
             </w:r>
             <w:proofErr w:type="spellStart"/>
-            <w:proofErr w:type="gramEnd"/>
             <w:r>
               <w:rPr>
                 <w:i/>
@@ -6674,7 +6560,6 @@
               <w:t xml:space="preserve"> </w:t>
             </w:r>
             <w:proofErr w:type="spellStart"/>
-            <w:proofErr w:type="gramStart"/>
             <w:r>
               <w:rPr>
                 <w:b w:val="0"/>
@@ -6711,7 +6596,6 @@
               <w:t>::</w:t>
             </w:r>
             <w:proofErr w:type="spellStart"/>
-            <w:proofErr w:type="gramEnd"/>
             <w:r>
               <w:rPr>
                 <w:b w:val="0"/>
@@ -6802,7 +6686,6 @@
               <w:t xml:space="preserve"> </w:t>
             </w:r>
             <w:proofErr w:type="spellStart"/>
-            <w:proofErr w:type="gramStart"/>
             <w:r>
               <w:rPr>
                 <w:i/>
@@ -6826,7 +6709,6 @@
               <w:t>::</w:t>
             </w:r>
             <w:proofErr w:type="spellStart"/>
-            <w:proofErr w:type="gramEnd"/>
             <w:r>
               <w:rPr>
                 <w:i/>
@@ -6929,7 +6811,6 @@
               <w:t xml:space="preserve"> </w:t>
             </w:r>
             <w:proofErr w:type="spellStart"/>
-            <w:proofErr w:type="gramStart"/>
             <w:r>
               <w:rPr>
                 <w:b w:val="0"/>
@@ -6950,7 +6831,6 @@
               <w:t>::</w:t>
             </w:r>
             <w:proofErr w:type="spellStart"/>
-            <w:proofErr w:type="gramEnd"/>
             <w:r>
               <w:rPr>
                 <w:b w:val="0"/>
@@ -7057,7 +6937,6 @@
               <w:t xml:space="preserve"> </w:t>
             </w:r>
             <w:proofErr w:type="spellStart"/>
-            <w:proofErr w:type="gramStart"/>
             <w:r>
               <w:rPr>
                 <w:i/>
@@ -7074,7 +6953,6 @@
               <w:t>::</w:t>
             </w:r>
             <w:proofErr w:type="spellStart"/>
-            <w:proofErr w:type="gramEnd"/>
             <w:r>
               <w:rPr>
                 <w:i/>
@@ -7150,7 +7028,6 @@
               <w:t xml:space="preserve"> </w:t>
             </w:r>
             <w:proofErr w:type="spellStart"/>
-            <w:proofErr w:type="gramStart"/>
             <w:r>
               <w:rPr>
                 <w:b w:val="0"/>
@@ -7171,7 +7048,6 @@
               <w:t>::</w:t>
             </w:r>
             <w:proofErr w:type="spellStart"/>
-            <w:proofErr w:type="gramEnd"/>
             <w:r>
               <w:rPr>
                 <w:b w:val="0"/>
@@ -7209,21 +7085,12 @@
             <w:r>
               <w:t xml:space="preserve">: </w:t>
             </w:r>
-            <w:proofErr w:type="gramStart"/>
-            <w:r>
-              <w:rPr>
-                <w:b w:val="0"/>
-                <w:bCs w:val="0"/>
-              </w:rPr>
-              <w:t>utente.id !</w:t>
-            </w:r>
-            <w:proofErr w:type="gramEnd"/>
-            <w:r>
-              <w:rPr>
-                <w:b w:val="0"/>
-                <w:bCs w:val="0"/>
-              </w:rPr>
-              <w:t>= null</w:t>
+            <w:r>
+              <w:rPr>
+                <w:b w:val="0"/>
+                <w:bCs w:val="0"/>
+              </w:rPr>
+              <w:t>utente.id != null</w:t>
             </w:r>
           </w:p>
         </w:tc>
@@ -7258,7 +7125,6 @@
               <w:t xml:space="preserve"> </w:t>
             </w:r>
             <w:proofErr w:type="spellStart"/>
-            <w:proofErr w:type="gramStart"/>
             <w:r>
               <w:rPr>
                 <w:i/>
@@ -7275,7 +7141,6 @@
               <w:t>::</w:t>
             </w:r>
             <w:proofErr w:type="spellStart"/>
-            <w:proofErr w:type="gramEnd"/>
             <w:r>
               <w:rPr>
                 <w:i/>
@@ -7307,7 +7172,6 @@
                 <w:b/>
                 <w:bCs/>
               </w:rPr>
-              <w:lastRenderedPageBreak/>
               <w:t xml:space="preserve">post: </w:t>
             </w:r>
             <w:proofErr w:type="spellStart"/>
@@ -7370,7 +7234,6 @@
             </w:pPr>
             <w:proofErr w:type="spellStart"/>
             <w:r>
-              <w:lastRenderedPageBreak/>
               <w:t>c</w:t>
             </w:r>
             <w:r>
@@ -7381,7 +7244,6 @@
               <w:t xml:space="preserve"> </w:t>
             </w:r>
             <w:proofErr w:type="spellStart"/>
-            <w:proofErr w:type="gramStart"/>
             <w:r>
               <w:rPr>
                 <w:b w:val="0"/>
@@ -7402,7 +7264,6 @@
               <w:t>::</w:t>
             </w:r>
             <w:proofErr w:type="spellStart"/>
-            <w:proofErr w:type="gramEnd"/>
             <w:r>
               <w:rPr>
                 <w:b w:val="0"/>
@@ -7445,21 +7306,12 @@
             <w:r>
               <w:t xml:space="preserve">: </w:t>
             </w:r>
-            <w:proofErr w:type="gramStart"/>
-            <w:r>
-              <w:rPr>
-                <w:b w:val="0"/>
-                <w:bCs w:val="0"/>
-              </w:rPr>
-              <w:t>ordine.id !</w:t>
-            </w:r>
-            <w:proofErr w:type="gramEnd"/>
-            <w:r>
-              <w:rPr>
-                <w:b w:val="0"/>
-                <w:bCs w:val="0"/>
-              </w:rPr>
-              <w:t>= null</w:t>
+            <w:r>
+              <w:rPr>
+                <w:b w:val="0"/>
+                <w:bCs w:val="0"/>
+              </w:rPr>
+              <w:t>ordine.id != null</w:t>
             </w:r>
           </w:p>
           <w:p>
@@ -7504,7 +7356,6 @@
               <w:t xml:space="preserve"> </w:t>
             </w:r>
             <w:proofErr w:type="spellStart"/>
-            <w:proofErr w:type="gramStart"/>
             <w:r>
               <w:rPr>
                 <w:i/>
@@ -7521,7 +7372,6 @@
               <w:t>::</w:t>
             </w:r>
             <w:proofErr w:type="spellStart"/>
-            <w:proofErr w:type="gramEnd"/>
             <w:r>
               <w:rPr>
                 <w:i/>
@@ -7720,6 +7570,7 @@
           <w:sz w:val="24"/>
           <w:szCs w:val="24"/>
         </w:rPr>
+        <w:lastRenderedPageBreak/>
         <w:t>3.</w:t>
       </w:r>
       <w:r>
@@ -7891,7 +7742,6 @@
               <w:t xml:space="preserve"> </w:t>
             </w:r>
             <w:proofErr w:type="spellStart"/>
-            <w:proofErr w:type="gramStart"/>
             <w:r>
               <w:rPr>
                 <w:b w:val="0"/>
@@ -7912,7 +7762,6 @@
               <w:t>::</w:t>
             </w:r>
             <w:proofErr w:type="spellStart"/>
-            <w:proofErr w:type="gramEnd"/>
             <w:r>
               <w:rPr>
                 <w:b w:val="0"/>
@@ -7955,7 +7804,6 @@
               <w:t xml:space="preserve">: </w:t>
             </w:r>
             <w:proofErr w:type="spellStart"/>
-            <w:proofErr w:type="gramStart"/>
             <w:r>
               <w:rPr>
                 <w:b w:val="0"/>
@@ -7966,35 +7814,14 @@
               <w:t>prodotto.categoria</w:t>
             </w:r>
             <w:proofErr w:type="spellEnd"/>
-            <w:proofErr w:type="gramEnd"/>
-            <w:r>
-              <w:rPr>
-                <w:b w:val="0"/>
-                <w:bCs w:val="0"/>
-                <w:i/>
-                <w:iCs/>
-              </w:rPr>
-              <w:t xml:space="preserve"> != </w:t>
-            </w:r>
-            <w:proofErr w:type="spellStart"/>
-            <w:r>
-              <w:rPr>
-                <w:b w:val="0"/>
-                <w:bCs w:val="0"/>
-                <w:i/>
-                <w:iCs/>
-              </w:rPr>
-              <w:t>null</w:t>
-            </w:r>
-            <w:proofErr w:type="spellEnd"/>
-            <w:r>
-              <w:rPr>
-                <w:b w:val="0"/>
-                <w:bCs w:val="0"/>
-                <w:i/>
-                <w:iCs/>
-              </w:rPr>
-              <w:t xml:space="preserve"> and </w:t>
+            <w:r>
+              <w:rPr>
+                <w:b w:val="0"/>
+                <w:bCs w:val="0"/>
+                <w:i/>
+                <w:iCs/>
+              </w:rPr>
+              <w:t xml:space="preserve"> != null and </w:t>
             </w:r>
             <w:proofErr w:type="spellStart"/>
             <w:r>
@@ -8053,47 +7880,7 @@
                 <w:i/>
                 <w:iCs/>
               </w:rPr>
-              <w:t xml:space="preserve">and </w:t>
-            </w:r>
-            <w:proofErr w:type="gramStart"/>
-            <w:r>
-              <w:rPr>
-                <w:b w:val="0"/>
-                <w:bCs w:val="0"/>
-                <w:i/>
-                <w:iCs/>
-              </w:rPr>
-              <w:t>prodotto .foto</w:t>
-            </w:r>
-            <w:proofErr w:type="gramEnd"/>
-            <w:r>
-              <w:rPr>
-                <w:b w:val="0"/>
-                <w:bCs w:val="0"/>
-                <w:i/>
-                <w:iCs/>
-              </w:rPr>
-              <w:t xml:space="preserve"> != </w:t>
-            </w:r>
-            <w:proofErr w:type="spellStart"/>
-            <w:r>
-              <w:rPr>
-                <w:b w:val="0"/>
-                <w:bCs w:val="0"/>
-                <w:i/>
-                <w:iCs/>
-              </w:rPr>
-              <w:t>null</w:t>
-            </w:r>
-            <w:proofErr w:type="spellEnd"/>
-            <w:r>
-              <w:rPr>
-                <w:b w:val="0"/>
-                <w:bCs w:val="0"/>
-                <w:i/>
-                <w:iCs/>
-              </w:rPr>
-              <w:t xml:space="preserve"> and </w:t>
+              <w:t xml:space="preserve">and prodotto .foto != null and </w:t>
             </w:r>
             <w:proofErr w:type="spellStart"/>
             <w:r>
@@ -8154,7 +7941,6 @@
               <w:t xml:space="preserve"> </w:t>
             </w:r>
             <w:proofErr w:type="spellStart"/>
-            <w:proofErr w:type="gramStart"/>
             <w:r>
               <w:rPr>
                 <w:i/>
@@ -8171,7 +7957,6 @@
               <w:t>::</w:t>
             </w:r>
             <w:proofErr w:type="spellStart"/>
-            <w:proofErr w:type="gramEnd"/>
             <w:r>
               <w:rPr>
                 <w:i/>
@@ -8262,7 +8047,6 @@
               <w:t xml:space="preserve"> </w:t>
             </w:r>
             <w:proofErr w:type="spellStart"/>
-            <w:proofErr w:type="gramStart"/>
             <w:r>
               <w:rPr>
                 <w:b w:val="0"/>
@@ -8290,7 +8074,6 @@
               <w:t>::</w:t>
             </w:r>
             <w:proofErr w:type="spellStart"/>
-            <w:proofErr w:type="gramEnd"/>
             <w:r>
               <w:rPr>
                 <w:b w:val="0"/>
@@ -8425,7 +8208,6 @@
               <w:t xml:space="preserve"> </w:t>
             </w:r>
             <w:proofErr w:type="spellStart"/>
-            <w:proofErr w:type="gramStart"/>
             <w:r>
               <w:t>Prodotto</w:t>
             </w:r>
@@ -8445,7 +8227,6 @@
               <w:t>::</w:t>
             </w:r>
             <w:proofErr w:type="spellStart"/>
-            <w:proofErr w:type="gramEnd"/>
             <w:r>
               <w:rPr>
                 <w:i/>
@@ -8528,7 +8309,6 @@
               <w:t xml:space="preserve"> </w:t>
             </w:r>
             <w:proofErr w:type="spellStart"/>
-            <w:proofErr w:type="gramStart"/>
             <w:r>
               <w:rPr>
                 <w:b w:val="0"/>
@@ -8556,7 +8336,6 @@
               <w:t>::</w:t>
             </w:r>
             <w:proofErr w:type="spellStart"/>
-            <w:proofErr w:type="gramEnd"/>
             <w:r>
               <w:rPr>
                 <w:b w:val="0"/>
@@ -8657,23 +8436,7 @@
                 <w:b w:val="0"/>
                 <w:bCs w:val="0"/>
               </w:rPr>
-              <w:t xml:space="preserve"> == </w:t>
-            </w:r>
-            <w:proofErr w:type="spellStart"/>
-            <w:r>
-              <w:rPr>
-                <w:b w:val="0"/>
-                <w:bCs w:val="0"/>
-              </w:rPr>
-              <w:t>null</w:t>
-            </w:r>
-            <w:proofErr w:type="spellEnd"/>
-            <w:r>
-              <w:rPr>
-                <w:b w:val="0"/>
-                <w:bCs w:val="0"/>
-              </w:rPr>
-              <w:t xml:space="preserve"> or </w:t>
+              <w:t xml:space="preserve"> == null or </w:t>
             </w:r>
             <w:proofErr w:type="spellStart"/>
             <w:r>
@@ -8719,15 +8482,7 @@
                 <w:b w:val="0"/>
                 <w:bCs w:val="0"/>
               </w:rPr>
-              <w:t xml:space="preserve"> =</w:t>
-            </w:r>
-            <w:proofErr w:type="gramStart"/>
-            <w:r>
-              <w:rPr>
-                <w:b w:val="0"/>
-                <w:bCs w:val="0"/>
-              </w:rPr>
-              <w:t>=”</w:t>
+              <w:t xml:space="preserve"> ==”</w:t>
             </w:r>
             <w:r>
               <w:rPr>
@@ -8736,7 +8491,6 @@
               </w:rPr>
               <w:t>Categoria</w:t>
             </w:r>
-            <w:proofErr w:type="gramEnd"/>
             <w:r>
               <w:rPr>
                 <w:b w:val="0"/>
@@ -8783,7 +8537,6 @@
               <w:t xml:space="preserve"> </w:t>
             </w:r>
             <w:proofErr w:type="spellStart"/>
-            <w:proofErr w:type="gramStart"/>
             <w:r>
               <w:t>Prodotto</w:t>
             </w:r>
@@ -8803,7 +8556,6 @@
               <w:t>::</w:t>
             </w:r>
             <w:proofErr w:type="spellStart"/>
-            <w:proofErr w:type="gramEnd"/>
             <w:r>
               <w:rPr>
                 <w:i/>
@@ -8940,7 +8692,6 @@
               <w:t xml:space="preserve"> </w:t>
             </w:r>
             <w:proofErr w:type="spellStart"/>
-            <w:proofErr w:type="gramStart"/>
             <w:r>
               <w:rPr>
                 <w:b w:val="0"/>
@@ -8968,7 +8719,6 @@
               <w:t>::</w:t>
             </w:r>
             <w:proofErr w:type="spellStart"/>
-            <w:proofErr w:type="gramEnd"/>
             <w:r>
               <w:rPr>
                 <w:b w:val="0"/>
@@ -9043,7 +8793,6 @@
             </w:pPr>
             <w:proofErr w:type="spellStart"/>
             <w:r>
-              <w:lastRenderedPageBreak/>
               <w:t>pre</w:t>
             </w:r>
             <w:proofErr w:type="spellEnd"/>
@@ -9055,7 +8804,6 @@
               <w:t xml:space="preserve">: </w:t>
             </w:r>
             <w:proofErr w:type="spellStart"/>
-            <w:proofErr w:type="gramStart"/>
             <w:r>
               <w:rPr>
                 <w:b w:val="0"/>
@@ -9064,29 +8812,12 @@
               <w:t>prodotto.genere</w:t>
             </w:r>
             <w:proofErr w:type="spellEnd"/>
-            <w:proofErr w:type="gramEnd"/>
-            <w:r>
-              <w:rPr>
-                <w:b w:val="0"/>
-                <w:bCs w:val="0"/>
-              </w:rPr>
-              <w:t xml:space="preserve"> != null and prezzo != </w:t>
-            </w:r>
-            <w:proofErr w:type="spellStart"/>
-            <w:r>
-              <w:rPr>
-                <w:b w:val="0"/>
-                <w:bCs w:val="0"/>
-              </w:rPr>
-              <w:t>null</w:t>
-            </w:r>
-            <w:proofErr w:type="spellEnd"/>
-            <w:r>
-              <w:rPr>
-                <w:b w:val="0"/>
-                <w:bCs w:val="0"/>
-              </w:rPr>
-              <w:t xml:space="preserve"> and </w:t>
+            <w:r>
+              <w:rPr>
+                <w:b w:val="0"/>
+                <w:bCs w:val="0"/>
+              </w:rPr>
+              <w:t xml:space="preserve"> != null and prezzo != null and </w:t>
             </w:r>
             <w:proofErr w:type="spellStart"/>
             <w:r>
@@ -9123,13 +8854,11 @@
               <w:cnfStyle w:val="000000100000" w:firstRow="0" w:lastRow="0" w:firstColumn="0" w:lastColumn="0" w:oddVBand="0" w:evenVBand="0" w:oddHBand="1" w:evenHBand="0" w:firstRowFirstColumn="0" w:firstRowLastColumn="0" w:lastRowFirstColumn="0" w:lastRowLastColumn="0"/>
             </w:pPr>
             <w:proofErr w:type="spellStart"/>
-            <w:proofErr w:type="gramStart"/>
             <w:r>
               <w:rPr>
                 <w:b/>
                 <w:bCs/>
               </w:rPr>
-              <w:lastRenderedPageBreak/>
               <w:t>context</w:t>
             </w:r>
             <w:proofErr w:type="spellEnd"/>
@@ -9157,7 +8886,6 @@
               <w:t>::</w:t>
             </w:r>
             <w:proofErr w:type="spellStart"/>
-            <w:proofErr w:type="gramEnd"/>
             <w:r>
               <w:rPr>
                 <w:i/>
@@ -9201,7 +8929,6 @@
                 <w:b/>
                 <w:bCs/>
               </w:rPr>
-              <w:lastRenderedPageBreak/>
               <w:t>post</w:t>
             </w:r>
             <w:r>
@@ -9252,7 +8979,6 @@
             </w:pPr>
             <w:proofErr w:type="spellStart"/>
             <w:r>
-              <w:lastRenderedPageBreak/>
               <w:t>context</w:t>
             </w:r>
             <w:proofErr w:type="spellEnd"/>
@@ -9260,7 +8986,6 @@
               <w:t xml:space="preserve"> </w:t>
             </w:r>
             <w:proofErr w:type="spellStart"/>
-            <w:proofErr w:type="gramStart"/>
             <w:r>
               <w:rPr>
                 <w:b w:val="0"/>
@@ -9288,7 +9013,6 @@
               <w:t>::</w:t>
             </w:r>
             <w:proofErr w:type="spellStart"/>
-            <w:proofErr w:type="gramEnd"/>
             <w:r>
               <w:rPr>
                 <w:b w:val="0"/>
@@ -9353,21 +9077,12 @@
             <w:r>
               <w:t xml:space="preserve">: </w:t>
             </w:r>
-            <w:proofErr w:type="gramStart"/>
-            <w:r>
-              <w:rPr>
-                <w:b w:val="0"/>
-                <w:bCs w:val="0"/>
-              </w:rPr>
-              <w:t>prodotto.id !</w:t>
-            </w:r>
-            <w:proofErr w:type="gramEnd"/>
-            <w:r>
-              <w:rPr>
-                <w:b w:val="0"/>
-                <w:bCs w:val="0"/>
-              </w:rPr>
-              <w:t>= null</w:t>
+            <w:r>
+              <w:rPr>
+                <w:b w:val="0"/>
+                <w:bCs w:val="0"/>
+              </w:rPr>
+              <w:t>prodotto.id != null</w:t>
             </w:r>
           </w:p>
         </w:tc>
@@ -9398,7 +9113,6 @@
               <w:t xml:space="preserve"> </w:t>
             </w:r>
             <w:proofErr w:type="spellStart"/>
-            <w:proofErr w:type="gramStart"/>
             <w:r>
               <w:rPr>
                 <w:i/>
@@ -9422,7 +9136,6 @@
               <w:t>::</w:t>
             </w:r>
             <w:proofErr w:type="spellStart"/>
-            <w:proofErr w:type="gramEnd"/>
             <w:r>
               <w:rPr>
                 <w:i/>
@@ -9507,7 +9220,6 @@
               <w:t xml:space="preserve"> </w:t>
             </w:r>
             <w:proofErr w:type="spellStart"/>
-            <w:proofErr w:type="gramStart"/>
             <w:r>
               <w:rPr>
                 <w:b w:val="0"/>
@@ -9535,7 +9247,6 @@
               <w:t>::</w:t>
             </w:r>
             <w:proofErr w:type="spellStart"/>
-            <w:proofErr w:type="gramEnd"/>
             <w:r>
               <w:rPr>
                 <w:b w:val="0"/>
@@ -9632,7 +9343,6 @@
             <w:r>
               <w:t xml:space="preserve"> </w:t>
             </w:r>
-            <w:proofErr w:type="gramStart"/>
             <w:r>
               <w:rPr>
                 <w:b w:val="0"/>
@@ -9645,38 +9355,14 @@
                 <w:b w:val="0"/>
                 <w:bCs w:val="0"/>
               </w:rPr>
-              <w:t>!</w:t>
-            </w:r>
-            <w:proofErr w:type="gramEnd"/>
-            <w:r>
-              <w:rPr>
-                <w:b w:val="0"/>
-                <w:bCs w:val="0"/>
-              </w:rPr>
-              <w:t xml:space="preserve">= null </w:t>
-            </w:r>
-            <w:r>
-              <w:rPr>
-                <w:b w:val="0"/>
-                <w:bCs w:val="0"/>
-              </w:rPr>
-              <w:t xml:space="preserve">and taglie.id != </w:t>
-            </w:r>
-            <w:proofErr w:type="spellStart"/>
-            <w:r>
-              <w:rPr>
-                <w:b w:val="0"/>
-                <w:bCs w:val="0"/>
-              </w:rPr>
-              <w:t>null</w:t>
-            </w:r>
-            <w:proofErr w:type="spellEnd"/>
-            <w:r>
-              <w:rPr>
-                <w:b w:val="0"/>
-                <w:bCs w:val="0"/>
-              </w:rPr>
-              <w:t xml:space="preserve"> and</w:t>
+              <w:t xml:space="preserve">!= null </w:t>
+            </w:r>
+            <w:r>
+              <w:rPr>
+                <w:b w:val="0"/>
+                <w:bCs w:val="0"/>
+              </w:rPr>
+              <w:t>and taglie.id != null and</w:t>
             </w:r>
             <w:r>
               <w:rPr>
@@ -9734,7 +9420,6 @@
               <w:t xml:space="preserve"> </w:t>
             </w:r>
             <w:proofErr w:type="spellStart"/>
-            <w:proofErr w:type="gramStart"/>
             <w:r>
               <w:rPr>
                 <w:i/>
@@ -9751,7 +9436,6 @@
               <w:t>::</w:t>
             </w:r>
             <w:proofErr w:type="spellStart"/>
-            <w:proofErr w:type="gramEnd"/>
             <w:r>
               <w:rPr>
                 <w:i/>
@@ -9872,7 +9556,6 @@
               <w:t xml:space="preserve"> </w:t>
             </w:r>
             <w:proofErr w:type="spellStart"/>
-            <w:proofErr w:type="gramStart"/>
             <w:r>
               <w:rPr>
                 <w:b w:val="0"/>
@@ -9900,7 +9583,6 @@
               <w:t>::</w:t>
             </w:r>
             <w:proofErr w:type="spellStart"/>
-            <w:proofErr w:type="gramEnd"/>
             <w:r>
               <w:rPr>
                 <w:b w:val="0"/>
@@ -9949,21 +9631,12 @@
             <w:r>
               <w:t xml:space="preserve">: </w:t>
             </w:r>
-            <w:proofErr w:type="gramStart"/>
-            <w:r>
-              <w:rPr>
-                <w:b w:val="0"/>
-                <w:bCs w:val="0"/>
-              </w:rPr>
-              <w:t>prodotto.id !</w:t>
-            </w:r>
-            <w:proofErr w:type="gramEnd"/>
-            <w:r>
-              <w:rPr>
-                <w:b w:val="0"/>
-                <w:bCs w:val="0"/>
-              </w:rPr>
-              <w:t>= null</w:t>
+            <w:r>
+              <w:rPr>
+                <w:b w:val="0"/>
+                <w:bCs w:val="0"/>
+              </w:rPr>
+              <w:t>prodotto.id != null</w:t>
             </w:r>
           </w:p>
         </w:tc>
@@ -9994,7 +9667,6 @@
               <w:t xml:space="preserve"> </w:t>
             </w:r>
             <w:proofErr w:type="spellStart"/>
-            <w:proofErr w:type="gramStart"/>
             <w:r>
               <w:t>Prodotto</w:t>
             </w:r>
@@ -10014,7 +9686,6 @@
               <w:t>::</w:t>
             </w:r>
             <w:proofErr w:type="spellStart"/>
-            <w:proofErr w:type="gramEnd"/>
             <w:r>
               <w:rPr>
                 <w:i/>
@@ -10089,7 +9760,6 @@
               <w:t xml:space="preserve"> </w:t>
             </w:r>
             <w:proofErr w:type="spellStart"/>
-            <w:proofErr w:type="gramStart"/>
             <w:r>
               <w:rPr>
                 <w:b w:val="0"/>
@@ -10117,7 +9787,6 @@
               <w:t>::</w:t>
             </w:r>
             <w:proofErr w:type="spellStart"/>
-            <w:proofErr w:type="gramEnd"/>
             <w:r>
               <w:rPr>
                 <w:b w:val="0"/>
@@ -10264,31 +9933,15 @@
                 <w:b w:val="0"/>
                 <w:bCs w:val="0"/>
               </w:rPr>
-              <w:t>taglie.id_</w:t>
-            </w:r>
-            <w:proofErr w:type="gramStart"/>
-            <w:r>
-              <w:rPr>
-                <w:b w:val="0"/>
-                <w:bCs w:val="0"/>
-              </w:rPr>
-              <w:t>prodotto</w:t>
-            </w:r>
-            <w:proofErr w:type="spellEnd"/>
-            <w:r>
-              <w:rPr>
-                <w:b w:val="0"/>
-                <w:bCs w:val="0"/>
-              </w:rPr>
-              <w:t xml:space="preserve"> !</w:t>
-            </w:r>
-            <w:proofErr w:type="gramEnd"/>
-            <w:r>
-              <w:rPr>
-                <w:b w:val="0"/>
-                <w:bCs w:val="0"/>
-              </w:rPr>
-              <w:t xml:space="preserve">= null and </w:t>
+              <w:t>taglie.id_prodotto</w:t>
+            </w:r>
+            <w:proofErr w:type="spellEnd"/>
+            <w:r>
+              <w:rPr>
+                <w:b w:val="0"/>
+                <w:bCs w:val="0"/>
+              </w:rPr>
+              <w:t xml:space="preserve"> != null and </w:t>
             </w:r>
             <w:r>
               <w:rPr>
@@ -10309,23 +9962,7 @@
                 <w:b w:val="0"/>
                 <w:bCs w:val="0"/>
               </w:rPr>
-              <w:t xml:space="preserve"> != </w:t>
-            </w:r>
-            <w:proofErr w:type="spellStart"/>
-            <w:r>
-              <w:rPr>
-                <w:b w:val="0"/>
-                <w:bCs w:val="0"/>
-              </w:rPr>
-              <w:t>null</w:t>
-            </w:r>
-            <w:proofErr w:type="spellEnd"/>
-            <w:r>
-              <w:rPr>
-                <w:b w:val="0"/>
-                <w:bCs w:val="0"/>
-              </w:rPr>
-              <w:t xml:space="preserve"> and </w:t>
+              <w:t xml:space="preserve"> != null and </w:t>
             </w:r>
             <w:r>
               <w:rPr>
@@ -10355,30 +9992,14 @@
                 <w:b w:val="0"/>
                 <w:bCs w:val="0"/>
               </w:rPr>
-              <w:t xml:space="preserve"> != </w:t>
-            </w:r>
-            <w:proofErr w:type="spellStart"/>
-            <w:r>
-              <w:rPr>
-                <w:b w:val="0"/>
-                <w:bCs w:val="0"/>
-              </w:rPr>
-              <w:t>nul</w:t>
-            </w:r>
-            <w:r>
-              <w:rPr>
-                <w:b w:val="0"/>
-                <w:bCs w:val="0"/>
-              </w:rPr>
-              <w:t>l</w:t>
-            </w:r>
-            <w:proofErr w:type="spellEnd"/>
-            <w:r>
-              <w:rPr>
-                <w:b w:val="0"/>
-                <w:bCs w:val="0"/>
-              </w:rPr>
-              <w:t xml:space="preserve"> and </w:t>
+              <w:t xml:space="preserve"> != nul</w:t>
+            </w:r>
+            <w:r>
+              <w:rPr>
+                <w:b w:val="0"/>
+                <w:bCs w:val="0"/>
+              </w:rPr>
+              <w:t xml:space="preserve">l and </w:t>
             </w:r>
             <w:proofErr w:type="spellStart"/>
             <w:r>
@@ -10401,30 +10022,14 @@
                 <w:b w:val="0"/>
                 <w:bCs w:val="0"/>
               </w:rPr>
-              <w:t xml:space="preserve"> != </w:t>
-            </w:r>
-            <w:proofErr w:type="spellStart"/>
-            <w:r>
-              <w:rPr>
-                <w:b w:val="0"/>
-                <w:bCs w:val="0"/>
-              </w:rPr>
-              <w:t>nul</w:t>
-            </w:r>
-            <w:r>
-              <w:rPr>
-                <w:b w:val="0"/>
-                <w:bCs w:val="0"/>
-              </w:rPr>
-              <w:t>l</w:t>
-            </w:r>
-            <w:proofErr w:type="spellEnd"/>
-            <w:r>
-              <w:rPr>
-                <w:b w:val="0"/>
-                <w:bCs w:val="0"/>
-              </w:rPr>
-              <w:t xml:space="preserve"> and </w:t>
+              <w:t xml:space="preserve"> != nul</w:t>
+            </w:r>
+            <w:r>
+              <w:rPr>
+                <w:b w:val="0"/>
+                <w:bCs w:val="0"/>
+              </w:rPr>
+              <w:t xml:space="preserve">l and </w:t>
             </w:r>
             <w:proofErr w:type="spellStart"/>
             <w:r>
@@ -10447,30 +10052,14 @@
                 <w:b w:val="0"/>
                 <w:bCs w:val="0"/>
               </w:rPr>
-              <w:t xml:space="preserve"> != </w:t>
-            </w:r>
-            <w:proofErr w:type="spellStart"/>
-            <w:r>
-              <w:rPr>
-                <w:b w:val="0"/>
-                <w:bCs w:val="0"/>
-              </w:rPr>
-              <w:t>nul</w:t>
-            </w:r>
-            <w:r>
-              <w:rPr>
-                <w:b w:val="0"/>
-                <w:bCs w:val="0"/>
-              </w:rPr>
-              <w:t>l</w:t>
-            </w:r>
-            <w:proofErr w:type="spellEnd"/>
-            <w:r>
-              <w:rPr>
-                <w:b w:val="0"/>
-                <w:bCs w:val="0"/>
-              </w:rPr>
-              <w:t xml:space="preserve">  and </w:t>
+              <w:t xml:space="preserve"> != nul</w:t>
+            </w:r>
+            <w:r>
+              <w:rPr>
+                <w:b w:val="0"/>
+                <w:bCs w:val="0"/>
+              </w:rPr>
+              <w:t xml:space="preserve">l  and </w:t>
             </w:r>
             <w:proofErr w:type="spellStart"/>
             <w:r>
@@ -10535,7 +10124,6 @@
               <w:t xml:space="preserve"> </w:t>
             </w:r>
             <w:proofErr w:type="spellStart"/>
-            <w:proofErr w:type="gramStart"/>
             <w:r>
               <w:rPr>
                 <w:i/>
@@ -10552,7 +10140,6 @@
               <w:t>::</w:t>
             </w:r>
             <w:proofErr w:type="spellStart"/>
-            <w:proofErr w:type="gramEnd"/>
             <w:r>
               <w:rPr>
                 <w:i/>
@@ -10612,7 +10199,6 @@
               <w:t xml:space="preserve"> </w:t>
             </w:r>
             <w:proofErr w:type="spellStart"/>
-            <w:proofErr w:type="gramStart"/>
             <w:r>
               <w:rPr>
                 <w:b w:val="0"/>
@@ -10640,7 +10226,6 @@
               <w:t>::</w:t>
             </w:r>
             <w:proofErr w:type="spellStart"/>
-            <w:proofErr w:type="gramEnd"/>
             <w:r>
               <w:rPr>
                 <w:b w:val="0"/>
@@ -10677,6 +10262,7 @@
             </w:pPr>
             <w:proofErr w:type="spellStart"/>
             <w:r>
+              <w:lastRenderedPageBreak/>
               <w:t>pre</w:t>
             </w:r>
             <w:proofErr w:type="spellEnd"/>
@@ -10695,23 +10281,7 @@
                 <w:b w:val="0"/>
                 <w:bCs w:val="0"/>
               </w:rPr>
-              <w:t xml:space="preserve"> and </w:t>
-            </w:r>
-            <w:proofErr w:type="gramStart"/>
-            <w:r>
-              <w:rPr>
-                <w:b w:val="0"/>
-                <w:bCs w:val="0"/>
-              </w:rPr>
-              <w:t>prodotto.id !</w:t>
-            </w:r>
-            <w:proofErr w:type="gramEnd"/>
-            <w:r>
-              <w:rPr>
-                <w:b w:val="0"/>
-                <w:bCs w:val="0"/>
-              </w:rPr>
-              <w:t>= null</w:t>
+              <w:t xml:space="preserve"> and prodotto.id != null</w:t>
             </w:r>
           </w:p>
         </w:tc>
@@ -10735,6 +10305,7 @@
                 <w:b/>
                 <w:bCs/>
               </w:rPr>
+              <w:lastRenderedPageBreak/>
               <w:t>context</w:t>
             </w:r>
             <w:proofErr w:type="spellEnd"/>
@@ -10746,7 +10317,6 @@
               <w:t xml:space="preserve"> </w:t>
             </w:r>
             <w:proofErr w:type="spellStart"/>
-            <w:proofErr w:type="gramStart"/>
             <w:r>
               <w:rPr>
                 <w:i/>
@@ -10762,7 +10332,6 @@
               </w:rPr>
               <w:t>::</w:t>
             </w:r>
-            <w:proofErr w:type="gramEnd"/>
             <w:r>
               <w:rPr>
                 <w:i/>
@@ -10807,6 +10376,7 @@
                 <w:b/>
                 <w:bCs/>
               </w:rPr>
+              <w:lastRenderedPageBreak/>
               <w:t xml:space="preserve">post: </w:t>
             </w:r>
             <w:r>
@@ -10876,6 +10446,7 @@
             </w:pPr>
             <w:proofErr w:type="spellStart"/>
             <w:r>
+              <w:lastRenderedPageBreak/>
               <w:t>context</w:t>
             </w:r>
             <w:proofErr w:type="spellEnd"/>
@@ -10883,7 +10454,6 @@
               <w:t xml:space="preserve"> </w:t>
             </w:r>
             <w:proofErr w:type="spellStart"/>
-            <w:proofErr w:type="gramStart"/>
             <w:r>
               <w:rPr>
                 <w:b w:val="0"/>
@@ -10911,7 +10481,6 @@
               <w:t>::</w:t>
             </w:r>
             <w:proofErr w:type="spellStart"/>
-            <w:proofErr w:type="gramEnd"/>
             <w:r>
               <w:rPr>
                 <w:b w:val="0"/>
@@ -11005,31 +10574,15 @@
                 <w:b w:val="0"/>
                 <w:bCs w:val="0"/>
               </w:rPr>
-              <w:t>taglie.id_</w:t>
-            </w:r>
-            <w:proofErr w:type="gramStart"/>
-            <w:r>
-              <w:rPr>
-                <w:b w:val="0"/>
-                <w:bCs w:val="0"/>
-              </w:rPr>
-              <w:t>prodotto</w:t>
-            </w:r>
-            <w:proofErr w:type="spellEnd"/>
-            <w:r>
-              <w:rPr>
-                <w:b w:val="0"/>
-                <w:bCs w:val="0"/>
-              </w:rPr>
-              <w:t xml:space="preserve"> !</w:t>
-            </w:r>
-            <w:proofErr w:type="gramEnd"/>
-            <w:r>
-              <w:rPr>
-                <w:b w:val="0"/>
-                <w:bCs w:val="0"/>
-              </w:rPr>
-              <w:t>= null and taglie</w:t>
+              <w:t>taglie.id_prodotto</w:t>
+            </w:r>
+            <w:proofErr w:type="spellEnd"/>
+            <w:r>
+              <w:rPr>
+                <w:b w:val="0"/>
+                <w:bCs w:val="0"/>
+              </w:rPr>
+              <w:t xml:space="preserve"> != null and taglie</w:t>
             </w:r>
             <w:r>
               <w:rPr>
@@ -11080,7 +10633,6 @@
               <w:t xml:space="preserve"> </w:t>
             </w:r>
             <w:proofErr w:type="spellStart"/>
-            <w:proofErr w:type="gramStart"/>
             <w:r>
               <w:rPr>
                 <w:i/>
@@ -11097,7 +10649,6 @@
               <w:t>::</w:t>
             </w:r>
             <w:proofErr w:type="spellStart"/>
-            <w:proofErr w:type="gramEnd"/>
             <w:r>
               <w:rPr>
                 <w:i/>
@@ -11380,7 +10931,6 @@
               <w:t xml:space="preserve"> </w:t>
             </w:r>
             <w:proofErr w:type="spellStart"/>
-            <w:proofErr w:type="gramStart"/>
             <w:r>
               <w:rPr>
                 <w:b w:val="0"/>
@@ -11410,7 +10960,6 @@
               <w:t>::</w:t>
             </w:r>
             <w:proofErr w:type="spellStart"/>
-            <w:proofErr w:type="gramEnd"/>
             <w:r>
               <w:rPr>
                 <w:b w:val="0"/>
@@ -11509,7 +11058,6 @@
               <w:t xml:space="preserve">: </w:t>
             </w:r>
             <w:proofErr w:type="spellStart"/>
-            <w:proofErr w:type="gramStart"/>
             <w:r>
               <w:rPr>
                 <w:b w:val="0"/>
@@ -11518,29 +11066,12 @@
               <w:t>admin.email</w:t>
             </w:r>
             <w:proofErr w:type="spellEnd"/>
-            <w:proofErr w:type="gramEnd"/>
-            <w:r>
-              <w:rPr>
-                <w:b w:val="0"/>
-                <w:bCs w:val="0"/>
-              </w:rPr>
-              <w:t xml:space="preserve"> != </w:t>
-            </w:r>
-            <w:proofErr w:type="spellStart"/>
-            <w:r>
-              <w:rPr>
-                <w:b w:val="0"/>
-                <w:bCs w:val="0"/>
-              </w:rPr>
-              <w:t>null</w:t>
-            </w:r>
-            <w:proofErr w:type="spellEnd"/>
-            <w:r>
-              <w:rPr>
-                <w:b w:val="0"/>
-                <w:bCs w:val="0"/>
-              </w:rPr>
-              <w:t xml:space="preserve"> and </w:t>
+            <w:r>
+              <w:rPr>
+                <w:b w:val="0"/>
+                <w:bCs w:val="0"/>
+              </w:rPr>
+              <w:t xml:space="preserve"> != null and </w:t>
             </w:r>
             <w:proofErr w:type="spellStart"/>
             <w:r>
@@ -11576,7 +11107,6 @@
               <w:t xml:space="preserve">and </w:t>
             </w:r>
             <w:proofErr w:type="spellStart"/>
-            <w:proofErr w:type="gramStart"/>
             <w:r>
               <w:rPr>
                 <w:b w:val="0"/>
@@ -11585,7 +11115,6 @@
               <w:t>admin.email</w:t>
             </w:r>
             <w:proofErr w:type="spellEnd"/>
-            <w:proofErr w:type="gramEnd"/>
             <w:r>
               <w:rPr>
                 <w:b w:val="0"/>
@@ -11643,7 +11172,6 @@
               <w:t xml:space="preserve"> </w:t>
             </w:r>
             <w:proofErr w:type="spellStart"/>
-            <w:proofErr w:type="gramStart"/>
             <w:r>
               <w:rPr>
                 <w:b w:val="0"/>
@@ -11652,7 +11180,6 @@
               <w:t>admin.email</w:t>
             </w:r>
             <w:proofErr w:type="spellEnd"/>
-            <w:proofErr w:type="gramEnd"/>
           </w:p>
           <w:p>
             <w:pPr>
@@ -11671,7 +11198,6 @@
               <w:t xml:space="preserve">and </w:t>
             </w:r>
             <w:proofErr w:type="spellStart"/>
-            <w:proofErr w:type="gramStart"/>
             <w:r>
               <w:rPr>
                 <w:b w:val="0"/>
@@ -11680,7 +11206,6 @@
               <w:t>admin.password</w:t>
             </w:r>
             <w:proofErr w:type="spellEnd"/>
-            <w:proofErr w:type="gramEnd"/>
             <w:r>
               <w:rPr>
                 <w:b w:val="0"/>
@@ -11724,7 +11249,6 @@
               <w:t xml:space="preserve">and </w:t>
             </w:r>
             <w:proofErr w:type="spellStart"/>
-            <w:proofErr w:type="gramStart"/>
             <w:r>
               <w:rPr>
                 <w:b w:val="0"/>
@@ -11733,29 +11257,12 @@
               <w:t>admin.cognome</w:t>
             </w:r>
             <w:proofErr w:type="spellEnd"/>
-            <w:proofErr w:type="gramEnd"/>
-            <w:r>
-              <w:rPr>
-                <w:b w:val="0"/>
-                <w:bCs w:val="0"/>
-              </w:rPr>
-              <w:t xml:space="preserve"> != </w:t>
-            </w:r>
-            <w:proofErr w:type="spellStart"/>
-            <w:r>
-              <w:rPr>
-                <w:b w:val="0"/>
-                <w:bCs w:val="0"/>
-              </w:rPr>
-              <w:t>null</w:t>
-            </w:r>
-            <w:proofErr w:type="spellEnd"/>
-            <w:r>
-              <w:rPr>
-                <w:b w:val="0"/>
-                <w:bCs w:val="0"/>
-              </w:rPr>
-              <w:t xml:space="preserve"> and </w:t>
+            <w:r>
+              <w:rPr>
+                <w:b w:val="0"/>
+                <w:bCs w:val="0"/>
+              </w:rPr>
+              <w:t xml:space="preserve"> != null and </w:t>
             </w:r>
             <w:proofErr w:type="spellStart"/>
             <w:r>
@@ -11811,7 +11318,6 @@
               <w:t xml:space="preserve"> </w:t>
             </w:r>
             <w:proofErr w:type="spellStart"/>
-            <w:proofErr w:type="gramStart"/>
             <w:r>
               <w:rPr>
                 <w:i/>
@@ -11835,7 +11341,6 @@
               <w:t>::</w:t>
             </w:r>
             <w:proofErr w:type="spellStart"/>
-            <w:proofErr w:type="gramEnd"/>
             <w:r>
               <w:rPr>
                 <w:i/>
@@ -11918,7 +11423,6 @@
               <w:t xml:space="preserve"> </w:t>
             </w:r>
             <w:proofErr w:type="spellStart"/>
-            <w:proofErr w:type="gramStart"/>
             <w:r>
               <w:rPr>
                 <w:b w:val="0"/>
@@ -11948,7 +11452,6 @@
               <w:t>::</w:t>
             </w:r>
             <w:proofErr w:type="spellStart"/>
-            <w:proofErr w:type="gramEnd"/>
             <w:r>
               <w:rPr>
                 <w:b w:val="0"/>
@@ -12047,23 +11550,7 @@
                 <w:b w:val="0"/>
                 <w:bCs w:val="0"/>
               </w:rPr>
-              <w:t xml:space="preserve"> and </w:t>
-            </w:r>
-            <w:proofErr w:type="gramStart"/>
-            <w:r>
-              <w:rPr>
-                <w:b w:val="0"/>
-                <w:bCs w:val="0"/>
-              </w:rPr>
-              <w:t>admin.id !</w:t>
-            </w:r>
-            <w:proofErr w:type="gramEnd"/>
-            <w:r>
-              <w:rPr>
-                <w:b w:val="0"/>
-                <w:bCs w:val="0"/>
-              </w:rPr>
-              <w:t>= null and admin.id != “”</w:t>
+              <w:t xml:space="preserve"> and admin.id != null and admin.id != “”</w:t>
             </w:r>
           </w:p>
         </w:tc>
@@ -12094,7 +11581,6 @@
               <w:t xml:space="preserve"> </w:t>
             </w:r>
             <w:proofErr w:type="spellStart"/>
-            <w:proofErr w:type="gramStart"/>
             <w:r>
               <w:rPr>
                 <w:i/>
@@ -12118,7 +11604,6 @@
               <w:t>::</w:t>
             </w:r>
             <w:proofErr w:type="spellStart"/>
-            <w:proofErr w:type="gramEnd"/>
             <w:r>
               <w:rPr>
                 <w:i/>
@@ -12198,7 +11683,6 @@
             </w:pPr>
             <w:proofErr w:type="spellStart"/>
             <w:r>
-              <w:lastRenderedPageBreak/>
               <w:t>context</w:t>
             </w:r>
             <w:proofErr w:type="spellEnd"/>
@@ -12206,7 +11690,6 @@
               <w:t xml:space="preserve"> </w:t>
             </w:r>
             <w:proofErr w:type="spellStart"/>
-            <w:proofErr w:type="gramStart"/>
             <w:r>
               <w:rPr>
                 <w:b w:val="0"/>
@@ -12236,7 +11719,6 @@
               <w:t>::</w:t>
             </w:r>
             <w:proofErr w:type="spellStart"/>
-            <w:proofErr w:type="gramEnd"/>
             <w:r>
               <w:rPr>
                 <w:b w:val="0"/>
@@ -12322,7 +11804,6 @@
               <w:t xml:space="preserve">: </w:t>
             </w:r>
             <w:proofErr w:type="spellStart"/>
-            <w:proofErr w:type="gramStart"/>
             <w:r>
               <w:rPr>
                 <w:b w:val="0"/>
@@ -12331,29 +11812,12 @@
               <w:t>admin.password</w:t>
             </w:r>
             <w:proofErr w:type="spellEnd"/>
-            <w:proofErr w:type="gramEnd"/>
-            <w:r>
-              <w:rPr>
-                <w:b w:val="0"/>
-                <w:bCs w:val="0"/>
-              </w:rPr>
-              <w:t xml:space="preserve"> != </w:t>
-            </w:r>
-            <w:proofErr w:type="spellStart"/>
-            <w:r>
-              <w:rPr>
-                <w:b w:val="0"/>
-                <w:bCs w:val="0"/>
-              </w:rPr>
-              <w:t>null</w:t>
-            </w:r>
-            <w:proofErr w:type="spellEnd"/>
-            <w:r>
-              <w:rPr>
-                <w:b w:val="0"/>
-                <w:bCs w:val="0"/>
-              </w:rPr>
-              <w:t xml:space="preserve"> and </w:t>
+            <w:r>
+              <w:rPr>
+                <w:b w:val="0"/>
+                <w:bCs w:val="0"/>
+              </w:rPr>
+              <w:t xml:space="preserve"> != null and </w:t>
             </w:r>
             <w:proofErr w:type="spellStart"/>
             <w:r>
@@ -12385,23 +11849,7 @@
                 <w:b w:val="0"/>
                 <w:bCs w:val="0"/>
               </w:rPr>
-              <w:t xml:space="preserve"> != </w:t>
-            </w:r>
-            <w:proofErr w:type="spellStart"/>
-            <w:r>
-              <w:rPr>
-                <w:b w:val="0"/>
-                <w:bCs w:val="0"/>
-              </w:rPr>
-              <w:t>null</w:t>
-            </w:r>
-            <w:proofErr w:type="spellEnd"/>
-            <w:r>
-              <w:rPr>
-                <w:b w:val="0"/>
-                <w:bCs w:val="0"/>
-              </w:rPr>
-              <w:t xml:space="preserve"> and </w:t>
+              <w:t xml:space="preserve"> != null and </w:t>
             </w:r>
             <w:proofErr w:type="spellStart"/>
             <w:r>
@@ -12496,7 +11944,6 @@
               <w:t xml:space="preserve"> </w:t>
             </w:r>
             <w:proofErr w:type="spellStart"/>
-            <w:proofErr w:type="gramStart"/>
             <w:r>
               <w:rPr>
                 <w:i/>
@@ -12520,7 +11967,6 @@
               <w:t>::</w:t>
             </w:r>
             <w:proofErr w:type="spellStart"/>
-            <w:proofErr w:type="gramEnd"/>
             <w:r>
               <w:rPr>
                 <w:i/>
@@ -12638,7 +12084,6 @@
               <w:t xml:space="preserve"> </w:t>
             </w:r>
             <w:proofErr w:type="spellStart"/>
-            <w:proofErr w:type="gramStart"/>
             <w:r>
               <w:rPr>
                 <w:b w:val="0"/>
@@ -12668,7 +12113,6 @@
               <w:t>::</w:t>
             </w:r>
             <w:proofErr w:type="spellStart"/>
-            <w:proofErr w:type="gramEnd"/>
             <w:r>
               <w:rPr>
                 <w:b w:val="0"/>
@@ -12747,7 +12191,6 @@
               <w:t xml:space="preserve">B and </w:t>
             </w:r>
             <w:proofErr w:type="spellStart"/>
-            <w:proofErr w:type="gramStart"/>
             <w:r>
               <w:rPr>
                 <w:b w:val="0"/>
@@ -12756,29 +12199,12 @@
               <w:t>admin.password</w:t>
             </w:r>
             <w:proofErr w:type="spellEnd"/>
-            <w:proofErr w:type="gramEnd"/>
-            <w:r>
-              <w:rPr>
-                <w:b w:val="0"/>
-                <w:bCs w:val="0"/>
-              </w:rPr>
-              <w:t xml:space="preserve"> != </w:t>
-            </w:r>
-            <w:proofErr w:type="spellStart"/>
-            <w:r>
-              <w:rPr>
-                <w:b w:val="0"/>
-                <w:bCs w:val="0"/>
-              </w:rPr>
-              <w:t>null</w:t>
-            </w:r>
-            <w:proofErr w:type="spellEnd"/>
-            <w:r>
-              <w:rPr>
-                <w:b w:val="0"/>
-                <w:bCs w:val="0"/>
-              </w:rPr>
-              <w:t xml:space="preserve"> and </w:t>
+            <w:r>
+              <w:rPr>
+                <w:b w:val="0"/>
+                <w:bCs w:val="0"/>
+              </w:rPr>
+              <w:t xml:space="preserve"> != null and </w:t>
             </w:r>
             <w:proofErr w:type="spellStart"/>
             <w:r>
@@ -12829,7 +12255,6 @@
               <w:t xml:space="preserve"> </w:t>
             </w:r>
             <w:proofErr w:type="spellStart"/>
-            <w:proofErr w:type="gramStart"/>
             <w:r>
               <w:rPr>
                 <w:i/>
@@ -12846,7 +12271,6 @@
               <w:t>::</w:t>
             </w:r>
             <w:proofErr w:type="spellStart"/>
-            <w:proofErr w:type="gramEnd"/>
             <w:r>
               <w:rPr>
                 <w:i/>
@@ -13703,7 +13127,7 @@
   <w:style w:type="paragraph" w:default="1" w:styleId="Normale">
     <w:name w:val="Normal"/>
     <w:qFormat/>
-    <w:rsid w:val="00423762"/>
+    <w:rsid w:val="007208DF"/>
   </w:style>
   <w:style w:type="paragraph" w:styleId="Titolo1">
     <w:name w:val="heading 1"/>

</xml_diff>